<commit_message>
learned about what node package manager (NPM) is and what it does.
</commit_message>
<xml_diff>
--- a/nodeJsNotes.docx
+++ b/nodeJsNotes.docx
@@ -126,6 +126,1034 @@
         </w:rPr>
         <w:t xml:space="preserve"> wrapper function.</w:t>
       </w:r>
+    </w:p>
+    <w:p>
+      <w:pPr>
+        <w:jc w:val="center"/>
+        <w:rPr>
+          <w:sz w:val="28"/>
+          <w:szCs w:val="28"/>
+        </w:rPr>
+      </w:pPr>
+      <w:r>
+        <w:rPr>
+          <w:sz w:val="28"/>
+          <w:szCs w:val="28"/>
+        </w:rPr>
+        <w:t>This is what a module-wrapper function looks like:</w:t>
+      </w:r>
+    </w:p>
+    <w:p>
+      <w:pPr>
+        <w:pStyle w:val="NormalWeb"/>
+        <w:pBdr>
+          <w:top w:val="single" w:sz="6" w:space="2" w:color="888888"/>
+          <w:left w:val="single" w:sz="6" w:space="2" w:color="888888"/>
+          <w:bottom w:val="single" w:sz="6" w:space="2" w:color="888888"/>
+          <w:right w:val="single" w:sz="6" w:space="2" w:color="888888"/>
+        </w:pBdr>
+        <w:shd w:val="clear" w:color="auto" w:fill="2B2B2B"/>
+        <w:tabs>
+          <w:tab w:val="left" w:pos="916"/>
+          <w:tab w:val="left" w:pos="1832"/>
+          <w:tab w:val="left" w:pos="2748"/>
+          <w:tab w:val="left" w:pos="3664"/>
+          <w:tab w:val="left" w:pos="4580"/>
+          <w:tab w:val="left" w:pos="5496"/>
+          <w:tab w:val="left" w:pos="6412"/>
+          <w:tab w:val="left" w:pos="7328"/>
+          <w:tab w:val="left" w:pos="8244"/>
+          <w:tab w:val="left" w:pos="9160"/>
+          <w:tab w:val="left" w:pos="10076"/>
+          <w:tab w:val="left" w:pos="10992"/>
+          <w:tab w:val="left" w:pos="11908"/>
+          <w:tab w:val="left" w:pos="12824"/>
+          <w:tab w:val="left" w:pos="13740"/>
+          <w:tab w:val="left" w:pos="14656"/>
+        </w:tabs>
+        <w:spacing w:before="0" w:beforeAutospacing="0" w:after="0" w:afterAutospacing="0"/>
+        <w:divId w:val="1704866290"/>
+        <w:rPr>
+          <w:rFonts w:ascii="Consolas" w:hAnsi="Consolas" w:cs="Courier New"/>
+          <w:color w:val="FFFFFF"/>
+        </w:rPr>
+      </w:pPr>
+      <w:r>
+        <w:rPr>
+          <w:rFonts w:ascii="Consolas" w:hAnsi="Consolas" w:cs="Courier New"/>
+          <w:color w:val="FFFFFF"/>
+        </w:rPr>
+        <w:t>1. (</w:t>
+      </w:r>
+      <w:r>
+        <w:rPr>
+          <w:rFonts w:ascii="Consolas" w:hAnsi="Consolas" w:cs="Courier New"/>
+          <w:color w:val="DCC6E0"/>
+        </w:rPr>
+        <w:t>function</w:t>
+      </w:r>
+      <w:r>
+        <w:rPr>
+          <w:rFonts w:ascii="Consolas" w:hAnsi="Consolas" w:cs="Courier New"/>
+          <w:color w:val="FFFFFF"/>
+        </w:rPr>
+        <w:t xml:space="preserve">(exports, </w:t>
+      </w:r>
+      <w:r>
+        <w:rPr>
+          <w:rFonts w:ascii="Consolas" w:hAnsi="Consolas" w:cs="Courier New"/>
+          <w:color w:val="DCC6E0"/>
+        </w:rPr>
+        <w:t>require</w:t>
+      </w:r>
+      <w:r>
+        <w:rPr>
+          <w:rFonts w:ascii="Consolas" w:hAnsi="Consolas" w:cs="Courier New"/>
+          <w:color w:val="FFFFFF"/>
+        </w:rPr>
+        <w:t xml:space="preserve">, </w:t>
+      </w:r>
+      <w:r>
+        <w:rPr>
+          <w:rFonts w:ascii="Consolas" w:hAnsi="Consolas" w:cs="Courier New"/>
+          <w:color w:val="DCC6E0"/>
+        </w:rPr>
+        <w:t>module</w:t>
+      </w:r>
+      <w:r>
+        <w:rPr>
+          <w:rFonts w:ascii="Consolas" w:hAnsi="Consolas" w:cs="Courier New"/>
+          <w:color w:val="FFFFFF"/>
+        </w:rPr>
+        <w:t>, __filename, __dirname) {</w:t>
+      </w:r>
+    </w:p>
+    <w:p>
+      <w:pPr>
+        <w:pStyle w:val="NormalWeb"/>
+        <w:pBdr>
+          <w:top w:val="single" w:sz="6" w:space="2" w:color="888888"/>
+          <w:left w:val="single" w:sz="6" w:space="2" w:color="888888"/>
+          <w:bottom w:val="single" w:sz="6" w:space="2" w:color="888888"/>
+          <w:right w:val="single" w:sz="6" w:space="2" w:color="888888"/>
+        </w:pBdr>
+        <w:shd w:val="clear" w:color="auto" w:fill="2B2B2B"/>
+        <w:tabs>
+          <w:tab w:val="left" w:pos="916"/>
+          <w:tab w:val="left" w:pos="1832"/>
+          <w:tab w:val="left" w:pos="2748"/>
+          <w:tab w:val="left" w:pos="3664"/>
+          <w:tab w:val="left" w:pos="4580"/>
+          <w:tab w:val="left" w:pos="5496"/>
+          <w:tab w:val="left" w:pos="6412"/>
+          <w:tab w:val="left" w:pos="7328"/>
+          <w:tab w:val="left" w:pos="8244"/>
+          <w:tab w:val="left" w:pos="9160"/>
+          <w:tab w:val="left" w:pos="10076"/>
+          <w:tab w:val="left" w:pos="10992"/>
+          <w:tab w:val="left" w:pos="11908"/>
+          <w:tab w:val="left" w:pos="12824"/>
+          <w:tab w:val="left" w:pos="13740"/>
+          <w:tab w:val="left" w:pos="14656"/>
+        </w:tabs>
+        <w:spacing w:before="0" w:beforeAutospacing="0" w:after="0" w:afterAutospacing="0"/>
+        <w:divId w:val="1704866290"/>
+        <w:rPr>
+          <w:rFonts w:ascii="Consolas" w:hAnsi="Consolas" w:cs="Courier New"/>
+          <w:color w:val="FFFFFF"/>
+        </w:rPr>
+      </w:pPr>
+      <w:r>
+        <w:rPr>
+          <w:rFonts w:ascii="Consolas" w:hAnsi="Consolas" w:cs="Courier New"/>
+          <w:color w:val="FFFFFF"/>
+        </w:rPr>
+        <w:t xml:space="preserve">2.     </w:t>
+      </w:r>
+      <w:r>
+        <w:rPr>
+          <w:rFonts w:ascii="Consolas" w:hAnsi="Consolas" w:cs="Courier New"/>
+          <w:color w:val="D4D0AB"/>
+        </w:rPr>
+        <w:t>// Your module code actually lives here</w:t>
+      </w:r>
+    </w:p>
+    <w:p>
+      <w:pPr>
+        <w:pStyle w:val="NormalWeb"/>
+        <w:pBdr>
+          <w:top w:val="single" w:sz="6" w:space="2" w:color="888888"/>
+          <w:left w:val="single" w:sz="6" w:space="2" w:color="888888"/>
+          <w:bottom w:val="single" w:sz="6" w:space="2" w:color="888888"/>
+          <w:right w:val="single" w:sz="6" w:space="2" w:color="888888"/>
+        </w:pBdr>
+        <w:shd w:val="clear" w:color="auto" w:fill="2B2B2B"/>
+        <w:tabs>
+          <w:tab w:val="left" w:pos="916"/>
+          <w:tab w:val="left" w:pos="1832"/>
+          <w:tab w:val="left" w:pos="2748"/>
+          <w:tab w:val="left" w:pos="3664"/>
+          <w:tab w:val="left" w:pos="4580"/>
+          <w:tab w:val="left" w:pos="5496"/>
+          <w:tab w:val="left" w:pos="6412"/>
+          <w:tab w:val="left" w:pos="7328"/>
+          <w:tab w:val="left" w:pos="8244"/>
+          <w:tab w:val="left" w:pos="9160"/>
+          <w:tab w:val="left" w:pos="10076"/>
+          <w:tab w:val="left" w:pos="10992"/>
+          <w:tab w:val="left" w:pos="11908"/>
+          <w:tab w:val="left" w:pos="12824"/>
+          <w:tab w:val="left" w:pos="13740"/>
+          <w:tab w:val="left" w:pos="14656"/>
+        </w:tabs>
+        <w:spacing w:before="0" w:beforeAutospacing="0" w:after="0" w:afterAutospacing="0"/>
+        <w:divId w:val="1704866290"/>
+        <w:rPr>
+          <w:rFonts w:ascii="Consolas" w:hAnsi="Consolas" w:cs="Courier New"/>
+          <w:color w:val="FFFFFF"/>
+        </w:rPr>
+      </w:pPr>
+      <w:r>
+        <w:rPr>
+          <w:rFonts w:ascii="Consolas" w:hAnsi="Consolas" w:cs="Courier New"/>
+          <w:color w:val="FFFFFF"/>
+        </w:rPr>
+        <w:t>3. });</w:t>
+      </w:r>
+    </w:p>
+    <w:p>
+      <w:pPr>
+        <w:pStyle w:val="NormalWeb"/>
+        <w:pBdr>
+          <w:top w:val="single" w:sz="6" w:space="2" w:color="888888"/>
+          <w:left w:val="single" w:sz="6" w:space="2" w:color="888888"/>
+          <w:bottom w:val="single" w:sz="6" w:space="2" w:color="888888"/>
+          <w:right w:val="single" w:sz="6" w:space="2" w:color="888888"/>
+        </w:pBdr>
+        <w:shd w:val="clear" w:color="auto" w:fill="2B2B2B"/>
+        <w:tabs>
+          <w:tab w:val="left" w:pos="916"/>
+          <w:tab w:val="left" w:pos="1832"/>
+          <w:tab w:val="left" w:pos="2748"/>
+          <w:tab w:val="left" w:pos="3664"/>
+          <w:tab w:val="left" w:pos="4580"/>
+          <w:tab w:val="left" w:pos="5496"/>
+          <w:tab w:val="left" w:pos="6412"/>
+          <w:tab w:val="left" w:pos="7328"/>
+          <w:tab w:val="left" w:pos="8244"/>
+          <w:tab w:val="left" w:pos="9160"/>
+          <w:tab w:val="left" w:pos="10076"/>
+          <w:tab w:val="left" w:pos="10992"/>
+          <w:tab w:val="left" w:pos="11908"/>
+          <w:tab w:val="left" w:pos="12824"/>
+          <w:tab w:val="left" w:pos="13740"/>
+          <w:tab w:val="left" w:pos="14656"/>
+        </w:tabs>
+        <w:spacing w:before="0" w:beforeAutospacing="0" w:after="0" w:afterAutospacing="0"/>
+        <w:divId w:val="1704866290"/>
+        <w:rPr>
+          <w:rFonts w:ascii="Consolas" w:hAnsi="Consolas" w:cs="Courier New"/>
+          <w:color w:val="FFFFFF"/>
+        </w:rPr>
+      </w:pPr>
+      <w:r>
+        <w:rPr>
+          <w:rFonts w:ascii="Consolas" w:hAnsi="Consolas" w:cs="Courier New"/>
+          <w:color w:val="FFFFFF"/>
+        </w:rPr>
+        <w:t>4.  </w:t>
+      </w:r>
+    </w:p>
+    <w:p>
+      <w:pPr>
+        <w:rPr>
+          <w:sz w:val="28"/>
+          <w:szCs w:val="28"/>
+        </w:rPr>
+      </w:pPr>
+    </w:p>
+    <w:p>
+      <w:pPr>
+        <w:rPr>
+          <w:b/>
+          <w:bCs/>
+          <w:sz w:val="28"/>
+          <w:szCs w:val="28"/>
+        </w:rPr>
+      </w:pPr>
+      <w:r>
+        <w:rPr>
+          <w:sz w:val="28"/>
+          <w:szCs w:val="28"/>
+        </w:rPr>
+        <w:tab/>
+        <w:t xml:space="preserve">Here we can see that a module wrapper function has 5 parameters. </w:t>
+      </w:r>
+      <w:r>
+        <w:rPr>
+          <w:b/>
+          <w:bCs/>
+          <w:sz w:val="28"/>
+          <w:szCs w:val="28"/>
+        </w:rPr>
+        <w:t>Remember, if we try to print any of the parameter values, the names need to be exactly the same that’s in the example.</w:t>
+      </w:r>
+    </w:p>
+    <w:p>
+      <w:pPr>
+        <w:rPr>
+          <w:b/>
+          <w:bCs/>
+          <w:sz w:val="28"/>
+          <w:szCs w:val="28"/>
+        </w:rPr>
+      </w:pPr>
+    </w:p>
+    <w:p>
+      <w:pPr>
+        <w:rPr>
+          <w:b/>
+          <w:bCs/>
+          <w:sz w:val="28"/>
+          <w:szCs w:val="28"/>
+        </w:rPr>
+      </w:pPr>
+    </w:p>
+    <w:p>
+      <w:pPr>
+        <w:jc w:val="center"/>
+        <w:rPr>
+          <w:sz w:val="36"/>
+          <w:szCs w:val="36"/>
+        </w:rPr>
+      </w:pPr>
+      <w:r>
+        <w:rPr>
+          <w:b/>
+          <w:bCs/>
+          <w:sz w:val="36"/>
+          <w:szCs w:val="36"/>
+          <w:u w:val="single"/>
+        </w:rPr>
+        <w:t>Node</w:t>
+      </w:r>
+      <w:r>
+        <w:rPr>
+          <w:b/>
+          <w:bCs/>
+          <w:sz w:val="36"/>
+          <w:szCs w:val="36"/>
+          <w:u w:val="single"/>
+        </w:rPr>
+        <w:t xml:space="preserve"> Package Manager (NPM)</w:t>
+      </w:r>
+      <w:r>
+        <w:rPr>
+          <w:b/>
+          <w:bCs/>
+          <w:sz w:val="36"/>
+          <w:szCs w:val="36"/>
+          <w:u w:val="single"/>
+        </w:rPr>
+        <w:t>:</w:t>
+      </w:r>
+    </w:p>
+    <w:p>
+      <w:pPr>
+        <w:rPr>
+          <w:sz w:val="28"/>
+          <w:szCs w:val="28"/>
+        </w:rPr>
+      </w:pPr>
+      <w:r>
+        <w:rPr>
+          <w:b/>
+          <w:bCs/>
+          <w:sz w:val="28"/>
+          <w:szCs w:val="28"/>
+          <w:u w:val="single"/>
+        </w:rPr>
+        <w:t>**What is NPM:</w:t>
+      </w:r>
+    </w:p>
+    <w:p>
+      <w:pPr>
+        <w:rPr>
+          <w:sz w:val="28"/>
+          <w:szCs w:val="28"/>
+        </w:rPr>
+      </w:pPr>
+      <w:r>
+        <w:rPr>
+          <w:sz w:val="28"/>
+          <w:szCs w:val="28"/>
+        </w:rPr>
+        <w:tab/>
+        <w:t xml:space="preserve">Node package manager or NPM is the default package manager for node js. It allows us to </w:t>
+      </w:r>
+      <w:r>
+        <w:rPr>
+          <w:b/>
+          <w:bCs/>
+          <w:sz w:val="28"/>
+          <w:szCs w:val="28"/>
+        </w:rPr>
+        <w:t>install packages</w:t>
+      </w:r>
+      <w:r>
+        <w:rPr>
+          <w:sz w:val="28"/>
+          <w:szCs w:val="28"/>
+        </w:rPr>
+        <w:t xml:space="preserve">, </w:t>
+      </w:r>
+      <w:r>
+        <w:rPr>
+          <w:b/>
+          <w:bCs/>
+          <w:sz w:val="28"/>
+          <w:szCs w:val="28"/>
+        </w:rPr>
+        <w:t>manage dependencies</w:t>
+      </w:r>
+      <w:r>
+        <w:rPr>
+          <w:sz w:val="28"/>
+          <w:szCs w:val="28"/>
+        </w:rPr>
+        <w:t xml:space="preserve">, </w:t>
+      </w:r>
+      <w:r>
+        <w:rPr>
+          <w:b/>
+          <w:bCs/>
+          <w:sz w:val="28"/>
+          <w:szCs w:val="28"/>
+        </w:rPr>
+        <w:t>publish packages</w:t>
+      </w:r>
+      <w:r>
+        <w:rPr>
+          <w:sz w:val="28"/>
+          <w:szCs w:val="28"/>
+        </w:rPr>
+        <w:t xml:space="preserve"> and </w:t>
+      </w:r>
+      <w:r>
+        <w:rPr>
+          <w:b/>
+          <w:bCs/>
+          <w:sz w:val="28"/>
+          <w:szCs w:val="28"/>
+        </w:rPr>
+        <w:t>run scripts to automate tasks like testing, building and deployment</w:t>
+      </w:r>
+      <w:r>
+        <w:rPr>
+          <w:sz w:val="28"/>
+          <w:szCs w:val="28"/>
+        </w:rPr>
+        <w:t>.</w:t>
+      </w:r>
+    </w:p>
+    <w:p>
+      <w:pPr>
+        <w:rPr>
+          <w:sz w:val="28"/>
+          <w:szCs w:val="28"/>
+        </w:rPr>
+      </w:pPr>
+    </w:p>
+    <w:p>
+      <w:pPr>
+        <w:rPr>
+          <w:sz w:val="28"/>
+          <w:szCs w:val="28"/>
+        </w:rPr>
+      </w:pPr>
+      <w:r>
+        <w:rPr>
+          <w:b/>
+          <w:bCs/>
+          <w:sz w:val="28"/>
+          <w:szCs w:val="28"/>
+          <w:u w:val="single"/>
+        </w:rPr>
+        <w:t>**package.json File:</w:t>
+      </w:r>
+    </w:p>
+    <w:p>
+      <w:pPr>
+        <w:rPr>
+          <w:sz w:val="28"/>
+          <w:szCs w:val="28"/>
+        </w:rPr>
+      </w:pPr>
+      <w:r>
+        <w:rPr>
+          <w:sz w:val="28"/>
+          <w:szCs w:val="28"/>
+        </w:rPr>
+        <w:tab/>
+        <w:t>It is a configuration file that contains the metadata about my project. It also contains:</w:t>
+      </w:r>
+    </w:p>
+    <w:p>
+      <w:pPr>
+        <w:pStyle w:val="ListParagraph"/>
+        <w:numPr>
+          <w:ilvl w:val="0"/>
+          <w:numId w:val="2"/>
+        </w:numPr>
+        <w:rPr>
+          <w:sz w:val="28"/>
+          <w:szCs w:val="28"/>
+        </w:rPr>
+      </w:pPr>
+      <w:r>
+        <w:rPr>
+          <w:sz w:val="28"/>
+          <w:szCs w:val="28"/>
+        </w:rPr>
+        <w:t>Project details like name, author name etc.</w:t>
+      </w:r>
+    </w:p>
+    <w:p>
+      <w:pPr>
+        <w:pStyle w:val="ListParagraph"/>
+        <w:numPr>
+          <w:ilvl w:val="0"/>
+          <w:numId w:val="2"/>
+        </w:numPr>
+        <w:rPr>
+          <w:sz w:val="28"/>
+          <w:szCs w:val="28"/>
+        </w:rPr>
+      </w:pPr>
+      <w:r>
+        <w:rPr>
+          <w:sz w:val="28"/>
+          <w:szCs w:val="28"/>
+        </w:rPr>
+        <w:lastRenderedPageBreak/>
+        <w:t>Lists all dependencies</w:t>
+      </w:r>
+    </w:p>
+    <w:p>
+      <w:pPr>
+        <w:pStyle w:val="ListParagraph"/>
+        <w:numPr>
+          <w:ilvl w:val="0"/>
+          <w:numId w:val="2"/>
+        </w:numPr>
+        <w:rPr>
+          <w:sz w:val="28"/>
+          <w:szCs w:val="28"/>
+        </w:rPr>
+      </w:pPr>
+      <w:r>
+        <w:rPr>
+          <w:sz w:val="28"/>
+          <w:szCs w:val="28"/>
+        </w:rPr>
+        <w:t>Scripts to automate tasks like starting the project or testing etc.</w:t>
+      </w:r>
+    </w:p>
+    <w:p>
+      <w:pPr>
+        <w:ind w:firstLine="720"/>
+        <w:jc w:val="both"/>
+        <w:rPr>
+          <w:sz w:val="28"/>
+          <w:szCs w:val="28"/>
+        </w:rPr>
+      </w:pPr>
+    </w:p>
+    <w:p>
+      <w:pPr>
+        <w:rPr>
+          <w:b/>
+          <w:bCs/>
+          <w:sz w:val="28"/>
+          <w:szCs w:val="28"/>
+          <w:u w:val="single"/>
+        </w:rPr>
+      </w:pPr>
+      <w:r>
+        <w:rPr>
+          <w:b/>
+          <w:bCs/>
+          <w:sz w:val="28"/>
+          <w:szCs w:val="28"/>
+          <w:u w:val="single"/>
+        </w:rPr>
+        <w:t>**Initializing NPM in project or folder:</w:t>
+      </w:r>
+    </w:p>
+    <w:p>
+      <w:pPr>
+        <w:ind w:firstLine="720"/>
+        <w:rPr>
+          <w:sz w:val="28"/>
+          <w:szCs w:val="28"/>
+        </w:rPr>
+      </w:pPr>
+      <w:r>
+        <w:rPr>
+          <w:sz w:val="28"/>
+          <w:szCs w:val="28"/>
+        </w:rPr>
+        <w:t>To initialize NPM in a project we go the folder that we want to initialize it in a</w:t>
+      </w:r>
+      <w:r>
+        <w:rPr>
+          <w:sz w:val="28"/>
+          <w:szCs w:val="28"/>
+        </w:rPr>
+        <w:t xml:space="preserve">nd type </w:t>
+      </w:r>
+      <w:r>
+        <w:rPr>
+          <w:b/>
+          <w:bCs/>
+          <w:sz w:val="28"/>
+          <w:szCs w:val="28"/>
+        </w:rPr>
+        <w:t>“npm init</w:t>
+      </w:r>
+      <w:r>
+        <w:rPr>
+          <w:b/>
+          <w:bCs/>
+          <w:sz w:val="28"/>
+          <w:szCs w:val="28"/>
+        </w:rPr>
+        <w:t xml:space="preserve"> -y</w:t>
+      </w:r>
+      <w:r>
+        <w:rPr>
+          <w:b/>
+          <w:bCs/>
+          <w:sz w:val="28"/>
+          <w:szCs w:val="28"/>
+        </w:rPr>
+        <w:t>”</w:t>
+      </w:r>
+      <w:r>
+        <w:rPr>
+          <w:sz w:val="28"/>
+          <w:szCs w:val="28"/>
+        </w:rPr>
+        <w:t>. This initializes the npm in that folder</w:t>
+      </w:r>
+      <w:r>
+        <w:rPr>
+          <w:sz w:val="28"/>
+          <w:szCs w:val="28"/>
+        </w:rPr>
+        <w:t xml:space="preserve"> and gives us a </w:t>
+      </w:r>
+      <w:r>
+        <w:rPr>
+          <w:b/>
+          <w:bCs/>
+          <w:sz w:val="28"/>
+          <w:szCs w:val="28"/>
+        </w:rPr>
+        <w:t>“</w:t>
+      </w:r>
+      <w:r>
+        <w:rPr>
+          <w:b/>
+          <w:bCs/>
+          <w:sz w:val="28"/>
+          <w:szCs w:val="28"/>
+        </w:rPr>
+        <w:t>package.json</w:t>
+      </w:r>
+      <w:r>
+        <w:rPr>
+          <w:b/>
+          <w:bCs/>
+          <w:sz w:val="28"/>
+          <w:szCs w:val="28"/>
+        </w:rPr>
+        <w:t>”</w:t>
+      </w:r>
+      <w:r>
+        <w:rPr>
+          <w:sz w:val="28"/>
+          <w:szCs w:val="28"/>
+        </w:rPr>
+        <w:t xml:space="preserve"> file</w:t>
+      </w:r>
+      <w:r>
+        <w:rPr>
+          <w:sz w:val="28"/>
+          <w:szCs w:val="28"/>
+        </w:rPr>
+        <w:t>.</w:t>
+      </w:r>
+    </w:p>
+    <w:p>
+      <w:pPr>
+        <w:rPr>
+          <w:sz w:val="28"/>
+          <w:szCs w:val="28"/>
+        </w:rPr>
+      </w:pPr>
+    </w:p>
+    <w:p>
+      <w:pPr>
+        <w:rPr>
+          <w:sz w:val="28"/>
+          <w:szCs w:val="28"/>
+        </w:rPr>
+      </w:pPr>
+      <w:r>
+        <w:rPr>
+          <w:b/>
+          <w:bCs/>
+          <w:sz w:val="28"/>
+          <w:szCs w:val="28"/>
+          <w:u w:val="single"/>
+        </w:rPr>
+        <w:t>**Installing, updating and deleting packages from NPM:</w:t>
+      </w:r>
+    </w:p>
+    <w:p>
+      <w:pPr>
+        <w:rPr>
+          <w:sz w:val="28"/>
+          <w:szCs w:val="28"/>
+        </w:rPr>
+      </w:pPr>
+      <w:r>
+        <w:rPr>
+          <w:sz w:val="28"/>
+          <w:szCs w:val="28"/>
+        </w:rPr>
+        <w:tab/>
+        <w:t xml:space="preserve">To install a package: </w:t>
+      </w:r>
+    </w:p>
+    <w:p>
+      <w:pPr>
+        <w:ind w:left="720" w:firstLine="720"/>
+        <w:rPr>
+          <w:sz w:val="28"/>
+          <w:szCs w:val="28"/>
+        </w:rPr>
+      </w:pPr>
+      <w:r>
+        <w:rPr>
+          <w:b/>
+          <w:bCs/>
+          <w:sz w:val="28"/>
+          <w:szCs w:val="28"/>
+        </w:rPr>
+        <w:t>npm install packageName</w:t>
+      </w:r>
+    </w:p>
+    <w:p>
+      <w:pPr>
+        <w:rPr>
+          <w:sz w:val="28"/>
+          <w:szCs w:val="28"/>
+        </w:rPr>
+      </w:pPr>
+      <w:r>
+        <w:rPr>
+          <w:sz w:val="28"/>
+          <w:szCs w:val="28"/>
+        </w:rPr>
+        <w:t>We can also install multiple packages at once:</w:t>
+      </w:r>
+    </w:p>
+    <w:p>
+      <w:pPr>
+        <w:rPr>
+          <w:sz w:val="28"/>
+          <w:szCs w:val="28"/>
+        </w:rPr>
+      </w:pPr>
+      <w:r>
+        <w:rPr>
+          <w:sz w:val="28"/>
+          <w:szCs w:val="28"/>
+        </w:rPr>
+        <w:tab/>
+      </w:r>
+      <w:r>
+        <w:rPr>
+          <w:sz w:val="28"/>
+          <w:szCs w:val="28"/>
+        </w:rPr>
+        <w:tab/>
+      </w:r>
+      <w:r>
+        <w:rPr>
+          <w:b/>
+          <w:bCs/>
+          <w:sz w:val="28"/>
+          <w:szCs w:val="28"/>
+        </w:rPr>
+        <w:t>npm install packageName1 packageName2</w:t>
+      </w:r>
+    </w:p>
+    <w:p>
+      <w:pPr>
+        <w:rPr>
+          <w:sz w:val="28"/>
+          <w:szCs w:val="28"/>
+        </w:rPr>
+      </w:pPr>
+    </w:p>
+    <w:p>
+      <w:pPr>
+        <w:rPr>
+          <w:sz w:val="28"/>
+          <w:szCs w:val="28"/>
+        </w:rPr>
+      </w:pPr>
+      <w:r>
+        <w:rPr>
+          <w:sz w:val="28"/>
+          <w:szCs w:val="28"/>
+        </w:rPr>
+        <w:tab/>
+        <w:t>to update a package:</w:t>
+      </w:r>
+    </w:p>
+    <w:p>
+      <w:pPr>
+        <w:rPr>
+          <w:sz w:val="28"/>
+          <w:szCs w:val="28"/>
+        </w:rPr>
+      </w:pPr>
+      <w:r>
+        <w:rPr>
+          <w:sz w:val="28"/>
+          <w:szCs w:val="28"/>
+        </w:rPr>
+        <w:tab/>
+      </w:r>
+      <w:r>
+        <w:rPr>
+          <w:sz w:val="28"/>
+          <w:szCs w:val="28"/>
+        </w:rPr>
+        <w:tab/>
+      </w:r>
+      <w:r>
+        <w:rPr>
+          <w:b/>
+          <w:bCs/>
+          <w:sz w:val="28"/>
+          <w:szCs w:val="28"/>
+        </w:rPr>
+        <w:t>npm update packageName</w:t>
+      </w:r>
+    </w:p>
+    <w:p>
+      <w:pPr>
+        <w:rPr>
+          <w:sz w:val="28"/>
+          <w:szCs w:val="28"/>
+        </w:rPr>
+      </w:pPr>
+    </w:p>
+    <w:p>
+      <w:pPr>
+        <w:rPr>
+          <w:sz w:val="28"/>
+          <w:szCs w:val="28"/>
+        </w:rPr>
+      </w:pPr>
+      <w:r>
+        <w:rPr>
+          <w:sz w:val="28"/>
+          <w:szCs w:val="28"/>
+        </w:rPr>
+        <w:tab/>
+        <w:t>to delete a package:</w:t>
+      </w:r>
+    </w:p>
+    <w:p>
+      <w:pPr>
+        <w:rPr>
+          <w:sz w:val="28"/>
+          <w:szCs w:val="28"/>
+        </w:rPr>
+      </w:pPr>
+      <w:r>
+        <w:rPr>
+          <w:sz w:val="28"/>
+          <w:szCs w:val="28"/>
+        </w:rPr>
+        <w:tab/>
+      </w:r>
+      <w:r>
+        <w:rPr>
+          <w:sz w:val="28"/>
+          <w:szCs w:val="28"/>
+        </w:rPr>
+        <w:tab/>
+      </w:r>
+      <w:r>
+        <w:rPr>
+          <w:b/>
+          <w:bCs/>
+          <w:sz w:val="28"/>
+          <w:szCs w:val="28"/>
+        </w:rPr>
+        <w:t>npm delete packageName</w:t>
+      </w:r>
+    </w:p>
+    <w:p>
+      <w:pPr>
+        <w:rPr>
+          <w:sz w:val="28"/>
+          <w:szCs w:val="28"/>
+        </w:rPr>
+      </w:pPr>
+    </w:p>
+    <w:p>
+      <w:pPr>
+        <w:rPr>
+          <w:sz w:val="28"/>
+          <w:szCs w:val="28"/>
+        </w:rPr>
+      </w:pPr>
+      <w:r>
+        <w:rPr>
+          <w:b/>
+          <w:bCs/>
+          <w:sz w:val="28"/>
+          <w:szCs w:val="28"/>
+          <w:u w:val="single"/>
+        </w:rPr>
+        <w:t>**Adding a new script in package.json file:</w:t>
+      </w:r>
+    </w:p>
+    <w:p>
+      <w:pPr>
+        <w:rPr>
+          <w:sz w:val="28"/>
+          <w:szCs w:val="28"/>
+        </w:rPr>
+      </w:pPr>
+      <w:r>
+        <w:rPr>
+          <w:sz w:val="28"/>
+          <w:szCs w:val="28"/>
+        </w:rPr>
+        <w:tab/>
+        <w:t>We can add a new script inside the package.json file under the “</w:t>
+      </w:r>
+      <w:r>
+        <w:rPr>
+          <w:b/>
+          <w:bCs/>
+          <w:sz w:val="28"/>
+          <w:szCs w:val="28"/>
+        </w:rPr>
+        <w:t>scripts</w:t>
+      </w:r>
+      <w:r>
+        <w:rPr>
+          <w:sz w:val="28"/>
+          <w:szCs w:val="28"/>
+        </w:rPr>
+        <w:t>” section. Inside the package.json file everything is a key value pair. For the scripts section,  the key determines the action. Which means, what will it do when we run the script and the value determines with what command do we run the script.</w:t>
+      </w:r>
+    </w:p>
+    <w:p>
+      <w:pPr>
+        <w:rPr>
+          <w:sz w:val="28"/>
+          <w:szCs w:val="28"/>
+        </w:rPr>
+      </w:pPr>
+      <w:r>
+        <w:rPr>
+          <w:sz w:val="28"/>
+          <w:szCs w:val="28"/>
+        </w:rPr>
+        <w:t xml:space="preserve">Example: </w:t>
+      </w:r>
+    </w:p>
+    <w:p>
+      <w:pPr>
+        <w:rPr>
+          <w:sz w:val="28"/>
+          <w:szCs w:val="28"/>
+        </w:rPr>
+      </w:pPr>
+      <w:r>
+        <w:rPr>
+          <w:sz w:val="28"/>
+          <w:szCs w:val="28"/>
+        </w:rPr>
+        <w:lastRenderedPageBreak/>
+        <w:tab/>
+      </w:r>
+      <w:r>
+        <w:rPr>
+          <w:sz w:val="28"/>
+          <w:szCs w:val="28"/>
+        </w:rPr>
+        <w:tab/>
+      </w:r>
+      <w:r>
+        <w:rPr>
+          <w:b/>
+          <w:bCs/>
+          <w:sz w:val="28"/>
+          <w:szCs w:val="28"/>
+        </w:rPr>
+        <w:t>“start”: “node index.js”</w:t>
+      </w:r>
+    </w:p>
+    <w:p>
+      <w:pPr>
+        <w:rPr>
+          <w:sz w:val="28"/>
+          <w:szCs w:val="28"/>
+        </w:rPr>
+      </w:pPr>
+      <w:r>
+        <w:rPr>
+          <w:sz w:val="28"/>
+          <w:szCs w:val="28"/>
+        </w:rPr>
+        <w:t xml:space="preserve">This means the index.js file should start or should be executed when we write </w:t>
+      </w:r>
+      <w:r>
+        <w:rPr>
+          <w:b/>
+          <w:bCs/>
+          <w:sz w:val="28"/>
+          <w:szCs w:val="28"/>
+        </w:rPr>
+        <w:t>node index.js</w:t>
+      </w:r>
+      <w:r>
+        <w:rPr>
+          <w:sz w:val="28"/>
+          <w:szCs w:val="28"/>
+        </w:rPr>
+        <w:t xml:space="preserve"> in the terminal.</w:t>
+      </w:r>
+    </w:p>
+    <w:p>
+      <w:pPr>
+        <w:rPr>
+          <w:sz w:val="28"/>
+          <w:szCs w:val="28"/>
+        </w:rPr>
+      </w:pPr>
     </w:p>
     <w:sectPr>
       <w:pgSz w:w="12240" w:h="15840"/>
@@ -251,8 +1279,100 @@
       </w:rPr>
     </w:lvl>
   </w:abstractNum>
+  <w:abstractNum w:abstractNumId="1" w15:restartNumberingAfterBreak="0">
+    <w:nsid w:val="325513C4"/>
+    <w:multiLevelType w:val="hybridMultilevel"/>
+    <w:tmpl w:val="C51EC9AE"/>
+    <w:lvl w:ilvl="0" w:tplc="0409000F">
+      <w:start w:val="1"/>
+      <w:numFmt w:val="decimal"/>
+      <w:lvlText w:val="%1."/>
+      <w:lvlJc w:val="left"/>
+      <w:pPr>
+        <w:ind w:left="720" w:hanging="360"/>
+      </w:pPr>
+      <w:rPr>
+        <w:rFonts w:hint="default"/>
+      </w:rPr>
+    </w:lvl>
+    <w:lvl w:ilvl="1" w:tplc="04090019" w:tentative="1">
+      <w:start w:val="1"/>
+      <w:numFmt w:val="lowerLetter"/>
+      <w:lvlText w:val="%2."/>
+      <w:lvlJc w:val="left"/>
+      <w:pPr>
+        <w:ind w:left="1440" w:hanging="360"/>
+      </w:pPr>
+    </w:lvl>
+    <w:lvl w:ilvl="2" w:tplc="0409001B" w:tentative="1">
+      <w:start w:val="1"/>
+      <w:numFmt w:val="lowerRoman"/>
+      <w:lvlText w:val="%3."/>
+      <w:lvlJc w:val="right"/>
+      <w:pPr>
+        <w:ind w:left="2160" w:hanging="180"/>
+      </w:pPr>
+    </w:lvl>
+    <w:lvl w:ilvl="3" w:tplc="0409000F" w:tentative="1">
+      <w:start w:val="1"/>
+      <w:numFmt w:val="decimal"/>
+      <w:lvlText w:val="%4."/>
+      <w:lvlJc w:val="left"/>
+      <w:pPr>
+        <w:ind w:left="2880" w:hanging="360"/>
+      </w:pPr>
+    </w:lvl>
+    <w:lvl w:ilvl="4" w:tplc="04090019" w:tentative="1">
+      <w:start w:val="1"/>
+      <w:numFmt w:val="lowerLetter"/>
+      <w:lvlText w:val="%5."/>
+      <w:lvlJc w:val="left"/>
+      <w:pPr>
+        <w:ind w:left="3600" w:hanging="360"/>
+      </w:pPr>
+    </w:lvl>
+    <w:lvl w:ilvl="5" w:tplc="0409001B" w:tentative="1">
+      <w:start w:val="1"/>
+      <w:numFmt w:val="lowerRoman"/>
+      <w:lvlText w:val="%6."/>
+      <w:lvlJc w:val="right"/>
+      <w:pPr>
+        <w:ind w:left="4320" w:hanging="180"/>
+      </w:pPr>
+    </w:lvl>
+    <w:lvl w:ilvl="6" w:tplc="0409000F" w:tentative="1">
+      <w:start w:val="1"/>
+      <w:numFmt w:val="decimal"/>
+      <w:lvlText w:val="%7."/>
+      <w:lvlJc w:val="left"/>
+      <w:pPr>
+        <w:ind w:left="5040" w:hanging="360"/>
+      </w:pPr>
+    </w:lvl>
+    <w:lvl w:ilvl="7" w:tplc="04090019" w:tentative="1">
+      <w:start w:val="1"/>
+      <w:numFmt w:val="lowerLetter"/>
+      <w:lvlText w:val="%8."/>
+      <w:lvlJc w:val="left"/>
+      <w:pPr>
+        <w:ind w:left="5760" w:hanging="360"/>
+      </w:pPr>
+    </w:lvl>
+    <w:lvl w:ilvl="8" w:tplc="0409001B" w:tentative="1">
+      <w:start w:val="1"/>
+      <w:numFmt w:val="lowerRoman"/>
+      <w:lvlText w:val="%9."/>
+      <w:lvlJc w:val="right"/>
+      <w:pPr>
+        <w:ind w:left="6480" w:hanging="180"/>
+      </w:pPr>
+    </w:lvl>
+  </w:abstractNum>
   <w:num w:numId="1">
     <w:abstractNumId w:val="0"/>
+  </w:num>
+  <w:num w:numId="2">
+    <w:abstractNumId w:val="1"/>
   </w:num>
 </w:numbering>
 </file>
@@ -728,6 +1848,75 @@
       <w:contextualSpacing/>
     </w:pPr>
   </w:style>
+  <w:style w:type="paragraph" w:styleId="HTMLPreformatted">
+    <w:name w:val="HTML Preformatted"/>
+    <w:basedOn w:val="Normal"/>
+    <w:link w:val="HTMLPreformattedChar"/>
+    <w:uiPriority w:val="99"/>
+    <w:semiHidden/>
+    <w:unhideWhenUsed/>
+    <w:rsid w:val="00C52AF9"/>
+    <w:pPr>
+      <w:tabs>
+        <w:tab w:val="left" w:pos="916"/>
+        <w:tab w:val="left" w:pos="1832"/>
+        <w:tab w:val="left" w:pos="2748"/>
+        <w:tab w:val="left" w:pos="3664"/>
+        <w:tab w:val="left" w:pos="4580"/>
+        <w:tab w:val="left" w:pos="5496"/>
+        <w:tab w:val="left" w:pos="6412"/>
+        <w:tab w:val="left" w:pos="7328"/>
+        <w:tab w:val="left" w:pos="8244"/>
+        <w:tab w:val="left" w:pos="9160"/>
+        <w:tab w:val="left" w:pos="10076"/>
+        <w:tab w:val="left" w:pos="10992"/>
+        <w:tab w:val="left" w:pos="11908"/>
+        <w:tab w:val="left" w:pos="12824"/>
+        <w:tab w:val="left" w:pos="13740"/>
+        <w:tab w:val="left" w:pos="14656"/>
+      </w:tabs>
+      <w:spacing w:after="0" w:line="240" w:lineRule="auto"/>
+    </w:pPr>
+    <w:rPr>
+      <w:rFonts w:ascii="Courier New" w:eastAsia="Times New Roman" w:hAnsi="Courier New" w:cs="Courier New"/>
+      <w:sz w:val="20"/>
+      <w:szCs w:val="20"/>
+    </w:rPr>
+  </w:style>
+  <w:style w:type="character" w:customStyle="1" w:styleId="HTMLPreformattedChar">
+    <w:name w:val="HTML Preformatted Char"/>
+    <w:basedOn w:val="DefaultParagraphFont"/>
+    <w:link w:val="HTMLPreformatted"/>
+    <w:uiPriority w:val="99"/>
+    <w:semiHidden/>
+    <w:rsid w:val="00C52AF9"/>
+    <w:rPr>
+      <w:rFonts w:ascii="Courier New" w:eastAsia="Times New Roman" w:hAnsi="Courier New" w:cs="Courier New"/>
+      <w:sz w:val="20"/>
+      <w:szCs w:val="20"/>
+    </w:rPr>
+  </w:style>
+  <w:style w:type="character" w:customStyle="1" w:styleId="token">
+    <w:name w:val="token"/>
+    <w:basedOn w:val="DefaultParagraphFont"/>
+    <w:rsid w:val="00C52AF9"/>
+  </w:style>
+  <w:style w:type="paragraph" w:styleId="NormalWeb">
+    <w:name w:val="Normal (Web)"/>
+    <w:basedOn w:val="Normal"/>
+    <w:uiPriority w:val="99"/>
+    <w:semiHidden/>
+    <w:unhideWhenUsed/>
+    <w:rsid w:val="00C52AF9"/>
+    <w:pPr>
+      <w:spacing w:before="100" w:beforeAutospacing="1" w:after="100" w:afterAutospacing="1" w:line="240" w:lineRule="auto"/>
+    </w:pPr>
+    <w:rPr>
+      <w:rFonts w:ascii="Times New Roman" w:eastAsiaTheme="minorEastAsia" w:hAnsi="Times New Roman" w:cs="Times New Roman"/>
+      <w:sz w:val="24"/>
+      <w:szCs w:val="24"/>
+    </w:rPr>
+  </w:style>
 </w:styles>
 </file>
 
@@ -1024,4 +2213,24 @@
     </a:ext>
   </a:extLst>
 </a:theme>
+</file>
+
+<file path=word/webextensions/taskpanes.xml><?xml version="1.0" encoding="utf-8"?>
+<wetp:taskpanes xmlns:wetp="http://schemas.microsoft.com/office/webextensions/taskpanes/2010/11">
+  <wetp:taskpane dockstate="right" visibility="0" width="350" row="1">
+    <wetp:webextensionref xmlns:r="http://schemas.openxmlformats.org/officeDocument/2006/relationships" r:id="rId1"/>
+  </wetp:taskpane>
+</wetp:taskpanes>
+</file>
+
+<file path=word/webextensions/webextension1.xml><?xml version="1.0" encoding="utf-8"?>
+<we:webextension xmlns:we="http://schemas.microsoft.com/office/webextensions/webextension/2010/11" id="{A30F5D89-6F96-4C5C-B9B9-E6991F318763}">
+  <we:reference id="wa104382008" version="1.1.0.2" store="en-US" storeType="OMEX"/>
+  <we:alternateReferences>
+    <we:reference id="wa104382008" version="1.1.0.2" store="WA104382008" storeType="OMEX"/>
+  </we:alternateReferences>
+  <we:properties/>
+  <we:bindings/>
+  <we:snapshot xmlns:r="http://schemas.openxmlformats.org/officeDocument/2006/relationships"/>
+</we:webextension>
 </file>
</xml_diff>

<commit_message>
Learned about path module and sync file module
</commit_message>
<xml_diff>
--- a/nodeJsNotes.docx
+++ b/nodeJsNotes.docx
@@ -23,6 +23,222 @@
           <w:u w:val="single"/>
         </w:rPr>
         <w:t>Learn Node Js</w:t>
+      </w:r>
+    </w:p>
+    <w:p>
+      <w:pPr>
+        <w:jc w:val="center"/>
+        <w:rPr>
+          <w:sz w:val="28"/>
+          <w:szCs w:val="28"/>
+        </w:rPr>
+      </w:pPr>
+      <w:r>
+        <w:rPr>
+          <w:b/>
+          <w:bCs/>
+          <w:sz w:val="36"/>
+          <w:szCs w:val="36"/>
+          <w:u w:val="single"/>
+        </w:rPr>
+        <w:t>Introduction to Node Js</w:t>
+      </w:r>
+    </w:p>
+    <w:p>
+      <w:pPr>
+        <w:rPr>
+          <w:sz w:val="28"/>
+          <w:szCs w:val="28"/>
+        </w:rPr>
+      </w:pPr>
+      <w:r>
+        <w:rPr>
+          <w:b/>
+          <w:bCs/>
+          <w:sz w:val="28"/>
+          <w:szCs w:val="28"/>
+          <w:u w:val="single"/>
+        </w:rPr>
+        <w:t xml:space="preserve">**What is Node </w:t>
+      </w:r>
+      <w:proofErr w:type="spellStart"/>
+      <w:proofErr w:type="gramStart"/>
+      <w:r>
+        <w:rPr>
+          <w:b/>
+          <w:bCs/>
+          <w:sz w:val="28"/>
+          <w:szCs w:val="28"/>
+          <w:u w:val="single"/>
+        </w:rPr>
+        <w:t>js</w:t>
+      </w:r>
+      <w:proofErr w:type="spellEnd"/>
+      <w:r>
+        <w:rPr>
+          <w:b/>
+          <w:bCs/>
+          <w:sz w:val="28"/>
+          <w:szCs w:val="28"/>
+          <w:u w:val="single"/>
+        </w:rPr>
+        <w:t>?</w:t>
+      </w:r>
+      <w:r>
+        <w:rPr>
+          <w:sz w:val="28"/>
+          <w:szCs w:val="28"/>
+        </w:rPr>
+        <w:t>:</w:t>
+      </w:r>
+      <w:proofErr w:type="gramEnd"/>
+    </w:p>
+    <w:p>
+      <w:pPr>
+        <w:rPr>
+          <w:sz w:val="28"/>
+          <w:szCs w:val="28"/>
+        </w:rPr>
+      </w:pPr>
+      <w:r>
+        <w:rPr>
+          <w:sz w:val="28"/>
+          <w:szCs w:val="28"/>
+        </w:rPr>
+        <w:tab/>
+        <w:t xml:space="preserve">Node </w:t>
+      </w:r>
+      <w:proofErr w:type="spellStart"/>
+      <w:r>
+        <w:rPr>
+          <w:sz w:val="28"/>
+          <w:szCs w:val="28"/>
+        </w:rPr>
+        <w:t>js</w:t>
+      </w:r>
+      <w:proofErr w:type="spellEnd"/>
+      <w:r>
+        <w:rPr>
+          <w:sz w:val="28"/>
+          <w:szCs w:val="28"/>
+        </w:rPr>
+        <w:t xml:space="preserve"> is an open source, server side javascript runtime. It allows us to run our </w:t>
+      </w:r>
+      <w:r>
+        <w:rPr>
+          <w:sz w:val="28"/>
+          <w:szCs w:val="28"/>
+        </w:rPr>
+        <w:t>javascript</w:t>
+      </w:r>
+      <w:r>
+        <w:rPr>
+          <w:sz w:val="28"/>
+          <w:szCs w:val="28"/>
+        </w:rPr>
+        <w:t xml:space="preserve"> code outside the browser like in our local machine or servers. Node </w:t>
+      </w:r>
+      <w:r>
+        <w:rPr>
+          <w:sz w:val="28"/>
+          <w:szCs w:val="28"/>
+        </w:rPr>
+        <w:t>javascript</w:t>
+      </w:r>
+      <w:r>
+        <w:rPr>
+          <w:sz w:val="28"/>
+          <w:szCs w:val="28"/>
+        </w:rPr>
+        <w:t xml:space="preserve"> is built on the V8 javascript engine for speed. It has a robust ecosystem with NPM. </w:t>
+      </w:r>
+    </w:p>
+    <w:p>
+      <w:pPr>
+        <w:rPr>
+          <w:sz w:val="28"/>
+          <w:szCs w:val="28"/>
+        </w:rPr>
+      </w:pPr>
+    </w:p>
+    <w:p>
+      <w:pPr>
+        <w:rPr>
+          <w:sz w:val="28"/>
+          <w:szCs w:val="28"/>
+        </w:rPr>
+      </w:pPr>
+      <w:r>
+        <w:rPr>
+          <w:b/>
+          <w:bCs/>
+          <w:sz w:val="28"/>
+          <w:szCs w:val="28"/>
+          <w:u w:val="single"/>
+        </w:rPr>
+        <w:t>** What is javascript runtime environment?</w:t>
+      </w:r>
+    </w:p>
+    <w:p>
+      <w:pPr>
+        <w:rPr>
+          <w:sz w:val="28"/>
+          <w:szCs w:val="28"/>
+        </w:rPr>
+      </w:pPr>
+      <w:r>
+        <w:rPr>
+          <w:sz w:val="28"/>
+          <w:szCs w:val="28"/>
+        </w:rPr>
+        <w:tab/>
+        <w:t>Javascript runtime environment refers to the environment in which our javascript code runs. It typically runs in a browser like Chrome or Firefox</w:t>
+      </w:r>
+      <w:r>
+        <w:rPr>
+          <w:sz w:val="28"/>
+          <w:szCs w:val="28"/>
+        </w:rPr>
+        <w:t xml:space="preserve"> to handle</w:t>
+      </w:r>
+      <w:r>
+        <w:rPr>
+          <w:sz w:val="28"/>
+          <w:szCs w:val="28"/>
+        </w:rPr>
+        <w:t xml:space="preserve"> frontend tasks.</w:t>
+      </w:r>
+    </w:p>
+    <w:p>
+      <w:pPr>
+        <w:rPr>
+          <w:sz w:val="28"/>
+          <w:szCs w:val="28"/>
+        </w:rPr>
+      </w:pPr>
+      <w:r>
+        <w:rPr>
+          <w:sz w:val="28"/>
+          <w:szCs w:val="28"/>
+        </w:rPr>
+        <w:tab/>
+        <w:t xml:space="preserve">What node </w:t>
+      </w:r>
+      <w:proofErr w:type="spellStart"/>
+      <w:r>
+        <w:rPr>
+          <w:sz w:val="28"/>
+          <w:szCs w:val="28"/>
+        </w:rPr>
+        <w:t>js</w:t>
+      </w:r>
+      <w:proofErr w:type="spellEnd"/>
+      <w:r>
+        <w:rPr>
+          <w:sz w:val="28"/>
+          <w:szCs w:val="28"/>
+        </w:rPr>
+        <w:t xml:space="preserve"> does is, it provides us an environment to run the javascript code outside the browser like in a local machine or inside a server.</w:t>
       </w:r>
     </w:p>
     <w:p/>
@@ -185,6 +401,7 @@
         </w:rPr>
         <w:t>1. (</w:t>
       </w:r>
+      <w:proofErr w:type="gramStart"/>
       <w:r>
         <w:rPr>
           <w:rFonts w:ascii="Consolas" w:hAnsi="Consolas" w:cs="Courier New"/>
@@ -197,7 +414,15 @@
           <w:rFonts w:ascii="Consolas" w:hAnsi="Consolas" w:cs="Courier New"/>
           <w:color w:val="FFFFFF"/>
         </w:rPr>
-        <w:t xml:space="preserve">(exports, </w:t>
+        <w:t>(</w:t>
+      </w:r>
+      <w:proofErr w:type="gramEnd"/>
+      <w:r>
+        <w:rPr>
+          <w:rFonts w:ascii="Consolas" w:hAnsi="Consolas" w:cs="Courier New"/>
+          <w:color w:val="FFFFFF"/>
+        </w:rPr>
+        <w:t xml:space="preserve">exports, </w:t>
       </w:r>
       <w:r>
         <w:rPr>
@@ -225,7 +450,23 @@
           <w:rFonts w:ascii="Consolas" w:hAnsi="Consolas" w:cs="Courier New"/>
           <w:color w:val="FFFFFF"/>
         </w:rPr>
-        <w:t>, __filename, __dirname) {</w:t>
+        <w:t>, __filename, __</w:t>
+      </w:r>
+      <w:proofErr w:type="spellStart"/>
+      <w:r>
+        <w:rPr>
+          <w:rFonts w:ascii="Consolas" w:hAnsi="Consolas" w:cs="Courier New"/>
+          <w:color w:val="FFFFFF"/>
+        </w:rPr>
+        <w:t>dirname</w:t>
+      </w:r>
+      <w:proofErr w:type="spellEnd"/>
+      <w:r>
+        <w:rPr>
+          <w:rFonts w:ascii="Consolas" w:hAnsi="Consolas" w:cs="Courier New"/>
+          <w:color w:val="FFFFFF"/>
+        </w:rPr>
+        <w:t>) {</w:t>
       </w:r>
     </w:p>
     <w:p>
@@ -313,12 +554,21 @@
           <w:color w:val="FFFFFF"/>
         </w:rPr>
       </w:pPr>
-      <w:r>
-        <w:rPr>
-          <w:rFonts w:ascii="Consolas" w:hAnsi="Consolas" w:cs="Courier New"/>
-          <w:color w:val="FFFFFF"/>
-        </w:rPr>
-        <w:t>3. });</w:t>
+      <w:proofErr w:type="gramStart"/>
+      <w:r>
+        <w:rPr>
+          <w:rFonts w:ascii="Consolas" w:hAnsi="Consolas" w:cs="Courier New"/>
+          <w:color w:val="FFFFFF"/>
+        </w:rPr>
+        <w:t>3. }</w:t>
+      </w:r>
+      <w:proofErr w:type="gramEnd"/>
+      <w:r>
+        <w:rPr>
+          <w:rFonts w:ascii="Consolas" w:hAnsi="Consolas" w:cs="Courier New"/>
+          <w:color w:val="FFFFFF"/>
+        </w:rPr>
+        <w:t>);</w:t>
       </w:r>
     </w:p>
     <w:p>
@@ -489,7 +739,23 @@
           <w:szCs w:val="28"/>
         </w:rPr>
         <w:tab/>
-        <w:t xml:space="preserve">Node package manager or NPM is the default package manager for node js. It allows us to </w:t>
+        <w:t xml:space="preserve">Node package manager or NPM is the default package manager for node </w:t>
+      </w:r>
+      <w:proofErr w:type="spellStart"/>
+      <w:r>
+        <w:rPr>
+          <w:sz w:val="28"/>
+          <w:szCs w:val="28"/>
+        </w:rPr>
+        <w:t>js</w:t>
+      </w:r>
+      <w:proofErr w:type="spellEnd"/>
+      <w:r>
+        <w:rPr>
+          <w:sz w:val="28"/>
+          <w:szCs w:val="28"/>
+        </w:rPr>
+        <w:t xml:space="preserve">. It allows us to </w:t>
       </w:r>
       <w:r>
         <w:rPr>
@@ -579,7 +845,31 @@
           <w:szCs w:val="28"/>
           <w:u w:val="single"/>
         </w:rPr>
-        <w:t>**package.json File:</w:t>
+        <w:t>**</w:t>
+      </w:r>
+      <w:proofErr w:type="spellStart"/>
+      <w:proofErr w:type="gramStart"/>
+      <w:r>
+        <w:rPr>
+          <w:b/>
+          <w:bCs/>
+          <w:sz w:val="28"/>
+          <w:szCs w:val="28"/>
+          <w:u w:val="single"/>
+        </w:rPr>
+        <w:t>package.json</w:t>
+      </w:r>
+      <w:proofErr w:type="spellEnd"/>
+      <w:proofErr w:type="gramEnd"/>
+      <w:r>
+        <w:rPr>
+          <w:b/>
+          <w:bCs/>
+          <w:sz w:val="28"/>
+          <w:szCs w:val="28"/>
+          <w:u w:val="single"/>
+        </w:rPr>
+        <w:t xml:space="preserve"> File:</w:t>
       </w:r>
     </w:p>
     <w:p>
@@ -635,7 +925,6 @@
           <w:sz w:val="28"/>
           <w:szCs w:val="28"/>
         </w:rPr>
-        <w:lastRenderedPageBreak/>
         <w:t>Lists all dependencies</w:t>
       </w:r>
     </w:p>
@@ -719,8 +1008,39 @@
           <w:sz w:val="28"/>
           <w:szCs w:val="28"/>
         </w:rPr>
-        <w:t>“npm init</w:t>
-      </w:r>
+        <w:t>“</w:t>
+      </w:r>
+      <w:proofErr w:type="spellStart"/>
+      <w:r>
+        <w:rPr>
+          <w:b/>
+          <w:bCs/>
+          <w:sz w:val="28"/>
+          <w:szCs w:val="28"/>
+        </w:rPr>
+        <w:t>npm</w:t>
+      </w:r>
+      <w:proofErr w:type="spellEnd"/>
+      <w:r>
+        <w:rPr>
+          <w:b/>
+          <w:bCs/>
+          <w:sz w:val="28"/>
+          <w:szCs w:val="28"/>
+        </w:rPr>
+        <w:t xml:space="preserve"> </w:t>
+      </w:r>
+      <w:proofErr w:type="spellStart"/>
+      <w:r>
+        <w:rPr>
+          <w:b/>
+          <w:bCs/>
+          <w:sz w:val="28"/>
+          <w:szCs w:val="28"/>
+        </w:rPr>
+        <w:t>init</w:t>
+      </w:r>
+      <w:proofErr w:type="spellEnd"/>
       <w:r>
         <w:rPr>
           <w:b/>
@@ -744,7 +1064,23 @@
           <w:sz w:val="28"/>
           <w:szCs w:val="28"/>
         </w:rPr>
-        <w:t>. This initializes the npm in that folder</w:t>
+        <w:t xml:space="preserve">. This initializes the </w:t>
+      </w:r>
+      <w:proofErr w:type="spellStart"/>
+      <w:r>
+        <w:rPr>
+          <w:sz w:val="28"/>
+          <w:szCs w:val="28"/>
+        </w:rPr>
+        <w:t>npm</w:t>
+      </w:r>
+      <w:proofErr w:type="spellEnd"/>
+      <w:r>
+        <w:rPr>
+          <w:sz w:val="28"/>
+          <w:szCs w:val="28"/>
+        </w:rPr>
+        <w:t xml:space="preserve"> in that folder</w:t>
       </w:r>
       <w:r>
         <w:rPr>
@@ -762,6 +1098,8 @@
         </w:rPr>
         <w:t>“</w:t>
       </w:r>
+      <w:proofErr w:type="spellStart"/>
+      <w:proofErr w:type="gramStart"/>
       <w:r>
         <w:rPr>
           <w:b/>
@@ -771,6 +1109,8 @@
         </w:rPr>
         <w:t>package.json</w:t>
       </w:r>
+      <w:proofErr w:type="spellEnd"/>
+      <w:proofErr w:type="gramEnd"/>
       <w:r>
         <w:rPr>
           <w:b/>
@@ -834,6 +1174,19 @@
           <w:szCs w:val="28"/>
         </w:rPr>
         <w:tab/>
+      </w:r>
+      <w:r>
+        <w:rPr>
+          <w:sz w:val="28"/>
+          <w:szCs w:val="28"/>
+        </w:rPr>
+        <w:t>*</w:t>
+      </w:r>
+      <w:r>
+        <w:rPr>
+          <w:sz w:val="28"/>
+          <w:szCs w:val="28"/>
+        </w:rPr>
         <w:t xml:space="preserve">To install a package: </w:t>
       </w:r>
     </w:p>
@@ -845,15 +1198,37 @@
           <w:szCs w:val="28"/>
         </w:rPr>
       </w:pPr>
-      <w:r>
-        <w:rPr>
-          <w:b/>
-          <w:bCs/>
-          <w:sz w:val="28"/>
-          <w:szCs w:val="28"/>
-        </w:rPr>
-        <w:t>npm install packageName</w:t>
-      </w:r>
+      <w:proofErr w:type="spellStart"/>
+      <w:r>
+        <w:rPr>
+          <w:b/>
+          <w:bCs/>
+          <w:sz w:val="28"/>
+          <w:szCs w:val="28"/>
+        </w:rPr>
+        <w:t>npm</w:t>
+      </w:r>
+      <w:proofErr w:type="spellEnd"/>
+      <w:r>
+        <w:rPr>
+          <w:b/>
+          <w:bCs/>
+          <w:sz w:val="28"/>
+          <w:szCs w:val="28"/>
+        </w:rPr>
+        <w:t xml:space="preserve"> install </w:t>
+      </w:r>
+      <w:proofErr w:type="spellStart"/>
+      <w:r>
+        <w:rPr>
+          <w:b/>
+          <w:bCs/>
+          <w:sz w:val="28"/>
+          <w:szCs w:val="28"/>
+        </w:rPr>
+        <w:t>packageName</w:t>
+      </w:r>
+      <w:proofErr w:type="spellEnd"/>
     </w:p>
     <w:p>
       <w:pPr>
@@ -891,198 +1266,34 @@
         </w:rPr>
         <w:tab/>
       </w:r>
-      <w:r>
-        <w:rPr>
-          <w:b/>
-          <w:bCs/>
-          <w:sz w:val="28"/>
-          <w:szCs w:val="28"/>
-        </w:rPr>
-        <w:t>npm install packageName1 packageName2</w:t>
-      </w:r>
-    </w:p>
-    <w:p>
-      <w:pPr>
-        <w:rPr>
-          <w:sz w:val="28"/>
-          <w:szCs w:val="28"/>
-        </w:rPr>
-      </w:pPr>
-    </w:p>
-    <w:p>
-      <w:pPr>
-        <w:rPr>
-          <w:sz w:val="28"/>
-          <w:szCs w:val="28"/>
-        </w:rPr>
-      </w:pPr>
-      <w:r>
-        <w:rPr>
-          <w:sz w:val="28"/>
-          <w:szCs w:val="28"/>
-        </w:rPr>
-        <w:tab/>
-        <w:t>to update a package:</w:t>
-      </w:r>
-    </w:p>
-    <w:p>
-      <w:pPr>
-        <w:rPr>
-          <w:sz w:val="28"/>
-          <w:szCs w:val="28"/>
-        </w:rPr>
-      </w:pPr>
-      <w:r>
-        <w:rPr>
-          <w:sz w:val="28"/>
-          <w:szCs w:val="28"/>
-        </w:rPr>
-        <w:tab/>
-      </w:r>
-      <w:r>
-        <w:rPr>
-          <w:sz w:val="28"/>
-          <w:szCs w:val="28"/>
-        </w:rPr>
-        <w:tab/>
-      </w:r>
-      <w:r>
-        <w:rPr>
-          <w:b/>
-          <w:bCs/>
-          <w:sz w:val="28"/>
-          <w:szCs w:val="28"/>
-        </w:rPr>
-        <w:t>npm update packageName</w:t>
-      </w:r>
-    </w:p>
-    <w:p>
-      <w:pPr>
-        <w:rPr>
-          <w:sz w:val="28"/>
-          <w:szCs w:val="28"/>
-        </w:rPr>
-      </w:pPr>
-    </w:p>
-    <w:p>
-      <w:pPr>
-        <w:rPr>
-          <w:sz w:val="28"/>
-          <w:szCs w:val="28"/>
-        </w:rPr>
-      </w:pPr>
-      <w:r>
-        <w:rPr>
-          <w:sz w:val="28"/>
-          <w:szCs w:val="28"/>
-        </w:rPr>
-        <w:tab/>
-        <w:t>to delete a package:</w:t>
-      </w:r>
-    </w:p>
-    <w:p>
-      <w:pPr>
-        <w:rPr>
-          <w:sz w:val="28"/>
-          <w:szCs w:val="28"/>
-        </w:rPr>
-      </w:pPr>
-      <w:r>
-        <w:rPr>
-          <w:sz w:val="28"/>
-          <w:szCs w:val="28"/>
-        </w:rPr>
-        <w:tab/>
-      </w:r>
-      <w:r>
-        <w:rPr>
-          <w:sz w:val="28"/>
-          <w:szCs w:val="28"/>
-        </w:rPr>
-        <w:tab/>
-      </w:r>
-      <w:r>
-        <w:rPr>
-          <w:b/>
-          <w:bCs/>
-          <w:sz w:val="28"/>
-          <w:szCs w:val="28"/>
-        </w:rPr>
-        <w:t>npm delete packageName</w:t>
-      </w:r>
-    </w:p>
-    <w:p>
-      <w:pPr>
-        <w:rPr>
-          <w:sz w:val="28"/>
-          <w:szCs w:val="28"/>
-        </w:rPr>
-      </w:pPr>
-    </w:p>
-    <w:p>
-      <w:pPr>
-        <w:rPr>
-          <w:sz w:val="28"/>
-          <w:szCs w:val="28"/>
-        </w:rPr>
-      </w:pPr>
-      <w:r>
-        <w:rPr>
-          <w:b/>
-          <w:bCs/>
-          <w:sz w:val="28"/>
-          <w:szCs w:val="28"/>
-          <w:u w:val="single"/>
-        </w:rPr>
-        <w:t>**Adding a new script in package.json file:</w:t>
-      </w:r>
-    </w:p>
-    <w:p>
-      <w:pPr>
-        <w:rPr>
-          <w:sz w:val="28"/>
-          <w:szCs w:val="28"/>
-        </w:rPr>
-      </w:pPr>
-      <w:r>
-        <w:rPr>
-          <w:sz w:val="28"/>
-          <w:szCs w:val="28"/>
-        </w:rPr>
-        <w:tab/>
-        <w:t>We can add a new script inside the package.json file under the “</w:t>
-      </w:r>
-      <w:r>
-        <w:rPr>
-          <w:b/>
-          <w:bCs/>
-          <w:sz w:val="28"/>
-          <w:szCs w:val="28"/>
-        </w:rPr>
-        <w:t>scripts</w:t>
-      </w:r>
-      <w:r>
-        <w:rPr>
-          <w:sz w:val="28"/>
-          <w:szCs w:val="28"/>
-        </w:rPr>
-        <w:t>” section. Inside the package.json file everything is a key value pair. For the scripts section,  the key determines the action. Which means, what will it do when we run the script and the value determines with what command do we run the script.</w:t>
-      </w:r>
-    </w:p>
-    <w:p>
-      <w:pPr>
-        <w:rPr>
-          <w:sz w:val="28"/>
-          <w:szCs w:val="28"/>
-        </w:rPr>
-      </w:pPr>
-      <w:r>
-        <w:rPr>
-          <w:sz w:val="28"/>
-          <w:szCs w:val="28"/>
-        </w:rPr>
-        <w:t xml:space="preserve">Example: </w:t>
-      </w:r>
+      <w:proofErr w:type="spellStart"/>
+      <w:r>
+        <w:rPr>
+          <w:b/>
+          <w:bCs/>
+          <w:sz w:val="28"/>
+          <w:szCs w:val="28"/>
+        </w:rPr>
+        <w:t>npm</w:t>
+      </w:r>
+      <w:proofErr w:type="spellEnd"/>
+      <w:r>
+        <w:rPr>
+          <w:b/>
+          <w:bCs/>
+          <w:sz w:val="28"/>
+          <w:szCs w:val="28"/>
+        </w:rPr>
+        <w:t xml:space="preserve"> install packageName1 packageName2</w:t>
+      </w:r>
+    </w:p>
+    <w:p>
+      <w:pPr>
+        <w:rPr>
+          <w:sz w:val="28"/>
+          <w:szCs w:val="28"/>
+        </w:rPr>
+      </w:pPr>
     </w:p>
     <w:p>
       <w:pPr>
@@ -1104,10 +1315,331 @@
           <w:sz w:val="28"/>
           <w:szCs w:val="28"/>
         </w:rPr>
+        <w:t>*</w:t>
+      </w:r>
+      <w:proofErr w:type="gramStart"/>
+      <w:r>
+        <w:rPr>
+          <w:sz w:val="28"/>
+          <w:szCs w:val="28"/>
+        </w:rPr>
+        <w:t>to</w:t>
+      </w:r>
+      <w:proofErr w:type="gramEnd"/>
+      <w:r>
+        <w:rPr>
+          <w:sz w:val="28"/>
+          <w:szCs w:val="28"/>
+        </w:rPr>
+        <w:t xml:space="preserve"> update a package:</w:t>
+      </w:r>
+    </w:p>
+    <w:p>
+      <w:pPr>
+        <w:rPr>
+          <w:sz w:val="28"/>
+          <w:szCs w:val="28"/>
+        </w:rPr>
+      </w:pPr>
+      <w:r>
+        <w:rPr>
+          <w:sz w:val="28"/>
+          <w:szCs w:val="28"/>
+        </w:rPr>
         <w:tab/>
       </w:r>
       <w:r>
         <w:rPr>
+          <w:sz w:val="28"/>
+          <w:szCs w:val="28"/>
+        </w:rPr>
+        <w:tab/>
+      </w:r>
+      <w:proofErr w:type="spellStart"/>
+      <w:r>
+        <w:rPr>
+          <w:b/>
+          <w:bCs/>
+          <w:sz w:val="28"/>
+          <w:szCs w:val="28"/>
+        </w:rPr>
+        <w:t>npm</w:t>
+      </w:r>
+      <w:proofErr w:type="spellEnd"/>
+      <w:r>
+        <w:rPr>
+          <w:b/>
+          <w:bCs/>
+          <w:sz w:val="28"/>
+          <w:szCs w:val="28"/>
+        </w:rPr>
+        <w:t xml:space="preserve"> update </w:t>
+      </w:r>
+      <w:proofErr w:type="spellStart"/>
+      <w:r>
+        <w:rPr>
+          <w:b/>
+          <w:bCs/>
+          <w:sz w:val="28"/>
+          <w:szCs w:val="28"/>
+        </w:rPr>
+        <w:t>packageName</w:t>
+      </w:r>
+      <w:proofErr w:type="spellEnd"/>
+    </w:p>
+    <w:p>
+      <w:pPr>
+        <w:rPr>
+          <w:sz w:val="28"/>
+          <w:szCs w:val="28"/>
+        </w:rPr>
+      </w:pPr>
+    </w:p>
+    <w:p>
+      <w:pPr>
+        <w:rPr>
+          <w:sz w:val="28"/>
+          <w:szCs w:val="28"/>
+        </w:rPr>
+      </w:pPr>
+      <w:r>
+        <w:rPr>
+          <w:sz w:val="28"/>
+          <w:szCs w:val="28"/>
+        </w:rPr>
+        <w:tab/>
+      </w:r>
+      <w:r>
+        <w:rPr>
+          <w:sz w:val="28"/>
+          <w:szCs w:val="28"/>
+        </w:rPr>
+        <w:t>*</w:t>
+      </w:r>
+      <w:proofErr w:type="gramStart"/>
+      <w:r>
+        <w:rPr>
+          <w:sz w:val="28"/>
+          <w:szCs w:val="28"/>
+        </w:rPr>
+        <w:t>to</w:t>
+      </w:r>
+      <w:proofErr w:type="gramEnd"/>
+      <w:r>
+        <w:rPr>
+          <w:sz w:val="28"/>
+          <w:szCs w:val="28"/>
+        </w:rPr>
+        <w:t xml:space="preserve"> delete a package:</w:t>
+      </w:r>
+    </w:p>
+    <w:p>
+      <w:pPr>
+        <w:rPr>
+          <w:sz w:val="28"/>
+          <w:szCs w:val="28"/>
+        </w:rPr>
+      </w:pPr>
+      <w:r>
+        <w:rPr>
+          <w:sz w:val="28"/>
+          <w:szCs w:val="28"/>
+        </w:rPr>
+        <w:tab/>
+      </w:r>
+      <w:r>
+        <w:rPr>
+          <w:sz w:val="28"/>
+          <w:szCs w:val="28"/>
+        </w:rPr>
+        <w:tab/>
+      </w:r>
+      <w:proofErr w:type="spellStart"/>
+      <w:r>
+        <w:rPr>
+          <w:b/>
+          <w:bCs/>
+          <w:sz w:val="28"/>
+          <w:szCs w:val="28"/>
+        </w:rPr>
+        <w:t>npm</w:t>
+      </w:r>
+      <w:proofErr w:type="spellEnd"/>
+      <w:r>
+        <w:rPr>
+          <w:b/>
+          <w:bCs/>
+          <w:sz w:val="28"/>
+          <w:szCs w:val="28"/>
+        </w:rPr>
+        <w:t xml:space="preserve"> delete </w:t>
+      </w:r>
+      <w:proofErr w:type="spellStart"/>
+      <w:r>
+        <w:rPr>
+          <w:b/>
+          <w:bCs/>
+          <w:sz w:val="28"/>
+          <w:szCs w:val="28"/>
+        </w:rPr>
+        <w:t>packageName</w:t>
+      </w:r>
+      <w:proofErr w:type="spellEnd"/>
+    </w:p>
+    <w:p>
+      <w:pPr>
+        <w:rPr>
+          <w:sz w:val="28"/>
+          <w:szCs w:val="28"/>
+        </w:rPr>
+      </w:pPr>
+    </w:p>
+    <w:p>
+      <w:pPr>
+        <w:rPr>
+          <w:sz w:val="28"/>
+          <w:szCs w:val="28"/>
+        </w:rPr>
+      </w:pPr>
+      <w:r>
+        <w:rPr>
+          <w:b/>
+          <w:bCs/>
+          <w:sz w:val="28"/>
+          <w:szCs w:val="28"/>
+          <w:u w:val="single"/>
+        </w:rPr>
+        <w:t xml:space="preserve">**Adding a new script in </w:t>
+      </w:r>
+      <w:proofErr w:type="spellStart"/>
+      <w:r>
+        <w:rPr>
+          <w:b/>
+          <w:bCs/>
+          <w:sz w:val="28"/>
+          <w:szCs w:val="28"/>
+          <w:u w:val="single"/>
+        </w:rPr>
+        <w:t>package.json</w:t>
+      </w:r>
+      <w:proofErr w:type="spellEnd"/>
+      <w:r>
+        <w:rPr>
+          <w:b/>
+          <w:bCs/>
+          <w:sz w:val="28"/>
+          <w:szCs w:val="28"/>
+          <w:u w:val="single"/>
+        </w:rPr>
+        <w:t xml:space="preserve"> file:</w:t>
+      </w:r>
+    </w:p>
+    <w:p>
+      <w:pPr>
+        <w:rPr>
+          <w:sz w:val="28"/>
+          <w:szCs w:val="28"/>
+        </w:rPr>
+      </w:pPr>
+      <w:r>
+        <w:rPr>
+          <w:sz w:val="28"/>
+          <w:szCs w:val="28"/>
+        </w:rPr>
+        <w:tab/>
+        <w:t xml:space="preserve">We can add a new script inside the </w:t>
+      </w:r>
+      <w:proofErr w:type="spellStart"/>
+      <w:r>
+        <w:rPr>
+          <w:b/>
+          <w:bCs/>
+          <w:sz w:val="28"/>
+          <w:szCs w:val="28"/>
+        </w:rPr>
+        <w:t>package.json</w:t>
+      </w:r>
+      <w:proofErr w:type="spellEnd"/>
+      <w:r>
+        <w:rPr>
+          <w:sz w:val="28"/>
+          <w:szCs w:val="28"/>
+        </w:rPr>
+        <w:t xml:space="preserve"> file under the “</w:t>
+      </w:r>
+      <w:r>
+        <w:rPr>
+          <w:b/>
+          <w:bCs/>
+          <w:sz w:val="28"/>
+          <w:szCs w:val="28"/>
+        </w:rPr>
+        <w:t>scripts</w:t>
+      </w:r>
+      <w:r>
+        <w:rPr>
+          <w:sz w:val="28"/>
+          <w:szCs w:val="28"/>
+        </w:rPr>
+        <w:t xml:space="preserve">” section. Inside the </w:t>
+      </w:r>
+      <w:proofErr w:type="spellStart"/>
+      <w:r>
+        <w:rPr>
+          <w:b/>
+          <w:bCs/>
+          <w:sz w:val="28"/>
+          <w:szCs w:val="28"/>
+        </w:rPr>
+        <w:t>package.json</w:t>
+      </w:r>
+      <w:proofErr w:type="spellEnd"/>
+      <w:r>
+        <w:rPr>
+          <w:sz w:val="28"/>
+          <w:szCs w:val="28"/>
+        </w:rPr>
+        <w:t xml:space="preserve"> file everything is a key value pair. For the scripts section, the key determines the action. Which means, what will it do when we run the script and the value determines with what command do we run the script.</w:t>
+      </w:r>
+    </w:p>
+    <w:p>
+      <w:pPr>
+        <w:rPr>
+          <w:sz w:val="28"/>
+          <w:szCs w:val="28"/>
+        </w:rPr>
+      </w:pPr>
+      <w:r>
+        <w:rPr>
+          <w:sz w:val="28"/>
+          <w:szCs w:val="28"/>
+        </w:rPr>
+        <w:t xml:space="preserve">Example: </w:t>
+      </w:r>
+    </w:p>
+    <w:p>
+      <w:pPr>
+        <w:rPr>
+          <w:sz w:val="28"/>
+          <w:szCs w:val="28"/>
+        </w:rPr>
+      </w:pPr>
+      <w:r>
+        <w:rPr>
+          <w:sz w:val="28"/>
+          <w:szCs w:val="28"/>
+        </w:rPr>
+        <w:tab/>
+      </w:r>
+      <w:r>
+        <w:rPr>
+          <w:sz w:val="28"/>
+          <w:szCs w:val="28"/>
+        </w:rPr>
+        <w:tab/>
+      </w:r>
+      <w:r>
+        <w:rPr>
           <w:b/>
           <w:bCs/>
           <w:sz w:val="28"/>
@@ -1145,6 +1677,2926 @@
           <w:szCs w:val="28"/>
         </w:rPr>
         <w:t xml:space="preserve"> in the terminal.</w:t>
+      </w:r>
+    </w:p>
+    <w:p>
+      <w:pPr>
+        <w:rPr>
+          <w:b/>
+          <w:bCs/>
+          <w:sz w:val="28"/>
+          <w:szCs w:val="28"/>
+        </w:rPr>
+      </w:pPr>
+    </w:p>
+    <w:p>
+      <w:pPr>
+        <w:rPr>
+          <w:sz w:val="28"/>
+          <w:szCs w:val="28"/>
+        </w:rPr>
+      </w:pPr>
+    </w:p>
+    <w:p>
+      <w:pPr>
+        <w:jc w:val="center"/>
+        <w:rPr>
+          <w:b/>
+          <w:bCs/>
+          <w:sz w:val="36"/>
+          <w:szCs w:val="36"/>
+          <w:u w:val="single"/>
+        </w:rPr>
+      </w:pPr>
+      <w:r>
+        <w:rPr>
+          <w:b/>
+          <w:bCs/>
+          <w:sz w:val="36"/>
+          <w:szCs w:val="36"/>
+          <w:u w:val="single"/>
+        </w:rPr>
+        <w:t>Path Module</w:t>
+      </w:r>
+    </w:p>
+    <w:p>
+      <w:pPr>
+        <w:rPr>
+          <w:sz w:val="28"/>
+          <w:szCs w:val="28"/>
+        </w:rPr>
+      </w:pPr>
+      <w:r>
+        <w:rPr>
+          <w:b/>
+          <w:bCs/>
+          <w:sz w:val="28"/>
+          <w:szCs w:val="28"/>
+          <w:u w:val="single"/>
+        </w:rPr>
+        <w:t>**What is path module?</w:t>
+      </w:r>
+    </w:p>
+    <w:p>
+      <w:pPr>
+        <w:rPr>
+          <w:sz w:val="28"/>
+          <w:szCs w:val="28"/>
+        </w:rPr>
+      </w:pPr>
+      <w:r>
+        <w:rPr>
+          <w:sz w:val="28"/>
+          <w:szCs w:val="28"/>
+        </w:rPr>
+        <w:tab/>
+        <w:t>Path module is a built</w:t>
+      </w:r>
+      <w:r>
+        <w:rPr>
+          <w:sz w:val="28"/>
+          <w:szCs w:val="28"/>
+        </w:rPr>
+        <w:t>-</w:t>
+      </w:r>
+      <w:r>
+        <w:rPr>
+          <w:sz w:val="28"/>
+          <w:szCs w:val="28"/>
+        </w:rPr>
+        <w:t xml:space="preserve">in module in node </w:t>
+      </w:r>
+      <w:proofErr w:type="spellStart"/>
+      <w:r>
+        <w:rPr>
+          <w:sz w:val="28"/>
+          <w:szCs w:val="28"/>
+        </w:rPr>
+        <w:t>js</w:t>
+      </w:r>
+      <w:proofErr w:type="spellEnd"/>
+      <w:r>
+        <w:rPr>
+          <w:sz w:val="28"/>
+          <w:szCs w:val="28"/>
+        </w:rPr>
+        <w:t xml:space="preserve"> which provides us utilities while working with file and directory/folder paths.</w:t>
+      </w:r>
+      <w:r>
+        <w:rPr>
+          <w:sz w:val="28"/>
+          <w:szCs w:val="28"/>
+        </w:rPr>
+        <w:t xml:space="preserve"> </w:t>
+      </w:r>
+    </w:p>
+    <w:p>
+      <w:pPr>
+        <w:rPr>
+          <w:sz w:val="28"/>
+          <w:szCs w:val="28"/>
+        </w:rPr>
+      </w:pPr>
+      <w:r>
+        <w:rPr>
+          <w:sz w:val="28"/>
+          <w:szCs w:val="28"/>
+        </w:rPr>
+        <w:tab/>
+        <w:t xml:space="preserve">Here’s some examples on how to get the directory name of a file, how to get the file name of a file and how to get the extension name of a file. We have to </w:t>
+      </w:r>
+      <w:proofErr w:type="gramStart"/>
+      <w:r>
+        <w:rPr>
+          <w:sz w:val="28"/>
+          <w:szCs w:val="28"/>
+        </w:rPr>
+        <w:t>remember,</w:t>
+      </w:r>
+      <w:proofErr w:type="gramEnd"/>
+      <w:r>
+        <w:rPr>
+          <w:sz w:val="28"/>
+          <w:szCs w:val="28"/>
+        </w:rPr>
+        <w:t xml:space="preserve"> we need to always import/require the path module first.</w:t>
+      </w:r>
+    </w:p>
+    <w:p>
+      <w:pPr>
+        <w:pStyle w:val="NormalWeb"/>
+        <w:pBdr>
+          <w:top w:val="single" w:sz="6" w:space="2" w:color="888888"/>
+          <w:left w:val="single" w:sz="6" w:space="2" w:color="888888"/>
+          <w:bottom w:val="single" w:sz="6" w:space="2" w:color="888888"/>
+          <w:right w:val="single" w:sz="6" w:space="2" w:color="888888"/>
+        </w:pBdr>
+        <w:shd w:val="clear" w:color="auto" w:fill="2B2B2B"/>
+        <w:tabs>
+          <w:tab w:val="left" w:pos="916"/>
+          <w:tab w:val="left" w:pos="1832"/>
+          <w:tab w:val="left" w:pos="2748"/>
+          <w:tab w:val="left" w:pos="3664"/>
+          <w:tab w:val="left" w:pos="4580"/>
+          <w:tab w:val="left" w:pos="5496"/>
+          <w:tab w:val="left" w:pos="6412"/>
+          <w:tab w:val="left" w:pos="7328"/>
+          <w:tab w:val="left" w:pos="8244"/>
+          <w:tab w:val="left" w:pos="9160"/>
+          <w:tab w:val="left" w:pos="10076"/>
+          <w:tab w:val="left" w:pos="10992"/>
+          <w:tab w:val="left" w:pos="11908"/>
+          <w:tab w:val="left" w:pos="12824"/>
+          <w:tab w:val="left" w:pos="13740"/>
+          <w:tab w:val="left" w:pos="14656"/>
+        </w:tabs>
+        <w:spacing w:before="0" w:beforeAutospacing="0" w:after="0" w:afterAutospacing="0"/>
+        <w:divId w:val="118451676"/>
+        <w:rPr>
+          <w:rFonts w:ascii="Consolas" w:hAnsi="Consolas" w:cs="Courier New"/>
+          <w:color w:val="FFFFFF"/>
+        </w:rPr>
+      </w:pPr>
+      <w:r>
+        <w:rPr>
+          <w:rFonts w:ascii="Consolas" w:hAnsi="Consolas" w:cs="Courier New"/>
+          <w:color w:val="FFFFFF"/>
+        </w:rPr>
+        <w:t xml:space="preserve"> 1. </w:t>
+      </w:r>
+      <w:r>
+        <w:rPr>
+          <w:rFonts w:ascii="Consolas" w:hAnsi="Consolas" w:cs="Courier New"/>
+          <w:color w:val="D4D0AB"/>
+        </w:rPr>
+        <w:t>/</w:t>
+      </w:r>
+      <w:proofErr w:type="gramStart"/>
+      <w:r>
+        <w:rPr>
+          <w:rFonts w:ascii="Consolas" w:hAnsi="Consolas" w:cs="Courier New"/>
+          <w:color w:val="D4D0AB"/>
+        </w:rPr>
+        <w:t>/  importing</w:t>
+      </w:r>
+      <w:proofErr w:type="gramEnd"/>
+      <w:r>
+        <w:rPr>
+          <w:rFonts w:ascii="Consolas" w:hAnsi="Consolas" w:cs="Courier New"/>
+          <w:color w:val="D4D0AB"/>
+        </w:rPr>
+        <w:t xml:space="preserve"> the path module</w:t>
+      </w:r>
+    </w:p>
+    <w:p>
+      <w:pPr>
+        <w:pStyle w:val="NormalWeb"/>
+        <w:pBdr>
+          <w:top w:val="single" w:sz="6" w:space="2" w:color="888888"/>
+          <w:left w:val="single" w:sz="6" w:space="2" w:color="888888"/>
+          <w:bottom w:val="single" w:sz="6" w:space="2" w:color="888888"/>
+          <w:right w:val="single" w:sz="6" w:space="2" w:color="888888"/>
+        </w:pBdr>
+        <w:shd w:val="clear" w:color="auto" w:fill="2B2B2B"/>
+        <w:tabs>
+          <w:tab w:val="left" w:pos="916"/>
+          <w:tab w:val="left" w:pos="1832"/>
+          <w:tab w:val="left" w:pos="2748"/>
+          <w:tab w:val="left" w:pos="3664"/>
+          <w:tab w:val="left" w:pos="4580"/>
+          <w:tab w:val="left" w:pos="5496"/>
+          <w:tab w:val="left" w:pos="6412"/>
+          <w:tab w:val="left" w:pos="7328"/>
+          <w:tab w:val="left" w:pos="8244"/>
+          <w:tab w:val="left" w:pos="9160"/>
+          <w:tab w:val="left" w:pos="10076"/>
+          <w:tab w:val="left" w:pos="10992"/>
+          <w:tab w:val="left" w:pos="11908"/>
+          <w:tab w:val="left" w:pos="12824"/>
+          <w:tab w:val="left" w:pos="13740"/>
+          <w:tab w:val="left" w:pos="14656"/>
+        </w:tabs>
+        <w:spacing w:before="0" w:beforeAutospacing="0" w:after="0" w:afterAutospacing="0"/>
+        <w:divId w:val="118451676"/>
+        <w:rPr>
+          <w:rFonts w:ascii="Consolas" w:hAnsi="Consolas" w:cs="Courier New"/>
+          <w:color w:val="FFFFFF"/>
+        </w:rPr>
+      </w:pPr>
+      <w:r>
+        <w:rPr>
+          <w:rFonts w:ascii="Consolas" w:hAnsi="Consolas" w:cs="Courier New"/>
+          <w:color w:val="FFFFFF"/>
+        </w:rPr>
+        <w:t xml:space="preserve"> 2. </w:t>
+      </w:r>
+      <w:r>
+        <w:rPr>
+          <w:rFonts w:ascii="Consolas" w:hAnsi="Consolas" w:cs="Courier New"/>
+          <w:color w:val="DCC6E0"/>
+        </w:rPr>
+        <w:t>const</w:t>
+      </w:r>
+      <w:r>
+        <w:rPr>
+          <w:rFonts w:ascii="Consolas" w:hAnsi="Consolas" w:cs="Courier New"/>
+          <w:color w:val="FFFFFF"/>
+        </w:rPr>
+        <w:t xml:space="preserve"> path = </w:t>
+      </w:r>
+      <w:r>
+        <w:rPr>
+          <w:rFonts w:ascii="Consolas" w:hAnsi="Consolas" w:cs="Courier New"/>
+          <w:color w:val="DCC6E0"/>
+        </w:rPr>
+        <w:t>require</w:t>
+      </w:r>
+      <w:r>
+        <w:rPr>
+          <w:rFonts w:ascii="Consolas" w:hAnsi="Consolas" w:cs="Courier New"/>
+          <w:color w:val="FFFFFF"/>
+        </w:rPr>
+        <w:t>(</w:t>
+      </w:r>
+      <w:r>
+        <w:rPr>
+          <w:rFonts w:ascii="Consolas" w:hAnsi="Consolas" w:cs="Courier New"/>
+          <w:color w:val="ABE338"/>
+        </w:rPr>
+        <w:t>"path"</w:t>
+      </w:r>
+      <w:r>
+        <w:rPr>
+          <w:rFonts w:ascii="Consolas" w:hAnsi="Consolas" w:cs="Courier New"/>
+          <w:color w:val="FFFFFF"/>
+        </w:rPr>
+        <w:t>);</w:t>
+      </w:r>
+    </w:p>
+    <w:p>
+      <w:pPr>
+        <w:pStyle w:val="NormalWeb"/>
+        <w:pBdr>
+          <w:top w:val="single" w:sz="6" w:space="2" w:color="888888"/>
+          <w:left w:val="single" w:sz="6" w:space="2" w:color="888888"/>
+          <w:bottom w:val="single" w:sz="6" w:space="2" w:color="888888"/>
+          <w:right w:val="single" w:sz="6" w:space="2" w:color="888888"/>
+        </w:pBdr>
+        <w:shd w:val="clear" w:color="auto" w:fill="2B2B2B"/>
+        <w:tabs>
+          <w:tab w:val="left" w:pos="916"/>
+          <w:tab w:val="left" w:pos="1832"/>
+          <w:tab w:val="left" w:pos="2748"/>
+          <w:tab w:val="left" w:pos="3664"/>
+          <w:tab w:val="left" w:pos="4580"/>
+          <w:tab w:val="left" w:pos="5496"/>
+          <w:tab w:val="left" w:pos="6412"/>
+          <w:tab w:val="left" w:pos="7328"/>
+          <w:tab w:val="left" w:pos="8244"/>
+          <w:tab w:val="left" w:pos="9160"/>
+          <w:tab w:val="left" w:pos="10076"/>
+          <w:tab w:val="left" w:pos="10992"/>
+          <w:tab w:val="left" w:pos="11908"/>
+          <w:tab w:val="left" w:pos="12824"/>
+          <w:tab w:val="left" w:pos="13740"/>
+          <w:tab w:val="left" w:pos="14656"/>
+        </w:tabs>
+        <w:spacing w:before="0" w:beforeAutospacing="0" w:after="0" w:afterAutospacing="0"/>
+        <w:divId w:val="118451676"/>
+        <w:rPr>
+          <w:rFonts w:ascii="Consolas" w:hAnsi="Consolas" w:cs="Courier New"/>
+          <w:color w:val="FFFFFF"/>
+        </w:rPr>
+      </w:pPr>
+      <w:r>
+        <w:rPr>
+          <w:rFonts w:ascii="Consolas" w:hAnsi="Consolas" w:cs="Courier New"/>
+          <w:color w:val="FFFFFF"/>
+        </w:rPr>
+        <w:t xml:space="preserve"> 3.  </w:t>
+      </w:r>
+    </w:p>
+    <w:p>
+      <w:pPr>
+        <w:pStyle w:val="NormalWeb"/>
+        <w:pBdr>
+          <w:top w:val="single" w:sz="6" w:space="2" w:color="888888"/>
+          <w:left w:val="single" w:sz="6" w:space="2" w:color="888888"/>
+          <w:bottom w:val="single" w:sz="6" w:space="2" w:color="888888"/>
+          <w:right w:val="single" w:sz="6" w:space="2" w:color="888888"/>
+        </w:pBdr>
+        <w:shd w:val="clear" w:color="auto" w:fill="2B2B2B"/>
+        <w:tabs>
+          <w:tab w:val="left" w:pos="916"/>
+          <w:tab w:val="left" w:pos="1832"/>
+          <w:tab w:val="left" w:pos="2748"/>
+          <w:tab w:val="left" w:pos="3664"/>
+          <w:tab w:val="left" w:pos="4580"/>
+          <w:tab w:val="left" w:pos="5496"/>
+          <w:tab w:val="left" w:pos="6412"/>
+          <w:tab w:val="left" w:pos="7328"/>
+          <w:tab w:val="left" w:pos="8244"/>
+          <w:tab w:val="left" w:pos="9160"/>
+          <w:tab w:val="left" w:pos="10076"/>
+          <w:tab w:val="left" w:pos="10992"/>
+          <w:tab w:val="left" w:pos="11908"/>
+          <w:tab w:val="left" w:pos="12824"/>
+          <w:tab w:val="left" w:pos="13740"/>
+          <w:tab w:val="left" w:pos="14656"/>
+        </w:tabs>
+        <w:spacing w:before="0" w:beforeAutospacing="0" w:after="0" w:afterAutospacing="0"/>
+        <w:divId w:val="118451676"/>
+        <w:rPr>
+          <w:rFonts w:ascii="Consolas" w:hAnsi="Consolas" w:cs="Courier New"/>
+          <w:color w:val="FFFFFF"/>
+        </w:rPr>
+      </w:pPr>
+    </w:p>
+    <w:p>
+      <w:pPr>
+        <w:pStyle w:val="NormalWeb"/>
+        <w:pBdr>
+          <w:top w:val="single" w:sz="6" w:space="2" w:color="888888"/>
+          <w:left w:val="single" w:sz="6" w:space="2" w:color="888888"/>
+          <w:bottom w:val="single" w:sz="6" w:space="2" w:color="888888"/>
+          <w:right w:val="single" w:sz="6" w:space="2" w:color="888888"/>
+        </w:pBdr>
+        <w:shd w:val="clear" w:color="auto" w:fill="2B2B2B"/>
+        <w:tabs>
+          <w:tab w:val="left" w:pos="916"/>
+          <w:tab w:val="left" w:pos="1832"/>
+          <w:tab w:val="left" w:pos="2748"/>
+          <w:tab w:val="left" w:pos="3664"/>
+          <w:tab w:val="left" w:pos="4580"/>
+          <w:tab w:val="left" w:pos="5496"/>
+          <w:tab w:val="left" w:pos="6412"/>
+          <w:tab w:val="left" w:pos="7328"/>
+          <w:tab w:val="left" w:pos="8244"/>
+          <w:tab w:val="left" w:pos="9160"/>
+          <w:tab w:val="left" w:pos="10076"/>
+          <w:tab w:val="left" w:pos="10992"/>
+          <w:tab w:val="left" w:pos="11908"/>
+          <w:tab w:val="left" w:pos="12824"/>
+          <w:tab w:val="left" w:pos="13740"/>
+          <w:tab w:val="left" w:pos="14656"/>
+        </w:tabs>
+        <w:spacing w:before="0" w:beforeAutospacing="0" w:after="0" w:afterAutospacing="0"/>
+        <w:divId w:val="118451676"/>
+        <w:rPr>
+          <w:rFonts w:ascii="Consolas" w:hAnsi="Consolas" w:cs="Courier New"/>
+          <w:color w:val="FFFFFF"/>
+        </w:rPr>
+      </w:pPr>
+      <w:r>
+        <w:rPr>
+          <w:rFonts w:ascii="Consolas" w:hAnsi="Consolas" w:cs="Courier New"/>
+          <w:color w:val="FFFFFF"/>
+        </w:rPr>
+        <w:lastRenderedPageBreak/>
+        <w:t xml:space="preserve"> 4. </w:t>
+      </w:r>
+      <w:r>
+        <w:rPr>
+          <w:rFonts w:ascii="Consolas" w:hAnsi="Consolas" w:cs="Courier New"/>
+          <w:color w:val="D4D0AB"/>
+        </w:rPr>
+        <w:t>// printing out the current directory of this index.js file</w:t>
+      </w:r>
+    </w:p>
+    <w:p>
+      <w:pPr>
+        <w:pStyle w:val="NormalWeb"/>
+        <w:pBdr>
+          <w:top w:val="single" w:sz="6" w:space="2" w:color="888888"/>
+          <w:left w:val="single" w:sz="6" w:space="2" w:color="888888"/>
+          <w:bottom w:val="single" w:sz="6" w:space="2" w:color="888888"/>
+          <w:right w:val="single" w:sz="6" w:space="2" w:color="888888"/>
+        </w:pBdr>
+        <w:shd w:val="clear" w:color="auto" w:fill="2B2B2B"/>
+        <w:tabs>
+          <w:tab w:val="left" w:pos="916"/>
+          <w:tab w:val="left" w:pos="1832"/>
+          <w:tab w:val="left" w:pos="2748"/>
+          <w:tab w:val="left" w:pos="3664"/>
+          <w:tab w:val="left" w:pos="4580"/>
+          <w:tab w:val="left" w:pos="5496"/>
+          <w:tab w:val="left" w:pos="6412"/>
+          <w:tab w:val="left" w:pos="7328"/>
+          <w:tab w:val="left" w:pos="8244"/>
+          <w:tab w:val="left" w:pos="9160"/>
+          <w:tab w:val="left" w:pos="10076"/>
+          <w:tab w:val="left" w:pos="10992"/>
+          <w:tab w:val="left" w:pos="11908"/>
+          <w:tab w:val="left" w:pos="12824"/>
+          <w:tab w:val="left" w:pos="13740"/>
+          <w:tab w:val="left" w:pos="14656"/>
+        </w:tabs>
+        <w:spacing w:before="0" w:beforeAutospacing="0" w:after="0" w:afterAutospacing="0"/>
+        <w:divId w:val="118451676"/>
+        <w:rPr>
+          <w:rFonts w:ascii="Consolas" w:hAnsi="Consolas" w:cs="Courier New"/>
+          <w:color w:val="FFFFFF"/>
+        </w:rPr>
+      </w:pPr>
+      <w:r>
+        <w:rPr>
+          <w:rFonts w:ascii="Consolas" w:hAnsi="Consolas" w:cs="Courier New"/>
+          <w:color w:val="FFFFFF"/>
+        </w:rPr>
+        <w:t xml:space="preserve"> 5. </w:t>
+      </w:r>
+      <w:proofErr w:type="gramStart"/>
+      <w:r>
+        <w:rPr>
+          <w:rFonts w:ascii="Consolas" w:hAnsi="Consolas" w:cs="Courier New"/>
+          <w:color w:val="FFFFFF"/>
+        </w:rPr>
+        <w:t>console.log(</w:t>
+      </w:r>
+      <w:proofErr w:type="gramEnd"/>
+      <w:r>
+        <w:rPr>
+          <w:rFonts w:ascii="Consolas" w:hAnsi="Consolas" w:cs="Courier New"/>
+          <w:color w:val="ABE338"/>
+        </w:rPr>
+        <w:t>"Directory Name: "</w:t>
+      </w:r>
+      <w:r>
+        <w:rPr>
+          <w:rFonts w:ascii="Consolas" w:hAnsi="Consolas" w:cs="Courier New"/>
+          <w:color w:val="FFFFFF"/>
+        </w:rPr>
+        <w:t xml:space="preserve">, </w:t>
+      </w:r>
+      <w:proofErr w:type="spellStart"/>
+      <w:r>
+        <w:rPr>
+          <w:rFonts w:ascii="Consolas" w:hAnsi="Consolas" w:cs="Courier New"/>
+          <w:color w:val="FFFFFF"/>
+        </w:rPr>
+        <w:t>path.dirname</w:t>
+      </w:r>
+      <w:proofErr w:type="spellEnd"/>
+      <w:r>
+        <w:rPr>
+          <w:rFonts w:ascii="Consolas" w:hAnsi="Consolas" w:cs="Courier New"/>
+          <w:color w:val="FFFFFF"/>
+        </w:rPr>
+        <w:t>(__</w:t>
+      </w:r>
+      <w:proofErr w:type="spellStart"/>
+      <w:r>
+        <w:rPr>
+          <w:rFonts w:ascii="Consolas" w:hAnsi="Consolas" w:cs="Courier New"/>
+          <w:color w:val="FFFFFF"/>
+        </w:rPr>
+        <w:t>dirname</w:t>
+      </w:r>
+      <w:proofErr w:type="spellEnd"/>
+      <w:r>
+        <w:rPr>
+          <w:rFonts w:ascii="Consolas" w:hAnsi="Consolas" w:cs="Courier New"/>
+          <w:color w:val="FFFFFF"/>
+        </w:rPr>
+        <w:t>));</w:t>
+      </w:r>
+    </w:p>
+    <w:p>
+      <w:pPr>
+        <w:pStyle w:val="NormalWeb"/>
+        <w:pBdr>
+          <w:top w:val="single" w:sz="6" w:space="2" w:color="888888"/>
+          <w:left w:val="single" w:sz="6" w:space="2" w:color="888888"/>
+          <w:bottom w:val="single" w:sz="6" w:space="2" w:color="888888"/>
+          <w:right w:val="single" w:sz="6" w:space="2" w:color="888888"/>
+        </w:pBdr>
+        <w:shd w:val="clear" w:color="auto" w:fill="2B2B2B"/>
+        <w:tabs>
+          <w:tab w:val="left" w:pos="916"/>
+          <w:tab w:val="left" w:pos="1832"/>
+          <w:tab w:val="left" w:pos="2748"/>
+          <w:tab w:val="left" w:pos="3664"/>
+          <w:tab w:val="left" w:pos="4580"/>
+          <w:tab w:val="left" w:pos="5496"/>
+          <w:tab w:val="left" w:pos="6412"/>
+          <w:tab w:val="left" w:pos="7328"/>
+          <w:tab w:val="left" w:pos="8244"/>
+          <w:tab w:val="left" w:pos="9160"/>
+          <w:tab w:val="left" w:pos="10076"/>
+          <w:tab w:val="left" w:pos="10992"/>
+          <w:tab w:val="left" w:pos="11908"/>
+          <w:tab w:val="left" w:pos="12824"/>
+          <w:tab w:val="left" w:pos="13740"/>
+          <w:tab w:val="left" w:pos="14656"/>
+        </w:tabs>
+        <w:spacing w:before="0" w:beforeAutospacing="0" w:after="0" w:afterAutospacing="0"/>
+        <w:divId w:val="118451676"/>
+        <w:rPr>
+          <w:rFonts w:ascii="Consolas" w:hAnsi="Consolas" w:cs="Courier New"/>
+          <w:color w:val="FFFFFF"/>
+        </w:rPr>
+      </w:pPr>
+      <w:r>
+        <w:rPr>
+          <w:rFonts w:ascii="Consolas" w:hAnsi="Consolas" w:cs="Courier New"/>
+          <w:color w:val="FFFFFF"/>
+        </w:rPr>
+        <w:t xml:space="preserve"> 6.  </w:t>
+      </w:r>
+    </w:p>
+    <w:p>
+      <w:pPr>
+        <w:pStyle w:val="NormalWeb"/>
+        <w:pBdr>
+          <w:top w:val="single" w:sz="6" w:space="2" w:color="888888"/>
+          <w:left w:val="single" w:sz="6" w:space="2" w:color="888888"/>
+          <w:bottom w:val="single" w:sz="6" w:space="2" w:color="888888"/>
+          <w:right w:val="single" w:sz="6" w:space="2" w:color="888888"/>
+        </w:pBdr>
+        <w:shd w:val="clear" w:color="auto" w:fill="2B2B2B"/>
+        <w:tabs>
+          <w:tab w:val="left" w:pos="916"/>
+          <w:tab w:val="left" w:pos="1832"/>
+          <w:tab w:val="left" w:pos="2748"/>
+          <w:tab w:val="left" w:pos="3664"/>
+          <w:tab w:val="left" w:pos="4580"/>
+          <w:tab w:val="left" w:pos="5496"/>
+          <w:tab w:val="left" w:pos="6412"/>
+          <w:tab w:val="left" w:pos="7328"/>
+          <w:tab w:val="left" w:pos="8244"/>
+          <w:tab w:val="left" w:pos="9160"/>
+          <w:tab w:val="left" w:pos="10076"/>
+          <w:tab w:val="left" w:pos="10992"/>
+          <w:tab w:val="left" w:pos="11908"/>
+          <w:tab w:val="left" w:pos="12824"/>
+          <w:tab w:val="left" w:pos="13740"/>
+          <w:tab w:val="left" w:pos="14656"/>
+        </w:tabs>
+        <w:spacing w:before="0" w:beforeAutospacing="0" w:after="0" w:afterAutospacing="0"/>
+        <w:divId w:val="118451676"/>
+        <w:rPr>
+          <w:rFonts w:ascii="Consolas" w:hAnsi="Consolas" w:cs="Courier New"/>
+          <w:color w:val="FFFFFF"/>
+        </w:rPr>
+      </w:pPr>
+      <w:r>
+        <w:rPr>
+          <w:rFonts w:ascii="Consolas" w:hAnsi="Consolas" w:cs="Courier New"/>
+          <w:color w:val="FFFFFF"/>
+        </w:rPr>
+        <w:t xml:space="preserve"> 7. </w:t>
+      </w:r>
+      <w:r>
+        <w:rPr>
+          <w:rFonts w:ascii="Consolas" w:hAnsi="Consolas" w:cs="Courier New"/>
+          <w:color w:val="D4D0AB"/>
+        </w:rPr>
+        <w:t>// Printing out the file name of this index.js file</w:t>
+      </w:r>
+    </w:p>
+    <w:p>
+      <w:pPr>
+        <w:pStyle w:val="NormalWeb"/>
+        <w:pBdr>
+          <w:top w:val="single" w:sz="6" w:space="2" w:color="888888"/>
+          <w:left w:val="single" w:sz="6" w:space="2" w:color="888888"/>
+          <w:bottom w:val="single" w:sz="6" w:space="2" w:color="888888"/>
+          <w:right w:val="single" w:sz="6" w:space="2" w:color="888888"/>
+        </w:pBdr>
+        <w:shd w:val="clear" w:color="auto" w:fill="2B2B2B"/>
+        <w:tabs>
+          <w:tab w:val="left" w:pos="916"/>
+          <w:tab w:val="left" w:pos="1832"/>
+          <w:tab w:val="left" w:pos="2748"/>
+          <w:tab w:val="left" w:pos="3664"/>
+          <w:tab w:val="left" w:pos="4580"/>
+          <w:tab w:val="left" w:pos="5496"/>
+          <w:tab w:val="left" w:pos="6412"/>
+          <w:tab w:val="left" w:pos="7328"/>
+          <w:tab w:val="left" w:pos="8244"/>
+          <w:tab w:val="left" w:pos="9160"/>
+          <w:tab w:val="left" w:pos="10076"/>
+          <w:tab w:val="left" w:pos="10992"/>
+          <w:tab w:val="left" w:pos="11908"/>
+          <w:tab w:val="left" w:pos="12824"/>
+          <w:tab w:val="left" w:pos="13740"/>
+          <w:tab w:val="left" w:pos="14656"/>
+        </w:tabs>
+        <w:spacing w:before="0" w:beforeAutospacing="0" w:after="0" w:afterAutospacing="0"/>
+        <w:divId w:val="118451676"/>
+        <w:rPr>
+          <w:rFonts w:ascii="Consolas" w:hAnsi="Consolas" w:cs="Courier New"/>
+          <w:color w:val="FFFFFF"/>
+        </w:rPr>
+      </w:pPr>
+      <w:r>
+        <w:rPr>
+          <w:rFonts w:ascii="Consolas" w:hAnsi="Consolas" w:cs="Courier New"/>
+          <w:color w:val="FFFFFF"/>
+        </w:rPr>
+        <w:t xml:space="preserve"> 8. </w:t>
+      </w:r>
+      <w:proofErr w:type="gramStart"/>
+      <w:r>
+        <w:rPr>
+          <w:rFonts w:ascii="Consolas" w:hAnsi="Consolas" w:cs="Courier New"/>
+          <w:color w:val="FFFFFF"/>
+        </w:rPr>
+        <w:t>console.log(</w:t>
+      </w:r>
+      <w:proofErr w:type="gramEnd"/>
+      <w:r>
+        <w:rPr>
+          <w:rFonts w:ascii="Consolas" w:hAnsi="Consolas" w:cs="Courier New"/>
+          <w:color w:val="ABE338"/>
+        </w:rPr>
+        <w:t>"File name: "</w:t>
+      </w:r>
+      <w:r>
+        <w:rPr>
+          <w:rFonts w:ascii="Consolas" w:hAnsi="Consolas" w:cs="Courier New"/>
+          <w:color w:val="FFFFFF"/>
+        </w:rPr>
+        <w:t xml:space="preserve">, </w:t>
+      </w:r>
+      <w:proofErr w:type="spellStart"/>
+      <w:r>
+        <w:rPr>
+          <w:rFonts w:ascii="Consolas" w:hAnsi="Consolas" w:cs="Courier New"/>
+          <w:color w:val="FFFFFF"/>
+        </w:rPr>
+        <w:t>path.basename</w:t>
+      </w:r>
+      <w:proofErr w:type="spellEnd"/>
+      <w:r>
+        <w:rPr>
+          <w:rFonts w:ascii="Consolas" w:hAnsi="Consolas" w:cs="Courier New"/>
+          <w:color w:val="FFFFFF"/>
+        </w:rPr>
+        <w:t>(__filename));</w:t>
+      </w:r>
+    </w:p>
+    <w:p>
+      <w:pPr>
+        <w:pStyle w:val="NormalWeb"/>
+        <w:pBdr>
+          <w:top w:val="single" w:sz="6" w:space="2" w:color="888888"/>
+          <w:left w:val="single" w:sz="6" w:space="2" w:color="888888"/>
+          <w:bottom w:val="single" w:sz="6" w:space="2" w:color="888888"/>
+          <w:right w:val="single" w:sz="6" w:space="2" w:color="888888"/>
+        </w:pBdr>
+        <w:shd w:val="clear" w:color="auto" w:fill="2B2B2B"/>
+        <w:tabs>
+          <w:tab w:val="left" w:pos="916"/>
+          <w:tab w:val="left" w:pos="1832"/>
+          <w:tab w:val="left" w:pos="2748"/>
+          <w:tab w:val="left" w:pos="3664"/>
+          <w:tab w:val="left" w:pos="4580"/>
+          <w:tab w:val="left" w:pos="5496"/>
+          <w:tab w:val="left" w:pos="6412"/>
+          <w:tab w:val="left" w:pos="7328"/>
+          <w:tab w:val="left" w:pos="8244"/>
+          <w:tab w:val="left" w:pos="9160"/>
+          <w:tab w:val="left" w:pos="10076"/>
+          <w:tab w:val="left" w:pos="10992"/>
+          <w:tab w:val="left" w:pos="11908"/>
+          <w:tab w:val="left" w:pos="12824"/>
+          <w:tab w:val="left" w:pos="13740"/>
+          <w:tab w:val="left" w:pos="14656"/>
+        </w:tabs>
+        <w:spacing w:before="0" w:beforeAutospacing="0" w:after="0" w:afterAutospacing="0"/>
+        <w:divId w:val="118451676"/>
+        <w:rPr>
+          <w:rFonts w:ascii="Consolas" w:hAnsi="Consolas" w:cs="Courier New"/>
+          <w:color w:val="FFFFFF"/>
+        </w:rPr>
+      </w:pPr>
+      <w:r>
+        <w:rPr>
+          <w:rFonts w:ascii="Consolas" w:hAnsi="Consolas" w:cs="Courier New"/>
+          <w:color w:val="FFFFFF"/>
+        </w:rPr>
+        <w:t xml:space="preserve"> 9.  </w:t>
+      </w:r>
+    </w:p>
+    <w:p>
+      <w:pPr>
+        <w:pStyle w:val="NormalWeb"/>
+        <w:pBdr>
+          <w:top w:val="single" w:sz="6" w:space="2" w:color="888888"/>
+          <w:left w:val="single" w:sz="6" w:space="2" w:color="888888"/>
+          <w:bottom w:val="single" w:sz="6" w:space="2" w:color="888888"/>
+          <w:right w:val="single" w:sz="6" w:space="2" w:color="888888"/>
+        </w:pBdr>
+        <w:shd w:val="clear" w:color="auto" w:fill="2B2B2B"/>
+        <w:tabs>
+          <w:tab w:val="left" w:pos="916"/>
+          <w:tab w:val="left" w:pos="1832"/>
+          <w:tab w:val="left" w:pos="2748"/>
+          <w:tab w:val="left" w:pos="3664"/>
+          <w:tab w:val="left" w:pos="4580"/>
+          <w:tab w:val="left" w:pos="5496"/>
+          <w:tab w:val="left" w:pos="6412"/>
+          <w:tab w:val="left" w:pos="7328"/>
+          <w:tab w:val="left" w:pos="8244"/>
+          <w:tab w:val="left" w:pos="9160"/>
+          <w:tab w:val="left" w:pos="10076"/>
+          <w:tab w:val="left" w:pos="10992"/>
+          <w:tab w:val="left" w:pos="11908"/>
+          <w:tab w:val="left" w:pos="12824"/>
+          <w:tab w:val="left" w:pos="13740"/>
+          <w:tab w:val="left" w:pos="14656"/>
+        </w:tabs>
+        <w:spacing w:before="0" w:beforeAutospacing="0" w:after="0" w:afterAutospacing="0"/>
+        <w:divId w:val="118451676"/>
+        <w:rPr>
+          <w:rFonts w:ascii="Consolas" w:hAnsi="Consolas" w:cs="Courier New"/>
+          <w:color w:val="FFFFFF"/>
+        </w:rPr>
+      </w:pPr>
+      <w:r>
+        <w:rPr>
+          <w:rFonts w:ascii="Consolas" w:hAnsi="Consolas" w:cs="Courier New"/>
+          <w:color w:val="FFFFFF"/>
+        </w:rPr>
+        <w:t xml:space="preserve">10. </w:t>
+      </w:r>
+      <w:r>
+        <w:rPr>
+          <w:rFonts w:ascii="Consolas" w:hAnsi="Consolas" w:cs="Courier New"/>
+          <w:color w:val="D4D0AB"/>
+        </w:rPr>
+        <w:t>// Printing out file extension name of this index.js file</w:t>
+      </w:r>
+    </w:p>
+    <w:p>
+      <w:pPr>
+        <w:pStyle w:val="NormalWeb"/>
+        <w:pBdr>
+          <w:top w:val="single" w:sz="6" w:space="2" w:color="888888"/>
+          <w:left w:val="single" w:sz="6" w:space="2" w:color="888888"/>
+          <w:bottom w:val="single" w:sz="6" w:space="2" w:color="888888"/>
+          <w:right w:val="single" w:sz="6" w:space="2" w:color="888888"/>
+        </w:pBdr>
+        <w:shd w:val="clear" w:color="auto" w:fill="2B2B2B"/>
+        <w:tabs>
+          <w:tab w:val="left" w:pos="916"/>
+          <w:tab w:val="left" w:pos="1832"/>
+          <w:tab w:val="left" w:pos="2748"/>
+          <w:tab w:val="left" w:pos="3664"/>
+          <w:tab w:val="left" w:pos="4580"/>
+          <w:tab w:val="left" w:pos="5496"/>
+          <w:tab w:val="left" w:pos="6412"/>
+          <w:tab w:val="left" w:pos="7328"/>
+          <w:tab w:val="left" w:pos="8244"/>
+          <w:tab w:val="left" w:pos="9160"/>
+          <w:tab w:val="left" w:pos="10076"/>
+          <w:tab w:val="left" w:pos="10992"/>
+          <w:tab w:val="left" w:pos="11908"/>
+          <w:tab w:val="left" w:pos="12824"/>
+          <w:tab w:val="left" w:pos="13740"/>
+          <w:tab w:val="left" w:pos="14656"/>
+        </w:tabs>
+        <w:spacing w:before="0" w:beforeAutospacing="0" w:after="0" w:afterAutospacing="0"/>
+        <w:divId w:val="118451676"/>
+        <w:rPr>
+          <w:rFonts w:ascii="Consolas" w:hAnsi="Consolas" w:cs="Courier New"/>
+          <w:color w:val="FFFFFF"/>
+        </w:rPr>
+      </w:pPr>
+      <w:r>
+        <w:rPr>
+          <w:rFonts w:ascii="Consolas" w:hAnsi="Consolas" w:cs="Courier New"/>
+          <w:color w:val="FFFFFF"/>
+        </w:rPr>
+        <w:t xml:space="preserve">11. </w:t>
+      </w:r>
+      <w:proofErr w:type="gramStart"/>
+      <w:r>
+        <w:rPr>
+          <w:rFonts w:ascii="Consolas" w:hAnsi="Consolas" w:cs="Courier New"/>
+          <w:color w:val="FFFFFF"/>
+        </w:rPr>
+        <w:t>console.log(</w:t>
+      </w:r>
+      <w:proofErr w:type="gramEnd"/>
+      <w:r>
+        <w:rPr>
+          <w:rFonts w:ascii="Consolas" w:hAnsi="Consolas" w:cs="Courier New"/>
+          <w:color w:val="ABE338"/>
+        </w:rPr>
+        <w:t>"File Extension name: "</w:t>
+      </w:r>
+      <w:r>
+        <w:rPr>
+          <w:rFonts w:ascii="Consolas" w:hAnsi="Consolas" w:cs="Courier New"/>
+          <w:color w:val="FFFFFF"/>
+        </w:rPr>
+        <w:t xml:space="preserve">, </w:t>
+      </w:r>
+      <w:proofErr w:type="spellStart"/>
+      <w:r>
+        <w:rPr>
+          <w:rFonts w:ascii="Consolas" w:hAnsi="Consolas" w:cs="Courier New"/>
+          <w:color w:val="FFFFFF"/>
+        </w:rPr>
+        <w:t>path.extname</w:t>
+      </w:r>
+      <w:proofErr w:type="spellEnd"/>
+      <w:r>
+        <w:rPr>
+          <w:rFonts w:ascii="Consolas" w:hAnsi="Consolas" w:cs="Courier New"/>
+          <w:color w:val="FFFFFF"/>
+        </w:rPr>
+        <w:t>(__filename));</w:t>
+      </w:r>
+    </w:p>
+    <w:p>
+      <w:pPr>
+        <w:rPr>
+          <w:sz w:val="28"/>
+          <w:szCs w:val="28"/>
+        </w:rPr>
+      </w:pPr>
+    </w:p>
+    <w:p>
+      <w:pPr>
+        <w:rPr>
+          <w:sz w:val="28"/>
+          <w:szCs w:val="28"/>
+        </w:rPr>
+      </w:pPr>
+    </w:p>
+    <w:p>
+      <w:pPr>
+        <w:rPr>
+          <w:sz w:val="28"/>
+          <w:szCs w:val="28"/>
+        </w:rPr>
+      </w:pPr>
+    </w:p>
+    <w:p>
+      <w:pPr>
+        <w:jc w:val="center"/>
+        <w:rPr>
+          <w:b/>
+          <w:bCs/>
+          <w:sz w:val="36"/>
+          <w:szCs w:val="36"/>
+          <w:u w:val="single"/>
+        </w:rPr>
+      </w:pPr>
+      <w:r>
+        <w:rPr>
+          <w:b/>
+          <w:bCs/>
+          <w:sz w:val="36"/>
+          <w:szCs w:val="36"/>
+          <w:u w:val="single"/>
+        </w:rPr>
+        <w:t>File Module</w:t>
+      </w:r>
+    </w:p>
+    <w:p>
+      <w:pPr>
+        <w:rPr>
+          <w:sz w:val="28"/>
+          <w:szCs w:val="28"/>
+        </w:rPr>
+      </w:pPr>
+      <w:r>
+        <w:rPr>
+          <w:b/>
+          <w:bCs/>
+          <w:sz w:val="28"/>
+          <w:szCs w:val="28"/>
+          <w:u w:val="single"/>
+        </w:rPr>
+        <w:t>**What is file system or file module?</w:t>
+      </w:r>
+    </w:p>
+    <w:p>
+      <w:pPr>
+        <w:rPr>
+          <w:sz w:val="28"/>
+          <w:szCs w:val="28"/>
+        </w:rPr>
+      </w:pPr>
+      <w:r>
+        <w:rPr>
+          <w:sz w:val="28"/>
+          <w:szCs w:val="28"/>
+        </w:rPr>
+        <w:tab/>
+        <w:t xml:space="preserve">File system or file module helps us to work with files. </w:t>
+      </w:r>
+    </w:p>
+    <w:p>
+      <w:pPr>
+        <w:rPr>
+          <w:sz w:val="28"/>
+          <w:szCs w:val="28"/>
+        </w:rPr>
+      </w:pPr>
+      <w:r>
+        <w:rPr>
+          <w:sz w:val="28"/>
+          <w:szCs w:val="28"/>
+        </w:rPr>
+        <w:t>To get started we have to require the file system and path module. Like:</w:t>
+      </w:r>
+    </w:p>
+    <w:p>
+      <w:pPr>
+        <w:pStyle w:val="NormalWeb"/>
+        <w:pBdr>
+          <w:top w:val="single" w:sz="6" w:space="2" w:color="888888"/>
+          <w:left w:val="single" w:sz="6" w:space="2" w:color="888888"/>
+          <w:bottom w:val="single" w:sz="6" w:space="2" w:color="888888"/>
+          <w:right w:val="single" w:sz="6" w:space="2" w:color="888888"/>
+        </w:pBdr>
+        <w:shd w:val="clear" w:color="auto" w:fill="2B2B2B"/>
+        <w:tabs>
+          <w:tab w:val="left" w:pos="916"/>
+          <w:tab w:val="left" w:pos="1832"/>
+          <w:tab w:val="left" w:pos="2748"/>
+          <w:tab w:val="left" w:pos="3664"/>
+          <w:tab w:val="left" w:pos="4580"/>
+          <w:tab w:val="left" w:pos="5496"/>
+          <w:tab w:val="left" w:pos="6412"/>
+          <w:tab w:val="left" w:pos="7328"/>
+          <w:tab w:val="left" w:pos="8244"/>
+          <w:tab w:val="left" w:pos="9160"/>
+          <w:tab w:val="left" w:pos="10076"/>
+          <w:tab w:val="left" w:pos="10992"/>
+          <w:tab w:val="left" w:pos="11908"/>
+          <w:tab w:val="left" w:pos="12824"/>
+          <w:tab w:val="left" w:pos="13740"/>
+          <w:tab w:val="left" w:pos="14656"/>
+        </w:tabs>
+        <w:spacing w:before="0" w:beforeAutospacing="0" w:after="0" w:afterAutospacing="0"/>
+        <w:divId w:val="969165246"/>
+        <w:rPr>
+          <w:rFonts w:ascii="Consolas" w:hAnsi="Consolas" w:cs="Courier New"/>
+          <w:color w:val="FFFFFF"/>
+        </w:rPr>
+      </w:pPr>
+      <w:r>
+        <w:rPr>
+          <w:rFonts w:ascii="Consolas" w:hAnsi="Consolas" w:cs="Courier New"/>
+          <w:color w:val="FFFFFF"/>
+        </w:rPr>
+        <w:t xml:space="preserve">1. </w:t>
+      </w:r>
+      <w:r>
+        <w:rPr>
+          <w:rFonts w:ascii="Consolas" w:hAnsi="Consolas" w:cs="Courier New"/>
+          <w:color w:val="DCC6E0"/>
+        </w:rPr>
+        <w:t>const</w:t>
+      </w:r>
+      <w:r>
+        <w:rPr>
+          <w:rFonts w:ascii="Consolas" w:hAnsi="Consolas" w:cs="Courier New"/>
+          <w:color w:val="FFFFFF"/>
+        </w:rPr>
+        <w:t xml:space="preserve"> fs = </w:t>
+      </w:r>
+      <w:r>
+        <w:rPr>
+          <w:rFonts w:ascii="Consolas" w:hAnsi="Consolas" w:cs="Courier New"/>
+          <w:color w:val="DCC6E0"/>
+        </w:rPr>
+        <w:t>require</w:t>
+      </w:r>
+      <w:r>
+        <w:rPr>
+          <w:rFonts w:ascii="Consolas" w:hAnsi="Consolas" w:cs="Courier New"/>
+          <w:color w:val="FFFFFF"/>
+        </w:rPr>
+        <w:t>(“fs”);</w:t>
+      </w:r>
+    </w:p>
+    <w:p>
+      <w:pPr>
+        <w:pStyle w:val="NormalWeb"/>
+        <w:pBdr>
+          <w:top w:val="single" w:sz="6" w:space="2" w:color="888888"/>
+          <w:left w:val="single" w:sz="6" w:space="2" w:color="888888"/>
+          <w:bottom w:val="single" w:sz="6" w:space="2" w:color="888888"/>
+          <w:right w:val="single" w:sz="6" w:space="2" w:color="888888"/>
+        </w:pBdr>
+        <w:shd w:val="clear" w:color="auto" w:fill="2B2B2B"/>
+        <w:tabs>
+          <w:tab w:val="left" w:pos="916"/>
+          <w:tab w:val="left" w:pos="1832"/>
+          <w:tab w:val="left" w:pos="2748"/>
+          <w:tab w:val="left" w:pos="3664"/>
+          <w:tab w:val="left" w:pos="4580"/>
+          <w:tab w:val="left" w:pos="5496"/>
+          <w:tab w:val="left" w:pos="6412"/>
+          <w:tab w:val="left" w:pos="7328"/>
+          <w:tab w:val="left" w:pos="8244"/>
+          <w:tab w:val="left" w:pos="9160"/>
+          <w:tab w:val="left" w:pos="10076"/>
+          <w:tab w:val="left" w:pos="10992"/>
+          <w:tab w:val="left" w:pos="11908"/>
+          <w:tab w:val="left" w:pos="12824"/>
+          <w:tab w:val="left" w:pos="13740"/>
+          <w:tab w:val="left" w:pos="14656"/>
+        </w:tabs>
+        <w:spacing w:before="0" w:beforeAutospacing="0" w:after="0" w:afterAutospacing="0"/>
+        <w:divId w:val="969165246"/>
+        <w:rPr>
+          <w:rFonts w:ascii="Consolas" w:hAnsi="Consolas" w:cs="Courier New"/>
+          <w:color w:val="FFFFFF"/>
+        </w:rPr>
+      </w:pPr>
+      <w:r>
+        <w:rPr>
+          <w:rFonts w:ascii="Consolas" w:hAnsi="Consolas" w:cs="Courier New"/>
+          <w:color w:val="FFFFFF"/>
+        </w:rPr>
+        <w:t xml:space="preserve">2. </w:t>
+      </w:r>
+      <w:r>
+        <w:rPr>
+          <w:rFonts w:ascii="Consolas" w:hAnsi="Consolas" w:cs="Courier New"/>
+          <w:color w:val="DCC6E0"/>
+        </w:rPr>
+        <w:t>const</w:t>
+      </w:r>
+      <w:r>
+        <w:rPr>
+          <w:rFonts w:ascii="Consolas" w:hAnsi="Consolas" w:cs="Courier New"/>
+          <w:color w:val="FFFFFF"/>
+        </w:rPr>
+        <w:t xml:space="preserve"> path = </w:t>
+      </w:r>
+      <w:r>
+        <w:rPr>
+          <w:rFonts w:ascii="Consolas" w:hAnsi="Consolas" w:cs="Courier New"/>
+          <w:color w:val="DCC6E0"/>
+        </w:rPr>
+        <w:t>require</w:t>
+      </w:r>
+      <w:r>
+        <w:rPr>
+          <w:rFonts w:ascii="Consolas" w:hAnsi="Consolas" w:cs="Courier New"/>
+          <w:color w:val="FFFFFF"/>
+        </w:rPr>
+        <w:t>(“path”);</w:t>
+      </w:r>
+    </w:p>
+    <w:p>
+      <w:pPr>
+        <w:rPr>
+          <w:sz w:val="28"/>
+          <w:szCs w:val="28"/>
+        </w:rPr>
+      </w:pPr>
+    </w:p>
+    <w:p>
+      <w:pPr>
+        <w:rPr>
+          <w:sz w:val="28"/>
+          <w:szCs w:val="28"/>
+        </w:rPr>
+      </w:pPr>
+      <w:r>
+        <w:rPr>
+          <w:b/>
+          <w:bCs/>
+          <w:sz w:val="28"/>
+          <w:szCs w:val="28"/>
+          <w:u w:val="single"/>
+        </w:rPr>
+        <w:t>**</w:t>
+      </w:r>
+      <w:r>
+        <w:rPr>
+          <w:b/>
+          <w:bCs/>
+          <w:sz w:val="28"/>
+          <w:szCs w:val="28"/>
+          <w:u w:val="single"/>
+        </w:rPr>
+        <w:t>Joining paths using</w:t>
+      </w:r>
+      <w:r>
+        <w:rPr>
+          <w:b/>
+          <w:bCs/>
+          <w:sz w:val="28"/>
+          <w:szCs w:val="28"/>
+          <w:u w:val="single"/>
+        </w:rPr>
+        <w:t xml:space="preserve"> </w:t>
+      </w:r>
+      <w:proofErr w:type="spellStart"/>
+      <w:proofErr w:type="gramStart"/>
+      <w:r>
+        <w:rPr>
+          <w:b/>
+          <w:bCs/>
+          <w:sz w:val="28"/>
+          <w:szCs w:val="28"/>
+          <w:u w:val="single"/>
+        </w:rPr>
+        <w:t>path.join</w:t>
+      </w:r>
+      <w:proofErr w:type="spellEnd"/>
+      <w:proofErr w:type="gramEnd"/>
+      <w:r>
+        <w:rPr>
+          <w:b/>
+          <w:bCs/>
+          <w:sz w:val="28"/>
+          <w:szCs w:val="28"/>
+          <w:u w:val="single"/>
+        </w:rPr>
+        <w:t>():</w:t>
+      </w:r>
+    </w:p>
+    <w:p>
+      <w:pPr>
+        <w:rPr>
+          <w:sz w:val="28"/>
+          <w:szCs w:val="28"/>
+        </w:rPr>
+      </w:pPr>
+      <w:r>
+        <w:rPr>
+          <w:sz w:val="28"/>
+          <w:szCs w:val="28"/>
+        </w:rPr>
+        <w:tab/>
+        <w:t>It’s a method which we can use to join multiple directories/paths together to create a one complete directory/path.</w:t>
+      </w:r>
+      <w:r>
+        <w:rPr>
+          <w:sz w:val="28"/>
+          <w:szCs w:val="28"/>
+        </w:rPr>
+        <w:t xml:space="preserve"> We can create both files and folders with this.</w:t>
+      </w:r>
+    </w:p>
+    <w:p>
+      <w:pPr>
+        <w:rPr>
+          <w:sz w:val="28"/>
+          <w:szCs w:val="28"/>
+        </w:rPr>
+      </w:pPr>
+      <w:r>
+        <w:rPr>
+          <w:b/>
+          <w:bCs/>
+          <w:sz w:val="28"/>
+          <w:szCs w:val="28"/>
+        </w:rPr>
+        <w:t>Example</w:t>
+      </w:r>
+      <w:r>
+        <w:rPr>
+          <w:b/>
+          <w:bCs/>
+          <w:sz w:val="28"/>
+          <w:szCs w:val="28"/>
+        </w:rPr>
+        <w:t>:</w:t>
+      </w:r>
+    </w:p>
+    <w:p>
+      <w:pPr>
+        <w:pStyle w:val="NormalWeb"/>
+        <w:pBdr>
+          <w:top w:val="single" w:sz="6" w:space="2" w:color="888888"/>
+          <w:left w:val="single" w:sz="6" w:space="2" w:color="888888"/>
+          <w:bottom w:val="single" w:sz="6" w:space="2" w:color="888888"/>
+          <w:right w:val="single" w:sz="6" w:space="2" w:color="888888"/>
+        </w:pBdr>
+        <w:shd w:val="clear" w:color="auto" w:fill="2B2B2B"/>
+        <w:tabs>
+          <w:tab w:val="left" w:pos="916"/>
+          <w:tab w:val="left" w:pos="1832"/>
+          <w:tab w:val="left" w:pos="2748"/>
+          <w:tab w:val="left" w:pos="3664"/>
+          <w:tab w:val="left" w:pos="4580"/>
+          <w:tab w:val="left" w:pos="5496"/>
+          <w:tab w:val="left" w:pos="6412"/>
+          <w:tab w:val="left" w:pos="7328"/>
+          <w:tab w:val="left" w:pos="8244"/>
+          <w:tab w:val="left" w:pos="9160"/>
+          <w:tab w:val="left" w:pos="10076"/>
+          <w:tab w:val="left" w:pos="10992"/>
+          <w:tab w:val="left" w:pos="11908"/>
+          <w:tab w:val="left" w:pos="12824"/>
+          <w:tab w:val="left" w:pos="13740"/>
+          <w:tab w:val="left" w:pos="14656"/>
+        </w:tabs>
+        <w:spacing w:before="0" w:beforeAutospacing="0" w:after="0" w:afterAutospacing="0"/>
+        <w:divId w:val="20859568"/>
+        <w:rPr>
+          <w:rFonts w:ascii="Consolas" w:hAnsi="Consolas" w:cs="Courier New"/>
+          <w:color w:val="FFFFFF"/>
+        </w:rPr>
+      </w:pPr>
+      <w:r>
+        <w:rPr>
+          <w:rFonts w:ascii="Consolas" w:hAnsi="Consolas" w:cs="Courier New"/>
+          <w:color w:val="FFFFFF"/>
+        </w:rPr>
+        <w:t xml:space="preserve">1. </w:t>
+      </w:r>
+      <w:r>
+        <w:rPr>
+          <w:rFonts w:ascii="Consolas" w:hAnsi="Consolas" w:cs="Courier New"/>
+          <w:color w:val="DCC6E0"/>
+        </w:rPr>
+        <w:t>const</w:t>
+      </w:r>
+      <w:r>
+        <w:rPr>
+          <w:rFonts w:ascii="Consolas" w:hAnsi="Consolas" w:cs="Courier New"/>
+          <w:color w:val="FFFFFF"/>
+        </w:rPr>
+        <w:t xml:space="preserve"> path = </w:t>
+      </w:r>
+      <w:r>
+        <w:rPr>
+          <w:rFonts w:ascii="Consolas" w:hAnsi="Consolas" w:cs="Courier New"/>
+          <w:color w:val="DCC6E0"/>
+        </w:rPr>
+        <w:t>require</w:t>
+      </w:r>
+      <w:r>
+        <w:rPr>
+          <w:rFonts w:ascii="Consolas" w:hAnsi="Consolas" w:cs="Courier New"/>
+          <w:color w:val="FFFFFF"/>
+        </w:rPr>
+        <w:t>(</w:t>
+      </w:r>
+      <w:r>
+        <w:rPr>
+          <w:rFonts w:ascii="Consolas" w:hAnsi="Consolas" w:cs="Courier New"/>
+          <w:color w:val="ABE338"/>
+        </w:rPr>
+        <w:t>'path'</w:t>
+      </w:r>
+      <w:r>
+        <w:rPr>
+          <w:rFonts w:ascii="Consolas" w:hAnsi="Consolas" w:cs="Courier New"/>
+          <w:color w:val="FFFFFF"/>
+        </w:rPr>
+        <w:t>);</w:t>
+      </w:r>
+    </w:p>
+    <w:p>
+      <w:pPr>
+        <w:pStyle w:val="NormalWeb"/>
+        <w:pBdr>
+          <w:top w:val="single" w:sz="6" w:space="2" w:color="888888"/>
+          <w:left w:val="single" w:sz="6" w:space="2" w:color="888888"/>
+          <w:bottom w:val="single" w:sz="6" w:space="2" w:color="888888"/>
+          <w:right w:val="single" w:sz="6" w:space="2" w:color="888888"/>
+        </w:pBdr>
+        <w:shd w:val="clear" w:color="auto" w:fill="2B2B2B"/>
+        <w:tabs>
+          <w:tab w:val="left" w:pos="916"/>
+          <w:tab w:val="left" w:pos="1832"/>
+          <w:tab w:val="left" w:pos="2748"/>
+          <w:tab w:val="left" w:pos="3664"/>
+          <w:tab w:val="left" w:pos="4580"/>
+          <w:tab w:val="left" w:pos="5496"/>
+          <w:tab w:val="left" w:pos="6412"/>
+          <w:tab w:val="left" w:pos="7328"/>
+          <w:tab w:val="left" w:pos="8244"/>
+          <w:tab w:val="left" w:pos="9160"/>
+          <w:tab w:val="left" w:pos="10076"/>
+          <w:tab w:val="left" w:pos="10992"/>
+          <w:tab w:val="left" w:pos="11908"/>
+          <w:tab w:val="left" w:pos="12824"/>
+          <w:tab w:val="left" w:pos="13740"/>
+          <w:tab w:val="left" w:pos="14656"/>
+        </w:tabs>
+        <w:spacing w:before="0" w:beforeAutospacing="0" w:after="0" w:afterAutospacing="0"/>
+        <w:divId w:val="20859568"/>
+        <w:rPr>
+          <w:rFonts w:ascii="Consolas" w:hAnsi="Consolas" w:cs="Courier New"/>
+          <w:color w:val="FFFFFF"/>
+        </w:rPr>
+      </w:pPr>
+      <w:r>
+        <w:rPr>
+          <w:rFonts w:ascii="Consolas" w:hAnsi="Consolas" w:cs="Courier New"/>
+          <w:color w:val="FFFFFF"/>
+        </w:rPr>
+        <w:t xml:space="preserve">2. </w:t>
+      </w:r>
+      <w:r>
+        <w:rPr>
+          <w:rFonts w:ascii="Consolas" w:hAnsi="Consolas" w:cs="Courier New"/>
+          <w:color w:val="D4D0AB"/>
+        </w:rPr>
+        <w:t>// Joining path segments</w:t>
+      </w:r>
+      <w:r>
+        <w:rPr>
+          <w:rFonts w:ascii="Consolas" w:hAnsi="Consolas" w:cs="Courier New"/>
+          <w:color w:val="D4D0AB"/>
+        </w:rPr>
+        <w:t xml:space="preserve"> to create files and folders</w:t>
+      </w:r>
+    </w:p>
+    <w:p>
+      <w:pPr>
+        <w:pStyle w:val="NormalWeb"/>
+        <w:pBdr>
+          <w:top w:val="single" w:sz="6" w:space="2" w:color="888888"/>
+          <w:left w:val="single" w:sz="6" w:space="2" w:color="888888"/>
+          <w:bottom w:val="single" w:sz="6" w:space="2" w:color="888888"/>
+          <w:right w:val="single" w:sz="6" w:space="2" w:color="888888"/>
+        </w:pBdr>
+        <w:shd w:val="clear" w:color="auto" w:fill="2B2B2B"/>
+        <w:tabs>
+          <w:tab w:val="left" w:pos="916"/>
+          <w:tab w:val="left" w:pos="1832"/>
+          <w:tab w:val="left" w:pos="2748"/>
+          <w:tab w:val="left" w:pos="3664"/>
+          <w:tab w:val="left" w:pos="4580"/>
+          <w:tab w:val="left" w:pos="5496"/>
+          <w:tab w:val="left" w:pos="6412"/>
+          <w:tab w:val="left" w:pos="7328"/>
+          <w:tab w:val="left" w:pos="8244"/>
+          <w:tab w:val="left" w:pos="9160"/>
+          <w:tab w:val="left" w:pos="10076"/>
+          <w:tab w:val="left" w:pos="10992"/>
+          <w:tab w:val="left" w:pos="11908"/>
+          <w:tab w:val="left" w:pos="12824"/>
+          <w:tab w:val="left" w:pos="13740"/>
+          <w:tab w:val="left" w:pos="14656"/>
+        </w:tabs>
+        <w:spacing w:before="0" w:beforeAutospacing="0" w:after="0" w:afterAutospacing="0"/>
+        <w:divId w:val="20859568"/>
+        <w:rPr>
+          <w:rFonts w:ascii="Consolas" w:hAnsi="Consolas" w:cs="Courier New"/>
+          <w:color w:val="FFFFFF"/>
+        </w:rPr>
+      </w:pPr>
+      <w:r>
+        <w:rPr>
+          <w:rFonts w:ascii="Consolas" w:hAnsi="Consolas" w:cs="Courier New"/>
+          <w:color w:val="FFFFFF"/>
+        </w:rPr>
+        <w:t xml:space="preserve">3. </w:t>
+      </w:r>
+      <w:r>
+        <w:rPr>
+          <w:rFonts w:ascii="Consolas" w:hAnsi="Consolas" w:cs="Courier New"/>
+          <w:color w:val="DCC6E0"/>
+        </w:rPr>
+        <w:t>const</w:t>
+      </w:r>
+      <w:r>
+        <w:rPr>
+          <w:rFonts w:ascii="Consolas" w:hAnsi="Consolas" w:cs="Courier New"/>
+          <w:color w:val="FFFFFF"/>
+        </w:rPr>
+        <w:t xml:space="preserve"> </w:t>
+      </w:r>
+      <w:proofErr w:type="spellStart"/>
+      <w:r>
+        <w:rPr>
+          <w:rFonts w:ascii="Consolas" w:hAnsi="Consolas" w:cs="Courier New"/>
+          <w:color w:val="FFFFFF"/>
+        </w:rPr>
+        <w:t>fullPath</w:t>
+      </w:r>
+      <w:proofErr w:type="spellEnd"/>
+      <w:r>
+        <w:rPr>
+          <w:rFonts w:ascii="Consolas" w:hAnsi="Consolas" w:cs="Courier New"/>
+          <w:color w:val="FFFFFF"/>
+        </w:rPr>
+        <w:t xml:space="preserve"> = </w:t>
+      </w:r>
+      <w:proofErr w:type="spellStart"/>
+      <w:proofErr w:type="gramStart"/>
+      <w:r>
+        <w:rPr>
+          <w:rFonts w:ascii="Consolas" w:hAnsi="Consolas" w:cs="Courier New"/>
+          <w:color w:val="FFFFFF"/>
+        </w:rPr>
+        <w:t>path.</w:t>
+      </w:r>
+      <w:r>
+        <w:rPr>
+          <w:rFonts w:ascii="Consolas" w:hAnsi="Consolas" w:cs="Courier New"/>
+          <w:color w:val="DCC6E0"/>
+        </w:rPr>
+        <w:t>join</w:t>
+      </w:r>
+      <w:proofErr w:type="spellEnd"/>
+      <w:proofErr w:type="gramEnd"/>
+      <w:r>
+        <w:rPr>
+          <w:rFonts w:ascii="Consolas" w:hAnsi="Consolas" w:cs="Courier New"/>
+          <w:color w:val="FFFFFF"/>
+        </w:rPr>
+        <w:t>(</w:t>
+      </w:r>
+      <w:r>
+        <w:rPr>
+          <w:rFonts w:ascii="Consolas" w:hAnsi="Consolas" w:cs="Courier New"/>
+          <w:color w:val="ABE338"/>
+        </w:rPr>
+        <w:t>'documents'</w:t>
+      </w:r>
+      <w:r>
+        <w:rPr>
+          <w:rFonts w:ascii="Consolas" w:hAnsi="Consolas" w:cs="Courier New"/>
+          <w:color w:val="FFFFFF"/>
+        </w:rPr>
+        <w:t xml:space="preserve">, </w:t>
+      </w:r>
+      <w:r>
+        <w:rPr>
+          <w:rFonts w:ascii="Consolas" w:hAnsi="Consolas" w:cs="Courier New"/>
+          <w:color w:val="ABE338"/>
+        </w:rPr>
+        <w:t>'projects'</w:t>
+      </w:r>
+      <w:r>
+        <w:rPr>
+          <w:rFonts w:ascii="Consolas" w:hAnsi="Consolas" w:cs="Courier New"/>
+          <w:color w:val="FFFFFF"/>
+        </w:rPr>
+        <w:t xml:space="preserve">, </w:t>
+      </w:r>
+      <w:r>
+        <w:rPr>
+          <w:rFonts w:ascii="Consolas" w:hAnsi="Consolas" w:cs="Courier New"/>
+          <w:color w:val="ABE338"/>
+        </w:rPr>
+        <w:t>'report.txt'</w:t>
+      </w:r>
+      <w:r>
+        <w:rPr>
+          <w:rFonts w:ascii="Consolas" w:hAnsi="Consolas" w:cs="Courier New"/>
+          <w:color w:val="FFFFFF"/>
+        </w:rPr>
+        <w:t>); </w:t>
+      </w:r>
+    </w:p>
+    <w:p>
+      <w:pPr>
+        <w:rPr>
+          <w:sz w:val="28"/>
+          <w:szCs w:val="28"/>
+        </w:rPr>
+      </w:pPr>
+    </w:p>
+    <w:p>
+      <w:pPr>
+        <w:rPr>
+          <w:sz w:val="28"/>
+          <w:szCs w:val="28"/>
+        </w:rPr>
+      </w:pPr>
+      <w:r>
+        <w:rPr>
+          <w:b/>
+          <w:bCs/>
+          <w:sz w:val="28"/>
+          <w:szCs w:val="28"/>
+          <w:u w:val="single"/>
+        </w:rPr>
+        <w:t xml:space="preserve">** checking if a folder exists with </w:t>
+      </w:r>
+      <w:proofErr w:type="spellStart"/>
+      <w:proofErr w:type="gramStart"/>
+      <w:r>
+        <w:rPr>
+          <w:b/>
+          <w:bCs/>
+          <w:sz w:val="28"/>
+          <w:szCs w:val="28"/>
+          <w:u w:val="single"/>
+        </w:rPr>
+        <w:t>fs.existsSync</w:t>
+      </w:r>
+      <w:proofErr w:type="spellEnd"/>
+      <w:proofErr w:type="gramEnd"/>
+      <w:r>
+        <w:rPr>
+          <w:b/>
+          <w:bCs/>
+          <w:sz w:val="28"/>
+          <w:szCs w:val="28"/>
+          <w:u w:val="single"/>
+        </w:rPr>
+        <w:t>() method:</w:t>
+      </w:r>
+    </w:p>
+    <w:p>
+      <w:pPr>
+        <w:rPr>
+          <w:sz w:val="28"/>
+          <w:szCs w:val="28"/>
+        </w:rPr>
+      </w:pPr>
+      <w:r>
+        <w:rPr>
+          <w:sz w:val="28"/>
+          <w:szCs w:val="28"/>
+        </w:rPr>
+        <w:tab/>
+        <w:t xml:space="preserve">To check if a folder or a file exists we can use the </w:t>
+      </w:r>
+      <w:proofErr w:type="spellStart"/>
+      <w:proofErr w:type="gramStart"/>
+      <w:r>
+        <w:rPr>
+          <w:sz w:val="28"/>
+          <w:szCs w:val="28"/>
+        </w:rPr>
+        <w:t>fs.existsSync</w:t>
+      </w:r>
+      <w:proofErr w:type="spellEnd"/>
+      <w:proofErr w:type="gramEnd"/>
+      <w:r>
+        <w:rPr>
+          <w:sz w:val="28"/>
+          <w:szCs w:val="28"/>
+        </w:rPr>
+        <w:t xml:space="preserve">() method. </w:t>
+      </w:r>
+    </w:p>
+    <w:p>
+      <w:pPr>
+        <w:rPr>
+          <w:sz w:val="28"/>
+          <w:szCs w:val="28"/>
+        </w:rPr>
+      </w:pPr>
+    </w:p>
+    <w:p>
+      <w:pPr>
+        <w:rPr>
+          <w:sz w:val="28"/>
+          <w:szCs w:val="28"/>
+        </w:rPr>
+      </w:pPr>
+    </w:p>
+    <w:p>
+      <w:pPr>
+        <w:rPr>
+          <w:sz w:val="28"/>
+          <w:szCs w:val="28"/>
+        </w:rPr>
+      </w:pPr>
+      <w:r>
+        <w:rPr>
+          <w:sz w:val="28"/>
+          <w:szCs w:val="28"/>
+        </w:rPr>
+        <w:t>It goes like:</w:t>
+      </w:r>
+    </w:p>
+    <w:p>
+      <w:pPr>
+        <w:pStyle w:val="NormalWeb"/>
+        <w:pBdr>
+          <w:top w:val="single" w:sz="6" w:space="2" w:color="888888"/>
+          <w:left w:val="single" w:sz="6" w:space="2" w:color="888888"/>
+          <w:bottom w:val="single" w:sz="6" w:space="2" w:color="888888"/>
+          <w:right w:val="single" w:sz="6" w:space="2" w:color="888888"/>
+        </w:pBdr>
+        <w:shd w:val="clear" w:color="auto" w:fill="2B2B2B"/>
+        <w:tabs>
+          <w:tab w:val="left" w:pos="916"/>
+          <w:tab w:val="left" w:pos="1832"/>
+          <w:tab w:val="left" w:pos="2748"/>
+          <w:tab w:val="left" w:pos="3664"/>
+          <w:tab w:val="left" w:pos="4580"/>
+          <w:tab w:val="left" w:pos="5496"/>
+          <w:tab w:val="left" w:pos="6412"/>
+          <w:tab w:val="left" w:pos="7328"/>
+          <w:tab w:val="left" w:pos="8244"/>
+          <w:tab w:val="left" w:pos="9160"/>
+          <w:tab w:val="left" w:pos="10076"/>
+          <w:tab w:val="left" w:pos="10992"/>
+          <w:tab w:val="left" w:pos="11908"/>
+          <w:tab w:val="left" w:pos="12824"/>
+          <w:tab w:val="left" w:pos="13740"/>
+          <w:tab w:val="left" w:pos="14656"/>
+        </w:tabs>
+        <w:spacing w:before="0" w:beforeAutospacing="0" w:after="0" w:afterAutospacing="0"/>
+        <w:divId w:val="314651891"/>
+        <w:rPr>
+          <w:rFonts w:ascii="Consolas" w:hAnsi="Consolas" w:cs="Courier New"/>
+          <w:color w:val="FFFFFF"/>
+        </w:rPr>
+      </w:pPr>
+      <w:r>
+        <w:rPr>
+          <w:rFonts w:ascii="Consolas" w:hAnsi="Consolas" w:cs="Courier New"/>
+          <w:color w:val="FFFFFF"/>
+          <w:sz w:val="17"/>
+          <w:szCs w:val="17"/>
+        </w:rPr>
+        <w:t>1</w:t>
+      </w:r>
+      <w:r>
+        <w:rPr>
+          <w:rFonts w:ascii="Consolas" w:hAnsi="Consolas" w:cs="Courier New"/>
+          <w:color w:val="FFFFFF"/>
+        </w:rPr>
+        <w:t xml:space="preserve">. </w:t>
+      </w:r>
+      <w:r>
+        <w:rPr>
+          <w:rFonts w:ascii="Consolas" w:hAnsi="Consolas" w:cs="Courier New"/>
+          <w:color w:val="00E0E0"/>
+        </w:rPr>
+        <w:t>if</w:t>
+      </w:r>
+      <w:r>
+        <w:rPr>
+          <w:rFonts w:ascii="Consolas" w:hAnsi="Consolas" w:cs="Courier New"/>
+          <w:color w:val="FFFFFF"/>
+        </w:rPr>
+        <w:t>(</w:t>
+      </w:r>
+      <w:proofErr w:type="spellStart"/>
+      <w:proofErr w:type="gramStart"/>
+      <w:r>
+        <w:rPr>
+          <w:rFonts w:ascii="Consolas" w:hAnsi="Consolas" w:cs="Courier New"/>
+          <w:color w:val="FFFFFF"/>
+        </w:rPr>
+        <w:t>fs.existsSync</w:t>
+      </w:r>
+      <w:proofErr w:type="spellEnd"/>
+      <w:proofErr w:type="gramEnd"/>
+      <w:r>
+        <w:rPr>
+          <w:rFonts w:ascii="Consolas" w:hAnsi="Consolas" w:cs="Courier New"/>
+          <w:color w:val="FFFFFF"/>
+        </w:rPr>
+        <w:t>(</w:t>
+      </w:r>
+      <w:proofErr w:type="spellStart"/>
+      <w:r>
+        <w:rPr>
+          <w:rFonts w:ascii="Consolas" w:hAnsi="Consolas" w:cs="Courier New"/>
+          <w:color w:val="FFFFFF"/>
+        </w:rPr>
+        <w:t>yourFolderPath</w:t>
+      </w:r>
+      <w:proofErr w:type="spellEnd"/>
+      <w:r>
+        <w:rPr>
+          <w:rFonts w:ascii="Consolas" w:hAnsi="Consolas" w:cs="Courier New"/>
+          <w:color w:val="FFFFFF"/>
+        </w:rPr>
+        <w:t>)){</w:t>
+      </w:r>
+    </w:p>
+    <w:p>
+      <w:pPr>
+        <w:pStyle w:val="NormalWeb"/>
+        <w:pBdr>
+          <w:top w:val="single" w:sz="6" w:space="2" w:color="888888"/>
+          <w:left w:val="single" w:sz="6" w:space="2" w:color="888888"/>
+          <w:bottom w:val="single" w:sz="6" w:space="2" w:color="888888"/>
+          <w:right w:val="single" w:sz="6" w:space="2" w:color="888888"/>
+        </w:pBdr>
+        <w:shd w:val="clear" w:color="auto" w:fill="2B2B2B"/>
+        <w:tabs>
+          <w:tab w:val="left" w:pos="916"/>
+          <w:tab w:val="left" w:pos="1832"/>
+          <w:tab w:val="left" w:pos="2748"/>
+          <w:tab w:val="left" w:pos="3664"/>
+          <w:tab w:val="left" w:pos="4580"/>
+          <w:tab w:val="left" w:pos="5496"/>
+          <w:tab w:val="left" w:pos="6412"/>
+          <w:tab w:val="left" w:pos="7328"/>
+          <w:tab w:val="left" w:pos="8244"/>
+          <w:tab w:val="left" w:pos="9160"/>
+          <w:tab w:val="left" w:pos="10076"/>
+          <w:tab w:val="left" w:pos="10992"/>
+          <w:tab w:val="left" w:pos="11908"/>
+          <w:tab w:val="left" w:pos="12824"/>
+          <w:tab w:val="left" w:pos="13740"/>
+          <w:tab w:val="left" w:pos="14656"/>
+        </w:tabs>
+        <w:spacing w:before="0" w:beforeAutospacing="0" w:after="0" w:afterAutospacing="0"/>
+        <w:divId w:val="314651891"/>
+        <w:rPr>
+          <w:rFonts w:ascii="Consolas" w:hAnsi="Consolas" w:cs="Courier New"/>
+          <w:color w:val="FFFFFF"/>
+        </w:rPr>
+      </w:pPr>
+      <w:r>
+        <w:rPr>
+          <w:rFonts w:ascii="Consolas" w:hAnsi="Consolas" w:cs="Courier New"/>
+          <w:color w:val="FFFFFF"/>
+        </w:rPr>
+        <w:t xml:space="preserve">2.   </w:t>
+      </w:r>
+      <w:r>
+        <w:rPr>
+          <w:rFonts w:ascii="Consolas" w:hAnsi="Consolas" w:cs="Courier New"/>
+          <w:color w:val="D4D0AB"/>
+        </w:rPr>
+        <w:t>// Then do this</w:t>
+      </w:r>
+    </w:p>
+    <w:p>
+      <w:pPr>
+        <w:pStyle w:val="NormalWeb"/>
+        <w:pBdr>
+          <w:top w:val="single" w:sz="6" w:space="2" w:color="888888"/>
+          <w:left w:val="single" w:sz="6" w:space="2" w:color="888888"/>
+          <w:bottom w:val="single" w:sz="6" w:space="2" w:color="888888"/>
+          <w:right w:val="single" w:sz="6" w:space="2" w:color="888888"/>
+        </w:pBdr>
+        <w:shd w:val="clear" w:color="auto" w:fill="2B2B2B"/>
+        <w:tabs>
+          <w:tab w:val="left" w:pos="916"/>
+          <w:tab w:val="left" w:pos="1832"/>
+          <w:tab w:val="left" w:pos="2748"/>
+          <w:tab w:val="left" w:pos="3664"/>
+          <w:tab w:val="left" w:pos="4580"/>
+          <w:tab w:val="left" w:pos="5496"/>
+          <w:tab w:val="left" w:pos="6412"/>
+          <w:tab w:val="left" w:pos="7328"/>
+          <w:tab w:val="left" w:pos="8244"/>
+          <w:tab w:val="left" w:pos="9160"/>
+          <w:tab w:val="left" w:pos="10076"/>
+          <w:tab w:val="left" w:pos="10992"/>
+          <w:tab w:val="left" w:pos="11908"/>
+          <w:tab w:val="left" w:pos="12824"/>
+          <w:tab w:val="left" w:pos="13740"/>
+          <w:tab w:val="left" w:pos="14656"/>
+        </w:tabs>
+        <w:spacing w:before="0" w:beforeAutospacing="0" w:after="0" w:afterAutospacing="0"/>
+        <w:divId w:val="314651891"/>
+        <w:rPr>
+          <w:rFonts w:ascii="Consolas" w:hAnsi="Consolas" w:cs="Courier New"/>
+          <w:color w:val="FFFFFF"/>
+        </w:rPr>
+      </w:pPr>
+      <w:proofErr w:type="gramStart"/>
+      <w:r>
+        <w:rPr>
+          <w:rFonts w:ascii="Consolas" w:hAnsi="Consolas" w:cs="Courier New"/>
+          <w:color w:val="FFFFFF"/>
+        </w:rPr>
+        <w:t>3. }</w:t>
+      </w:r>
+      <w:proofErr w:type="gramEnd"/>
+      <w:r>
+        <w:rPr>
+          <w:rFonts w:ascii="Consolas" w:hAnsi="Consolas" w:cs="Courier New"/>
+          <w:color w:val="FFFFFF"/>
+        </w:rPr>
+        <w:t> </w:t>
+      </w:r>
+    </w:p>
+    <w:p>
+      <w:pPr>
+        <w:rPr>
+          <w:sz w:val="28"/>
+          <w:szCs w:val="28"/>
+        </w:rPr>
+      </w:pPr>
+    </w:p>
+    <w:p>
+      <w:pPr>
+        <w:rPr>
+          <w:sz w:val="28"/>
+          <w:szCs w:val="28"/>
+        </w:rPr>
+      </w:pPr>
+    </w:p>
+    <w:p>
+      <w:pPr>
+        <w:rPr>
+          <w:sz w:val="28"/>
+          <w:szCs w:val="28"/>
+        </w:rPr>
+      </w:pPr>
+      <w:r>
+        <w:rPr>
+          <w:b/>
+          <w:bCs/>
+          <w:sz w:val="28"/>
+          <w:szCs w:val="28"/>
+          <w:u w:val="single"/>
+        </w:rPr>
+        <w:t xml:space="preserve">** creating a new folder with </w:t>
+      </w:r>
+      <w:proofErr w:type="spellStart"/>
+      <w:proofErr w:type="gramStart"/>
+      <w:r>
+        <w:rPr>
+          <w:b/>
+          <w:bCs/>
+          <w:sz w:val="28"/>
+          <w:szCs w:val="28"/>
+          <w:u w:val="single"/>
+        </w:rPr>
+        <w:t>fs.mkdirSync</w:t>
+      </w:r>
+      <w:proofErr w:type="spellEnd"/>
+      <w:proofErr w:type="gramEnd"/>
+      <w:r>
+        <w:rPr>
+          <w:b/>
+          <w:bCs/>
+          <w:sz w:val="28"/>
+          <w:szCs w:val="28"/>
+          <w:u w:val="single"/>
+        </w:rPr>
+        <w:t>() method:</w:t>
+      </w:r>
+    </w:p>
+    <w:p>
+      <w:pPr>
+        <w:rPr>
+          <w:sz w:val="28"/>
+          <w:szCs w:val="28"/>
+        </w:rPr>
+      </w:pPr>
+      <w:r>
+        <w:rPr>
+          <w:sz w:val="28"/>
+          <w:szCs w:val="28"/>
+        </w:rPr>
+        <w:tab/>
+        <w:t xml:space="preserve">We can create a new folder with </w:t>
+      </w:r>
+      <w:proofErr w:type="spellStart"/>
+      <w:proofErr w:type="gramStart"/>
+      <w:r>
+        <w:rPr>
+          <w:sz w:val="28"/>
+          <w:szCs w:val="28"/>
+        </w:rPr>
+        <w:t>fs.mkdirSync</w:t>
+      </w:r>
+      <w:proofErr w:type="spellEnd"/>
+      <w:proofErr w:type="gramEnd"/>
+      <w:r>
+        <w:rPr>
+          <w:sz w:val="28"/>
+          <w:szCs w:val="28"/>
+        </w:rPr>
+        <w:t xml:space="preserve">() method. </w:t>
+      </w:r>
+    </w:p>
+    <w:p>
+      <w:pPr>
+        <w:rPr>
+          <w:sz w:val="28"/>
+          <w:szCs w:val="28"/>
+        </w:rPr>
+      </w:pPr>
+      <w:r>
+        <w:rPr>
+          <w:sz w:val="28"/>
+          <w:szCs w:val="28"/>
+        </w:rPr>
+        <w:t>It goes like:</w:t>
+      </w:r>
+    </w:p>
+    <w:p>
+      <w:pPr>
+        <w:pStyle w:val="NormalWeb"/>
+        <w:pBdr>
+          <w:top w:val="single" w:sz="6" w:space="2" w:color="888888"/>
+          <w:left w:val="single" w:sz="6" w:space="2" w:color="888888"/>
+          <w:bottom w:val="single" w:sz="6" w:space="2" w:color="888888"/>
+          <w:right w:val="single" w:sz="6" w:space="2" w:color="888888"/>
+        </w:pBdr>
+        <w:shd w:val="clear" w:color="auto" w:fill="2B2B2B"/>
+        <w:tabs>
+          <w:tab w:val="left" w:pos="916"/>
+          <w:tab w:val="left" w:pos="1832"/>
+          <w:tab w:val="left" w:pos="2748"/>
+          <w:tab w:val="left" w:pos="3664"/>
+          <w:tab w:val="left" w:pos="4580"/>
+          <w:tab w:val="left" w:pos="5496"/>
+          <w:tab w:val="left" w:pos="6412"/>
+          <w:tab w:val="left" w:pos="7328"/>
+          <w:tab w:val="left" w:pos="8244"/>
+          <w:tab w:val="left" w:pos="9160"/>
+          <w:tab w:val="left" w:pos="10076"/>
+          <w:tab w:val="left" w:pos="10992"/>
+          <w:tab w:val="left" w:pos="11908"/>
+          <w:tab w:val="left" w:pos="12824"/>
+          <w:tab w:val="left" w:pos="13740"/>
+          <w:tab w:val="left" w:pos="14656"/>
+        </w:tabs>
+        <w:spacing w:before="0" w:beforeAutospacing="0" w:after="0" w:afterAutospacing="0"/>
+        <w:divId w:val="2007005296"/>
+        <w:rPr>
+          <w:rFonts w:ascii="Consolas" w:hAnsi="Consolas" w:cs="Courier New"/>
+          <w:color w:val="FFFFFF"/>
+        </w:rPr>
+      </w:pPr>
+      <w:r>
+        <w:rPr>
+          <w:rFonts w:ascii="Consolas" w:hAnsi="Consolas" w:cs="Courier New"/>
+          <w:color w:val="FFFFFF"/>
+          <w:sz w:val="17"/>
+          <w:szCs w:val="17"/>
+        </w:rPr>
+        <w:t>1</w:t>
+      </w:r>
+      <w:r>
+        <w:rPr>
+          <w:rFonts w:ascii="Consolas" w:hAnsi="Consolas" w:cs="Courier New"/>
+          <w:color w:val="FFFFFF"/>
+        </w:rPr>
+        <w:t xml:space="preserve">. </w:t>
+      </w:r>
+      <w:proofErr w:type="spellStart"/>
+      <w:proofErr w:type="gramStart"/>
+      <w:r>
+        <w:rPr>
+          <w:rFonts w:ascii="Consolas" w:hAnsi="Consolas" w:cs="Courier New"/>
+          <w:color w:val="FFFFFF"/>
+        </w:rPr>
+        <w:t>fs.mkdir</w:t>
+      </w:r>
+      <w:proofErr w:type="spellEnd"/>
+      <w:proofErr w:type="gramEnd"/>
+      <w:r>
+        <w:rPr>
+          <w:rFonts w:ascii="Consolas" w:hAnsi="Consolas" w:cs="Courier New"/>
+          <w:color w:val="FFFFFF"/>
+        </w:rPr>
+        <w:t>(</w:t>
+      </w:r>
+      <w:proofErr w:type="spellStart"/>
+      <w:r>
+        <w:rPr>
+          <w:rFonts w:ascii="Consolas" w:hAnsi="Consolas" w:cs="Courier New"/>
+          <w:color w:val="FFFFFF"/>
+        </w:rPr>
+        <w:t>yourfolderPath</w:t>
+      </w:r>
+      <w:proofErr w:type="spellEnd"/>
+      <w:r>
+        <w:rPr>
+          <w:rFonts w:ascii="Consolas" w:hAnsi="Consolas" w:cs="Courier New"/>
+          <w:color w:val="FFFFFF"/>
+        </w:rPr>
+        <w:t>);</w:t>
+      </w:r>
+    </w:p>
+    <w:p>
+      <w:pPr>
+        <w:rPr>
+          <w:sz w:val="28"/>
+          <w:szCs w:val="28"/>
+        </w:rPr>
+      </w:pPr>
+      <w:r>
+        <w:rPr>
+          <w:sz w:val="28"/>
+          <w:szCs w:val="28"/>
+        </w:rPr>
+        <w:t xml:space="preserve"> </w:t>
+      </w:r>
+    </w:p>
+    <w:p>
+      <w:pPr>
+        <w:rPr>
+          <w:sz w:val="28"/>
+          <w:szCs w:val="28"/>
+        </w:rPr>
+      </w:pPr>
+    </w:p>
+    <w:p>
+      <w:pPr>
+        <w:rPr>
+          <w:b/>
+          <w:bCs/>
+          <w:sz w:val="28"/>
+          <w:szCs w:val="28"/>
+          <w:u w:val="single"/>
+        </w:rPr>
+      </w:pPr>
+      <w:r>
+        <w:rPr>
+          <w:b/>
+          <w:bCs/>
+          <w:sz w:val="28"/>
+          <w:szCs w:val="28"/>
+          <w:u w:val="single"/>
+        </w:rPr>
+        <w:t xml:space="preserve">**writing some text or content inside the file with </w:t>
+      </w:r>
+      <w:proofErr w:type="spellStart"/>
+      <w:proofErr w:type="gramStart"/>
+      <w:r>
+        <w:rPr>
+          <w:b/>
+          <w:bCs/>
+          <w:sz w:val="28"/>
+          <w:szCs w:val="28"/>
+          <w:u w:val="single"/>
+        </w:rPr>
+        <w:t>fs.writeFileSync</w:t>
+      </w:r>
+      <w:proofErr w:type="spellEnd"/>
+      <w:proofErr w:type="gramEnd"/>
+      <w:r>
+        <w:rPr>
+          <w:b/>
+          <w:bCs/>
+          <w:sz w:val="28"/>
+          <w:szCs w:val="28"/>
+          <w:u w:val="single"/>
+        </w:rPr>
+        <w:t>() method:</w:t>
+      </w:r>
+    </w:p>
+    <w:p>
+      <w:pPr>
+        <w:rPr>
+          <w:sz w:val="28"/>
+          <w:szCs w:val="28"/>
+        </w:rPr>
+      </w:pPr>
+      <w:r>
+        <w:rPr>
+          <w:sz w:val="28"/>
+          <w:szCs w:val="28"/>
+        </w:rPr>
+        <w:tab/>
+        <w:t xml:space="preserve">To write some content inside the file, we use </w:t>
+      </w:r>
+      <w:proofErr w:type="spellStart"/>
+      <w:proofErr w:type="gramStart"/>
+      <w:r>
+        <w:rPr>
+          <w:sz w:val="28"/>
+          <w:szCs w:val="28"/>
+        </w:rPr>
+        <w:t>fs.writeFileSync</w:t>
+      </w:r>
+      <w:proofErr w:type="spellEnd"/>
+      <w:proofErr w:type="gramEnd"/>
+      <w:r>
+        <w:rPr>
+          <w:sz w:val="28"/>
+          <w:szCs w:val="28"/>
+        </w:rPr>
+        <w:t>()</w:t>
+      </w:r>
+      <w:r>
+        <w:rPr>
+          <w:sz w:val="28"/>
+          <w:szCs w:val="28"/>
+        </w:rPr>
+        <w:t xml:space="preserve"> method. </w:t>
+      </w:r>
+    </w:p>
+    <w:p>
+      <w:pPr>
+        <w:rPr>
+          <w:sz w:val="28"/>
+          <w:szCs w:val="28"/>
+        </w:rPr>
+      </w:pPr>
+      <w:r>
+        <w:rPr>
+          <w:sz w:val="28"/>
+          <w:szCs w:val="28"/>
+        </w:rPr>
+        <w:t>It goes like:</w:t>
+      </w:r>
+    </w:p>
+    <w:p>
+      <w:pPr>
+        <w:shd w:val="clear" w:color="auto" w:fill="122033"/>
+        <w:spacing w:after="0" w:line="360" w:lineRule="atLeast"/>
+        <w:rPr>
+          <w:rFonts w:ascii="Consolas" w:eastAsia="Times New Roman" w:hAnsi="Consolas" w:cs="Times New Roman"/>
+          <w:color w:val="FFFFFF"/>
+          <w:sz w:val="27"/>
+          <w:szCs w:val="27"/>
+        </w:rPr>
+      </w:pPr>
+      <w:proofErr w:type="spellStart"/>
+      <w:proofErr w:type="gramStart"/>
+      <w:r>
+        <w:rPr>
+          <w:rFonts w:ascii="Consolas" w:eastAsia="Times New Roman" w:hAnsi="Consolas" w:cs="Times New Roman"/>
+          <w:color w:val="FC9867"/>
+          <w:sz w:val="27"/>
+          <w:szCs w:val="27"/>
+        </w:rPr>
+        <w:t>fs</w:t>
+      </w:r>
+      <w:r>
+        <w:rPr>
+          <w:rFonts w:ascii="Consolas" w:eastAsia="Times New Roman" w:hAnsi="Consolas" w:cs="Times New Roman"/>
+          <w:color w:val="868D9C"/>
+          <w:sz w:val="27"/>
+          <w:szCs w:val="27"/>
+        </w:rPr>
+        <w:t>.</w:t>
+      </w:r>
+      <w:r>
+        <w:rPr>
+          <w:rFonts w:ascii="Consolas" w:eastAsia="Times New Roman" w:hAnsi="Consolas" w:cs="Times New Roman"/>
+          <w:color w:val="78DCE8"/>
+          <w:sz w:val="27"/>
+          <w:szCs w:val="27"/>
+        </w:rPr>
+        <w:t>writeFileSync</w:t>
+      </w:r>
+      <w:proofErr w:type="spellEnd"/>
+      <w:proofErr w:type="gramEnd"/>
+      <w:r>
+        <w:rPr>
+          <w:rFonts w:ascii="Consolas" w:eastAsia="Times New Roman" w:hAnsi="Consolas" w:cs="Times New Roman"/>
+          <w:color w:val="868D9C"/>
+          <w:sz w:val="27"/>
+          <w:szCs w:val="27"/>
+        </w:rPr>
+        <w:t>(</w:t>
+      </w:r>
+      <w:proofErr w:type="spellStart"/>
+      <w:r>
+        <w:rPr>
+          <w:rFonts w:ascii="Consolas" w:eastAsia="Times New Roman" w:hAnsi="Consolas" w:cs="Times New Roman"/>
+          <w:color w:val="FF6188"/>
+          <w:sz w:val="27"/>
+          <w:szCs w:val="27"/>
+        </w:rPr>
+        <w:t>yourF</w:t>
+      </w:r>
+      <w:r>
+        <w:rPr>
+          <w:rFonts w:ascii="Consolas" w:eastAsia="Times New Roman" w:hAnsi="Consolas" w:cs="Times New Roman"/>
+          <w:color w:val="FF6188"/>
+          <w:sz w:val="27"/>
+          <w:szCs w:val="27"/>
+        </w:rPr>
+        <w:t>ilePath</w:t>
+      </w:r>
+      <w:proofErr w:type="spellEnd"/>
+      <w:r>
+        <w:rPr>
+          <w:rFonts w:ascii="Consolas" w:eastAsia="Times New Roman" w:hAnsi="Consolas" w:cs="Times New Roman"/>
+          <w:color w:val="868D9C"/>
+          <w:sz w:val="27"/>
+          <w:szCs w:val="27"/>
+        </w:rPr>
+        <w:t>,</w:t>
+      </w:r>
+      <w:r>
+        <w:rPr>
+          <w:rFonts w:ascii="Consolas" w:eastAsia="Times New Roman" w:hAnsi="Consolas" w:cs="Times New Roman"/>
+          <w:color w:val="FFFFFF"/>
+          <w:sz w:val="27"/>
+          <w:szCs w:val="27"/>
+        </w:rPr>
+        <w:t xml:space="preserve"> </w:t>
+      </w:r>
+      <w:r>
+        <w:rPr>
+          <w:rFonts w:ascii="Consolas" w:eastAsia="Times New Roman" w:hAnsi="Consolas" w:cs="Times New Roman"/>
+          <w:color w:val="2ECFA8"/>
+          <w:sz w:val="27"/>
+          <w:szCs w:val="27"/>
+        </w:rPr>
+        <w:t>"</w:t>
+      </w:r>
+      <w:r>
+        <w:rPr>
+          <w:rFonts w:ascii="Consolas" w:eastAsia="Times New Roman" w:hAnsi="Consolas" w:cs="Times New Roman"/>
+          <w:color w:val="2ECFA8"/>
+          <w:sz w:val="27"/>
+          <w:szCs w:val="27"/>
+        </w:rPr>
+        <w:t>file content.</w:t>
+      </w:r>
+      <w:r>
+        <w:rPr>
+          <w:rFonts w:ascii="Consolas" w:eastAsia="Times New Roman" w:hAnsi="Consolas" w:cs="Times New Roman"/>
+          <w:color w:val="2ECFA8"/>
+          <w:sz w:val="27"/>
+          <w:szCs w:val="27"/>
+        </w:rPr>
+        <w:t>"</w:t>
+      </w:r>
+      <w:r>
+        <w:rPr>
+          <w:rFonts w:ascii="Consolas" w:eastAsia="Times New Roman" w:hAnsi="Consolas" w:cs="Times New Roman"/>
+          <w:color w:val="868D9C"/>
+          <w:sz w:val="27"/>
+          <w:szCs w:val="27"/>
+        </w:rPr>
+        <w:t>);</w:t>
+      </w:r>
+    </w:p>
+    <w:p>
+      <w:pPr>
+        <w:rPr>
+          <w:sz w:val="28"/>
+          <w:szCs w:val="28"/>
+        </w:rPr>
+      </w:pPr>
+    </w:p>
+    <w:p>
+      <w:pPr>
+        <w:rPr>
+          <w:sz w:val="28"/>
+          <w:szCs w:val="28"/>
+        </w:rPr>
+      </w:pPr>
+    </w:p>
+    <w:p>
+      <w:pPr>
+        <w:rPr>
+          <w:sz w:val="28"/>
+          <w:szCs w:val="28"/>
+        </w:rPr>
+      </w:pPr>
+      <w:r>
+        <w:rPr>
+          <w:b/>
+          <w:bCs/>
+          <w:sz w:val="28"/>
+          <w:szCs w:val="28"/>
+          <w:u w:val="single"/>
+        </w:rPr>
+        <w:t xml:space="preserve">**Reading content from the file with </w:t>
+      </w:r>
+      <w:proofErr w:type="spellStart"/>
+      <w:proofErr w:type="gramStart"/>
+      <w:r>
+        <w:rPr>
+          <w:b/>
+          <w:bCs/>
+          <w:sz w:val="28"/>
+          <w:szCs w:val="28"/>
+          <w:u w:val="single"/>
+        </w:rPr>
+        <w:t>fs.readFileSync</w:t>
+      </w:r>
+      <w:proofErr w:type="spellEnd"/>
+      <w:proofErr w:type="gramEnd"/>
+      <w:r>
+        <w:rPr>
+          <w:b/>
+          <w:bCs/>
+          <w:sz w:val="28"/>
+          <w:szCs w:val="28"/>
+          <w:u w:val="single"/>
+        </w:rPr>
+        <w:t>() method:</w:t>
+      </w:r>
+    </w:p>
+    <w:p>
+      <w:pPr>
+        <w:rPr>
+          <w:sz w:val="28"/>
+          <w:szCs w:val="28"/>
+        </w:rPr>
+      </w:pPr>
+      <w:r>
+        <w:rPr>
+          <w:sz w:val="28"/>
+          <w:szCs w:val="28"/>
+        </w:rPr>
+        <w:tab/>
+        <w:t xml:space="preserve">To read content from the file, we use </w:t>
+      </w:r>
+      <w:proofErr w:type="spellStart"/>
+      <w:proofErr w:type="gramStart"/>
+      <w:r>
+        <w:rPr>
+          <w:sz w:val="28"/>
+          <w:szCs w:val="28"/>
+        </w:rPr>
+        <w:t>fs.readFileSync</w:t>
+      </w:r>
+      <w:proofErr w:type="spellEnd"/>
+      <w:proofErr w:type="gramEnd"/>
+      <w:r>
+        <w:rPr>
+          <w:sz w:val="28"/>
+          <w:szCs w:val="28"/>
+        </w:rPr>
+        <w:t xml:space="preserve">() method. </w:t>
+      </w:r>
+    </w:p>
+    <w:p>
+      <w:pPr>
+        <w:rPr>
+          <w:sz w:val="28"/>
+          <w:szCs w:val="28"/>
+        </w:rPr>
+      </w:pPr>
+      <w:r>
+        <w:rPr>
+          <w:sz w:val="28"/>
+          <w:szCs w:val="28"/>
+        </w:rPr>
+        <w:t>It goes like this:</w:t>
+      </w:r>
+    </w:p>
+    <w:p>
+      <w:pPr>
+        <w:shd w:val="clear" w:color="auto" w:fill="122033"/>
+        <w:spacing w:after="0" w:line="360" w:lineRule="atLeast"/>
+        <w:rPr>
+          <w:rFonts w:ascii="Consolas" w:eastAsia="Times New Roman" w:hAnsi="Consolas" w:cs="Times New Roman"/>
+          <w:color w:val="FFFFFF"/>
+          <w:sz w:val="27"/>
+          <w:szCs w:val="27"/>
+        </w:rPr>
+      </w:pPr>
+      <w:r>
+        <w:rPr>
+          <w:rFonts w:ascii="Consolas" w:eastAsia="Times New Roman" w:hAnsi="Consolas" w:cs="Times New Roman"/>
+          <w:i/>
+          <w:iCs/>
+          <w:color w:val="868D9C"/>
+          <w:sz w:val="27"/>
+          <w:szCs w:val="27"/>
+        </w:rPr>
+        <w:t>// Reading the content of a file</w:t>
+      </w:r>
+    </w:p>
+    <w:p>
+      <w:pPr>
+        <w:shd w:val="clear" w:color="auto" w:fill="122033"/>
+        <w:spacing w:after="0" w:line="360" w:lineRule="atLeast"/>
+        <w:rPr>
+          <w:rFonts w:ascii="Consolas" w:eastAsia="Times New Roman" w:hAnsi="Consolas" w:cs="Times New Roman"/>
+          <w:color w:val="FFFFFF"/>
+          <w:sz w:val="27"/>
+          <w:szCs w:val="27"/>
+        </w:rPr>
+      </w:pPr>
+      <w:r>
+        <w:rPr>
+          <w:rFonts w:ascii="Consolas" w:eastAsia="Times New Roman" w:hAnsi="Consolas" w:cs="Times New Roman"/>
+          <w:color w:val="78E8C6"/>
+          <w:sz w:val="27"/>
+          <w:szCs w:val="27"/>
+        </w:rPr>
+        <w:t>const</w:t>
+      </w:r>
+      <w:r>
+        <w:rPr>
+          <w:rFonts w:ascii="Consolas" w:eastAsia="Times New Roman" w:hAnsi="Consolas" w:cs="Times New Roman"/>
+          <w:color w:val="FFFFFF"/>
+          <w:sz w:val="27"/>
+          <w:szCs w:val="27"/>
+        </w:rPr>
+        <w:t xml:space="preserve"> </w:t>
+      </w:r>
+      <w:proofErr w:type="spellStart"/>
+      <w:r>
+        <w:rPr>
+          <w:rFonts w:ascii="Consolas" w:eastAsia="Times New Roman" w:hAnsi="Consolas" w:cs="Times New Roman"/>
+          <w:color w:val="FF6188"/>
+          <w:sz w:val="27"/>
+          <w:szCs w:val="27"/>
+        </w:rPr>
+        <w:t>readContentFromFile</w:t>
+      </w:r>
+      <w:proofErr w:type="spellEnd"/>
+      <w:r>
+        <w:rPr>
+          <w:rFonts w:ascii="Consolas" w:eastAsia="Times New Roman" w:hAnsi="Consolas" w:cs="Times New Roman"/>
+          <w:color w:val="FFFFFF"/>
+          <w:sz w:val="27"/>
+          <w:szCs w:val="27"/>
+        </w:rPr>
+        <w:t xml:space="preserve"> </w:t>
+      </w:r>
+      <w:r>
+        <w:rPr>
+          <w:rFonts w:ascii="Consolas" w:eastAsia="Times New Roman" w:hAnsi="Consolas" w:cs="Times New Roman"/>
+          <w:color w:val="868D9C"/>
+          <w:sz w:val="27"/>
+          <w:szCs w:val="27"/>
+        </w:rPr>
+        <w:t>=</w:t>
+      </w:r>
+      <w:r>
+        <w:rPr>
+          <w:rFonts w:ascii="Consolas" w:eastAsia="Times New Roman" w:hAnsi="Consolas" w:cs="Times New Roman"/>
+          <w:color w:val="FFFFFF"/>
+          <w:sz w:val="27"/>
+          <w:szCs w:val="27"/>
+        </w:rPr>
+        <w:t xml:space="preserve"> </w:t>
+      </w:r>
+      <w:proofErr w:type="spellStart"/>
+      <w:proofErr w:type="gramStart"/>
+      <w:r>
+        <w:rPr>
+          <w:rFonts w:ascii="Consolas" w:eastAsia="Times New Roman" w:hAnsi="Consolas" w:cs="Times New Roman"/>
+          <w:color w:val="FC9867"/>
+          <w:sz w:val="27"/>
+          <w:szCs w:val="27"/>
+        </w:rPr>
+        <w:t>fs</w:t>
+      </w:r>
+      <w:r>
+        <w:rPr>
+          <w:rFonts w:ascii="Consolas" w:eastAsia="Times New Roman" w:hAnsi="Consolas" w:cs="Times New Roman"/>
+          <w:color w:val="868D9C"/>
+          <w:sz w:val="27"/>
+          <w:szCs w:val="27"/>
+        </w:rPr>
+        <w:t>.</w:t>
+      </w:r>
+      <w:r>
+        <w:rPr>
+          <w:rFonts w:ascii="Consolas" w:eastAsia="Times New Roman" w:hAnsi="Consolas" w:cs="Times New Roman"/>
+          <w:color w:val="78DCE8"/>
+          <w:sz w:val="27"/>
+          <w:szCs w:val="27"/>
+        </w:rPr>
+        <w:t>readFileSync</w:t>
+      </w:r>
+      <w:proofErr w:type="spellEnd"/>
+      <w:proofErr w:type="gramEnd"/>
+      <w:r>
+        <w:rPr>
+          <w:rFonts w:ascii="Consolas" w:eastAsia="Times New Roman" w:hAnsi="Consolas" w:cs="Times New Roman"/>
+          <w:color w:val="868D9C"/>
+          <w:sz w:val="27"/>
+          <w:szCs w:val="27"/>
+        </w:rPr>
+        <w:t>(</w:t>
+      </w:r>
+      <w:proofErr w:type="spellStart"/>
+      <w:r>
+        <w:rPr>
+          <w:rFonts w:ascii="Consolas" w:eastAsia="Times New Roman" w:hAnsi="Consolas" w:cs="Times New Roman"/>
+          <w:color w:val="FF6188"/>
+          <w:sz w:val="27"/>
+          <w:szCs w:val="27"/>
+        </w:rPr>
+        <w:t>filePath</w:t>
+      </w:r>
+      <w:proofErr w:type="spellEnd"/>
+      <w:r>
+        <w:rPr>
+          <w:rFonts w:ascii="Consolas" w:eastAsia="Times New Roman" w:hAnsi="Consolas" w:cs="Times New Roman"/>
+          <w:color w:val="868D9C"/>
+          <w:sz w:val="27"/>
+          <w:szCs w:val="27"/>
+        </w:rPr>
+        <w:t>,</w:t>
+      </w:r>
+      <w:r>
+        <w:rPr>
+          <w:rFonts w:ascii="Consolas" w:eastAsia="Times New Roman" w:hAnsi="Consolas" w:cs="Times New Roman"/>
+          <w:color w:val="FFFFFF"/>
+          <w:sz w:val="27"/>
+          <w:szCs w:val="27"/>
+        </w:rPr>
+        <w:t xml:space="preserve"> </w:t>
+      </w:r>
+      <w:r>
+        <w:rPr>
+          <w:rFonts w:ascii="Consolas" w:eastAsia="Times New Roman" w:hAnsi="Consolas" w:cs="Times New Roman"/>
+          <w:color w:val="2ECFA8"/>
+          <w:sz w:val="27"/>
+          <w:szCs w:val="27"/>
+        </w:rPr>
+        <w:t>"utf8"</w:t>
+      </w:r>
+      <w:r>
+        <w:rPr>
+          <w:rFonts w:ascii="Consolas" w:eastAsia="Times New Roman" w:hAnsi="Consolas" w:cs="Times New Roman"/>
+          <w:color w:val="868D9C"/>
+          <w:sz w:val="27"/>
+          <w:szCs w:val="27"/>
+        </w:rPr>
+        <w:t>);</w:t>
+      </w:r>
+    </w:p>
+    <w:p>
+      <w:pPr>
+        <w:shd w:val="clear" w:color="auto" w:fill="122033"/>
+        <w:spacing w:after="0" w:line="360" w:lineRule="atLeast"/>
+        <w:rPr>
+          <w:rFonts w:ascii="Consolas" w:eastAsia="Times New Roman" w:hAnsi="Consolas" w:cs="Times New Roman"/>
+          <w:color w:val="FFFFFF"/>
+          <w:sz w:val="27"/>
+          <w:szCs w:val="27"/>
+        </w:rPr>
+      </w:pPr>
+      <w:proofErr w:type="gramStart"/>
+      <w:r>
+        <w:rPr>
+          <w:rFonts w:ascii="Consolas" w:eastAsia="Times New Roman" w:hAnsi="Consolas" w:cs="Times New Roman"/>
+          <w:color w:val="FC9867"/>
+          <w:sz w:val="27"/>
+          <w:szCs w:val="27"/>
+        </w:rPr>
+        <w:t>console</w:t>
+      </w:r>
+      <w:r>
+        <w:rPr>
+          <w:rFonts w:ascii="Consolas" w:eastAsia="Times New Roman" w:hAnsi="Consolas" w:cs="Times New Roman"/>
+          <w:color w:val="868D9C"/>
+          <w:sz w:val="27"/>
+          <w:szCs w:val="27"/>
+        </w:rPr>
+        <w:t>.</w:t>
+      </w:r>
+      <w:r>
+        <w:rPr>
+          <w:rFonts w:ascii="Consolas" w:eastAsia="Times New Roman" w:hAnsi="Consolas" w:cs="Times New Roman"/>
+          <w:color w:val="78DCE8"/>
+          <w:sz w:val="27"/>
+          <w:szCs w:val="27"/>
+        </w:rPr>
+        <w:t>log</w:t>
+      </w:r>
+      <w:r>
+        <w:rPr>
+          <w:rFonts w:ascii="Consolas" w:eastAsia="Times New Roman" w:hAnsi="Consolas" w:cs="Times New Roman"/>
+          <w:color w:val="868D9C"/>
+          <w:sz w:val="27"/>
+          <w:szCs w:val="27"/>
+        </w:rPr>
+        <w:t>(</w:t>
+      </w:r>
+      <w:proofErr w:type="gramEnd"/>
+      <w:r>
+        <w:rPr>
+          <w:rFonts w:ascii="Consolas" w:eastAsia="Times New Roman" w:hAnsi="Consolas" w:cs="Times New Roman"/>
+          <w:color w:val="2ECFA8"/>
+          <w:sz w:val="27"/>
+          <w:szCs w:val="27"/>
+        </w:rPr>
+        <w:t>"File Contents:"</w:t>
+      </w:r>
+      <w:r>
+        <w:rPr>
+          <w:rFonts w:ascii="Consolas" w:eastAsia="Times New Roman" w:hAnsi="Consolas" w:cs="Times New Roman"/>
+          <w:color w:val="868D9C"/>
+          <w:sz w:val="27"/>
+          <w:szCs w:val="27"/>
+        </w:rPr>
+        <w:t>,</w:t>
+      </w:r>
+      <w:r>
+        <w:rPr>
+          <w:rFonts w:ascii="Consolas" w:eastAsia="Times New Roman" w:hAnsi="Consolas" w:cs="Times New Roman"/>
+          <w:color w:val="FFFFFF"/>
+          <w:sz w:val="27"/>
+          <w:szCs w:val="27"/>
+        </w:rPr>
+        <w:t xml:space="preserve"> </w:t>
+      </w:r>
+      <w:proofErr w:type="spellStart"/>
+      <w:r>
+        <w:rPr>
+          <w:rFonts w:ascii="Consolas" w:eastAsia="Times New Roman" w:hAnsi="Consolas" w:cs="Times New Roman"/>
+          <w:color w:val="FF6188"/>
+          <w:sz w:val="27"/>
+          <w:szCs w:val="27"/>
+        </w:rPr>
+        <w:t>readContentFromFile</w:t>
+      </w:r>
+      <w:proofErr w:type="spellEnd"/>
+      <w:r>
+        <w:rPr>
+          <w:rFonts w:ascii="Consolas" w:eastAsia="Times New Roman" w:hAnsi="Consolas" w:cs="Times New Roman"/>
+          <w:color w:val="868D9C"/>
+          <w:sz w:val="27"/>
+          <w:szCs w:val="27"/>
+        </w:rPr>
+        <w:t>);</w:t>
+      </w:r>
+    </w:p>
+    <w:p>
+      <w:pPr>
+        <w:rPr>
+          <w:sz w:val="28"/>
+          <w:szCs w:val="28"/>
+        </w:rPr>
+      </w:pPr>
+    </w:p>
+    <w:p>
+      <w:pPr>
+        <w:rPr>
+          <w:sz w:val="28"/>
+          <w:szCs w:val="28"/>
+        </w:rPr>
+      </w:pPr>
+    </w:p>
+    <w:p>
+      <w:pPr>
+        <w:rPr>
+          <w:sz w:val="28"/>
+          <w:szCs w:val="28"/>
+        </w:rPr>
+      </w:pPr>
+      <w:r>
+        <w:rPr>
+          <w:b/>
+          <w:bCs/>
+          <w:sz w:val="28"/>
+          <w:szCs w:val="28"/>
+          <w:u w:val="single"/>
+        </w:rPr>
+        <w:lastRenderedPageBreak/>
+        <w:t xml:space="preserve">**Adding content into the file using </w:t>
+      </w:r>
+      <w:proofErr w:type="spellStart"/>
+      <w:proofErr w:type="gramStart"/>
+      <w:r>
+        <w:rPr>
+          <w:b/>
+          <w:bCs/>
+          <w:sz w:val="28"/>
+          <w:szCs w:val="28"/>
+          <w:u w:val="single"/>
+        </w:rPr>
+        <w:t>fs.appendFileSync</w:t>
+      </w:r>
+      <w:proofErr w:type="spellEnd"/>
+      <w:proofErr w:type="gramEnd"/>
+      <w:r>
+        <w:rPr>
+          <w:b/>
+          <w:bCs/>
+          <w:sz w:val="28"/>
+          <w:szCs w:val="28"/>
+          <w:u w:val="single"/>
+        </w:rPr>
+        <w:t>() method:</w:t>
+      </w:r>
+    </w:p>
+    <w:p>
+      <w:pPr>
+        <w:rPr>
+          <w:sz w:val="28"/>
+          <w:szCs w:val="28"/>
+        </w:rPr>
+      </w:pPr>
+      <w:r>
+        <w:rPr>
+          <w:sz w:val="28"/>
+          <w:szCs w:val="28"/>
+        </w:rPr>
+        <w:tab/>
+        <w:t xml:space="preserve">To add something to a file, we use </w:t>
+      </w:r>
+      <w:proofErr w:type="spellStart"/>
+      <w:proofErr w:type="gramStart"/>
+      <w:r>
+        <w:rPr>
+          <w:sz w:val="28"/>
+          <w:szCs w:val="28"/>
+        </w:rPr>
+        <w:t>fs.appendFileSync</w:t>
+      </w:r>
+      <w:proofErr w:type="spellEnd"/>
+      <w:proofErr w:type="gramEnd"/>
+      <w:r>
+        <w:rPr>
+          <w:sz w:val="28"/>
+          <w:szCs w:val="28"/>
+        </w:rPr>
+        <w:t>() method.</w:t>
+      </w:r>
+    </w:p>
+    <w:p>
+      <w:pPr>
+        <w:rPr>
+          <w:sz w:val="28"/>
+          <w:szCs w:val="28"/>
+        </w:rPr>
+      </w:pPr>
+      <w:r>
+        <w:rPr>
+          <w:sz w:val="28"/>
+          <w:szCs w:val="28"/>
+        </w:rPr>
+        <w:t>It goes like this:</w:t>
+      </w:r>
+    </w:p>
+    <w:p>
+      <w:pPr>
+        <w:shd w:val="clear" w:color="auto" w:fill="122033"/>
+        <w:spacing w:after="0" w:line="360" w:lineRule="atLeast"/>
+        <w:rPr>
+          <w:rFonts w:ascii="Consolas" w:eastAsia="Times New Roman" w:hAnsi="Consolas" w:cs="Times New Roman"/>
+          <w:color w:val="FFFFFF"/>
+          <w:sz w:val="27"/>
+          <w:szCs w:val="27"/>
+        </w:rPr>
+      </w:pPr>
+      <w:r>
+        <w:rPr>
+          <w:rFonts w:ascii="Consolas" w:eastAsia="Times New Roman" w:hAnsi="Consolas" w:cs="Times New Roman"/>
+          <w:i/>
+          <w:iCs/>
+          <w:color w:val="868D9C"/>
+          <w:sz w:val="27"/>
+          <w:szCs w:val="27"/>
+        </w:rPr>
+        <w:t>// Adding content to the file</w:t>
+      </w:r>
+    </w:p>
+    <w:p>
+      <w:pPr>
+        <w:shd w:val="clear" w:color="auto" w:fill="122033"/>
+        <w:spacing w:after="0" w:line="360" w:lineRule="atLeast"/>
+        <w:rPr>
+          <w:rFonts w:ascii="Consolas" w:eastAsia="Times New Roman" w:hAnsi="Consolas" w:cs="Times New Roman"/>
+          <w:color w:val="FFFFFF"/>
+          <w:sz w:val="27"/>
+          <w:szCs w:val="27"/>
+        </w:rPr>
+      </w:pPr>
+      <w:proofErr w:type="spellStart"/>
+      <w:proofErr w:type="gramStart"/>
+      <w:r>
+        <w:rPr>
+          <w:rFonts w:ascii="Consolas" w:eastAsia="Times New Roman" w:hAnsi="Consolas" w:cs="Times New Roman"/>
+          <w:color w:val="FC9867"/>
+          <w:sz w:val="27"/>
+          <w:szCs w:val="27"/>
+        </w:rPr>
+        <w:t>fs</w:t>
+      </w:r>
+      <w:r>
+        <w:rPr>
+          <w:rFonts w:ascii="Consolas" w:eastAsia="Times New Roman" w:hAnsi="Consolas" w:cs="Times New Roman"/>
+          <w:color w:val="868D9C"/>
+          <w:sz w:val="27"/>
+          <w:szCs w:val="27"/>
+        </w:rPr>
+        <w:t>.</w:t>
+      </w:r>
+      <w:r>
+        <w:rPr>
+          <w:rFonts w:ascii="Consolas" w:eastAsia="Times New Roman" w:hAnsi="Consolas" w:cs="Times New Roman"/>
+          <w:color w:val="78DCE8"/>
+          <w:sz w:val="27"/>
+          <w:szCs w:val="27"/>
+        </w:rPr>
+        <w:t>appendFileSync</w:t>
+      </w:r>
+      <w:proofErr w:type="spellEnd"/>
+      <w:proofErr w:type="gramEnd"/>
+      <w:r>
+        <w:rPr>
+          <w:rFonts w:ascii="Consolas" w:eastAsia="Times New Roman" w:hAnsi="Consolas" w:cs="Times New Roman"/>
+          <w:color w:val="868D9C"/>
+          <w:sz w:val="27"/>
+          <w:szCs w:val="27"/>
+        </w:rPr>
+        <w:t>(</w:t>
+      </w:r>
+      <w:proofErr w:type="spellStart"/>
+      <w:r>
+        <w:rPr>
+          <w:rFonts w:ascii="Consolas" w:eastAsia="Times New Roman" w:hAnsi="Consolas" w:cs="Times New Roman"/>
+          <w:color w:val="FF6188"/>
+          <w:sz w:val="27"/>
+          <w:szCs w:val="27"/>
+        </w:rPr>
+        <w:t>filePath</w:t>
+      </w:r>
+      <w:proofErr w:type="spellEnd"/>
+      <w:r>
+        <w:rPr>
+          <w:rFonts w:ascii="Consolas" w:eastAsia="Times New Roman" w:hAnsi="Consolas" w:cs="Times New Roman"/>
+          <w:color w:val="868D9C"/>
+          <w:sz w:val="27"/>
+          <w:szCs w:val="27"/>
+        </w:rPr>
+        <w:t>,</w:t>
+      </w:r>
+      <w:r>
+        <w:rPr>
+          <w:rFonts w:ascii="Consolas" w:eastAsia="Times New Roman" w:hAnsi="Consolas" w:cs="Times New Roman"/>
+          <w:color w:val="FFFFFF"/>
+          <w:sz w:val="27"/>
+          <w:szCs w:val="27"/>
+        </w:rPr>
+        <w:t xml:space="preserve"> </w:t>
+      </w:r>
+      <w:r>
+        <w:rPr>
+          <w:rFonts w:ascii="Consolas" w:eastAsia="Times New Roman" w:hAnsi="Consolas" w:cs="Times New Roman"/>
+          <w:color w:val="2ECFA8"/>
+          <w:sz w:val="27"/>
+          <w:szCs w:val="27"/>
+        </w:rPr>
+        <w:t>"</w:t>
+      </w:r>
+      <w:r>
+        <w:rPr>
+          <w:rFonts w:ascii="Consolas" w:eastAsia="Times New Roman" w:hAnsi="Consolas" w:cs="Times New Roman"/>
+          <w:color w:val="FC6A67"/>
+          <w:sz w:val="27"/>
+          <w:szCs w:val="27"/>
+        </w:rPr>
+        <w:t>\</w:t>
+      </w:r>
+      <w:proofErr w:type="spellStart"/>
+      <w:r>
+        <w:rPr>
+          <w:rFonts w:ascii="Consolas" w:eastAsia="Times New Roman" w:hAnsi="Consolas" w:cs="Times New Roman"/>
+          <w:color w:val="FC6A67"/>
+          <w:sz w:val="27"/>
+          <w:szCs w:val="27"/>
+        </w:rPr>
+        <w:t>n</w:t>
+      </w:r>
+      <w:r>
+        <w:rPr>
+          <w:rFonts w:ascii="Consolas" w:eastAsia="Times New Roman" w:hAnsi="Consolas" w:cs="Times New Roman"/>
+          <w:color w:val="2ECFA8"/>
+          <w:sz w:val="27"/>
+          <w:szCs w:val="27"/>
+        </w:rPr>
+        <w:t>This</w:t>
+      </w:r>
+      <w:proofErr w:type="spellEnd"/>
+      <w:r>
+        <w:rPr>
+          <w:rFonts w:ascii="Consolas" w:eastAsia="Times New Roman" w:hAnsi="Consolas" w:cs="Times New Roman"/>
+          <w:color w:val="2ECFA8"/>
+          <w:sz w:val="27"/>
+          <w:szCs w:val="27"/>
+        </w:rPr>
+        <w:t xml:space="preserve"> is a new line added to the file"</w:t>
+      </w:r>
+      <w:r>
+        <w:rPr>
+          <w:rFonts w:ascii="Consolas" w:eastAsia="Times New Roman" w:hAnsi="Consolas" w:cs="Times New Roman"/>
+          <w:color w:val="868D9C"/>
+          <w:sz w:val="27"/>
+          <w:szCs w:val="27"/>
+        </w:rPr>
+        <w:t>);</w:t>
       </w:r>
     </w:p>
     <w:p>
@@ -1917,6 +5369,30 @@
       <w:szCs w:val="24"/>
     </w:rPr>
   </w:style>
+  <w:style w:type="paragraph" w:customStyle="1" w:styleId="pf0">
+    <w:name w:val="pf0"/>
+    <w:basedOn w:val="Normal"/>
+    <w:rsid w:val="00761B55"/>
+    <w:pPr>
+      <w:spacing w:before="100" w:beforeAutospacing="1" w:after="100" w:afterAutospacing="1" w:line="240" w:lineRule="auto"/>
+    </w:pPr>
+    <w:rPr>
+      <w:rFonts w:ascii="Times New Roman" w:eastAsia="Times New Roman" w:hAnsi="Times New Roman" w:cs="Times New Roman"/>
+      <w:sz w:val="24"/>
+      <w:szCs w:val="24"/>
+    </w:rPr>
+  </w:style>
+  <w:style w:type="character" w:customStyle="1" w:styleId="cf01">
+    <w:name w:val="cf01"/>
+    <w:basedOn w:val="DefaultParagraphFont"/>
+    <w:rsid w:val="00761B55"/>
+    <w:rPr>
+      <w:rFonts w:ascii="Consolas" w:hAnsi="Consolas" w:hint="default"/>
+      <w:color w:val="FFFFFF"/>
+      <w:sz w:val="22"/>
+      <w:szCs w:val="22"/>
+    </w:rPr>
+  </w:style>
 </w:styles>
 </file>
 
@@ -2217,7 +5693,7 @@
 
 <file path=word/webextensions/taskpanes.xml><?xml version="1.0" encoding="utf-8"?>
 <wetp:taskpanes xmlns:wetp="http://schemas.microsoft.com/office/webextensions/taskpanes/2010/11">
-  <wetp:taskpane dockstate="right" visibility="0" width="350" row="1">
+  <wetp:taskpane dockstate="right" visibility="0" width="350" row="0">
     <wetp:webextensionref xmlns:r="http://schemas.openxmlformats.org/officeDocument/2006/relationships" r:id="rId1"/>
   </wetp:taskpane>
 </wetp:taskpanes>
@@ -2233,4 +5709,16 @@
   <we:bindings/>
   <we:snapshot xmlns:r="http://schemas.openxmlformats.org/officeDocument/2006/relationships"/>
 </we:webextension>
+</file>
+
+<file path=customXml/item1.xml><?xml version="1.0" encoding="utf-8"?>
+<b:Sources xmlns:b="http://schemas.openxmlformats.org/officeDocument/2006/bibliography" xmlns="http://schemas.openxmlformats.org/officeDocument/2006/bibliography" SelectedStyle="\APASixthEditionOfficeOnline.xsl" StyleName="APA" Version="6"/>
+</file>
+
+<file path=customXml/itemProps1.xml><?xml version="1.0" encoding="utf-8"?>
+<ds:datastoreItem xmlns:ds="http://schemas.openxmlformats.org/officeDocument/2006/customXml" ds:itemID="{205375FE-038F-4CC3-A638-0241AD50F096}">
+  <ds:schemaRefs>
+    <ds:schemaRef ds:uri="http://schemas.openxmlformats.org/officeDocument/2006/bibliography"/>
+  </ds:schemaRefs>
+</ds:datastoreItem>
 </file>
</xml_diff>